<commit_message>
Update to the guides.
</commit_message>
<xml_diff>
--- a/documents/Summary.docx
+++ b/documents/Summary.docx
@@ -30,7 +30,107 @@
           <w:sz w:val="24"/>
           <w:szCs w:val="24"/>
         </w:rPr>
-        <w:t>rizon device doctor</w:t>
+        <w:t xml:space="preserve">rizon </w:t>
+      </w:r>
+      <w:del w:id="0" w:author="Joe Zhao" w:date="2020-08-12T11:23:00Z">
+        <w:r>
+          <w:rPr>
+            <w:rFonts w:ascii="宋体" w:eastAsia="宋体" w:hAnsi="宋体" w:cs="宋体" w:hint="eastAsia"/>
+            <w:kern w:val="0"/>
+            <w:sz w:val="24"/>
+            <w:szCs w:val="24"/>
+          </w:rPr>
+          <w:delText xml:space="preserve">device </w:delText>
+        </w:r>
+      </w:del>
+      <w:ins w:id="1" w:author="Joe Zhao" w:date="2020-08-12T11:23:00Z">
+        <w:r>
+          <w:rPr>
+            <w:rFonts w:ascii="宋体" w:eastAsia="宋体" w:hAnsi="宋体" w:cs="宋体" w:hint="eastAsia"/>
+            <w:kern w:val="0"/>
+            <w:sz w:val="24"/>
+            <w:szCs w:val="24"/>
+          </w:rPr>
+          <w:t>P</w:t>
+        </w:r>
+        <w:r>
+          <w:rPr>
+            <w:rFonts w:ascii="宋体" w:eastAsia="宋体" w:hAnsi="宋体" w:cs="宋体"/>
+            <w:kern w:val="0"/>
+            <w:sz w:val="24"/>
+            <w:szCs w:val="24"/>
+          </w:rPr>
+          <w:t xml:space="preserve">eripherals </w:t>
+        </w:r>
+      </w:ins>
+      <w:del w:id="2" w:author="Joe Zhao" w:date="2020-08-12T11:23:00Z">
+        <w:r>
+          <w:rPr>
+            <w:rFonts w:ascii="宋体" w:eastAsia="宋体" w:hAnsi="宋体" w:cs="宋体"/>
+            <w:kern w:val="0"/>
+            <w:sz w:val="24"/>
+            <w:szCs w:val="24"/>
+          </w:rPr>
+          <w:delText>doctor</w:delText>
+        </w:r>
+        <w:r>
+          <w:rPr>
+            <w:rFonts w:ascii="宋体" w:eastAsia="宋体" w:hAnsi="宋体" w:cs="宋体"/>
+            <w:kern w:val="0"/>
+            <w:sz w:val="24"/>
+            <w:szCs w:val="24"/>
+          </w:rPr>
+          <w:delText xml:space="preserve"> </w:delText>
+        </w:r>
+      </w:del>
+      <w:ins w:id="3" w:author="Joe Zhao" w:date="2020-08-12T11:23:00Z">
+        <w:r>
+          <w:rPr>
+            <w:rFonts w:ascii="宋体" w:eastAsia="宋体" w:hAnsi="宋体" w:cs="宋体"/>
+            <w:kern w:val="0"/>
+            <w:sz w:val="24"/>
+            <w:szCs w:val="24"/>
+          </w:rPr>
+          <w:t>Intelligence</w:t>
+        </w:r>
+      </w:ins>
+      <w:del w:id="4" w:author="Joe Zhao" w:date="2020-08-12T11:24:00Z">
+        <w:r>
+          <w:rPr>
+            <w:rFonts w:ascii="宋体" w:eastAsia="宋体" w:hAnsi="宋体" w:cs="宋体"/>
+            <w:kern w:val="0"/>
+            <w:sz w:val="24"/>
+            <w:szCs w:val="24"/>
+          </w:rPr>
+          <w:delText>(DoctorJoeIntelligence)</w:delText>
+        </w:r>
+      </w:del>
+      <w:r>
+        <w:rPr>
+          <w:rFonts w:ascii="宋体" w:eastAsia="宋体" w:hAnsi="宋体" w:cs="宋体"/>
+          <w:kern w:val="0"/>
+          <w:sz w:val="24"/>
+          <w:szCs w:val="24"/>
+        </w:rPr>
+        <w:t xml:space="preserve"> is</w:t>
+      </w:r>
+      <w:r>
+        <w:rPr>
+          <w:rFonts w:ascii="宋体" w:eastAsia="宋体" w:hAnsi="宋体" w:cs="宋体"/>
+          <w:kern w:val="0"/>
+          <w:sz w:val="24"/>
+          <w:szCs w:val="24"/>
+        </w:rPr>
+        <w:t xml:space="preserve"> a</w:t>
+      </w:r>
+      <w:r>
+        <w:rPr>
+          <w:rFonts w:ascii="宋体" w:eastAsia="宋体" w:hAnsi="宋体" w:cs="宋体"/>
+          <w:kern w:val="0"/>
+          <w:sz w:val="24"/>
+          <w:szCs w:val="24"/>
+        </w:rPr>
+        <w:t>n online self-serviced diagnosis</w:t>
       </w:r>
       <w:r>
         <w:rPr>
@@ -41,68 +141,54 @@
         </w:rPr>
         <w:t xml:space="preserve"> </w:t>
       </w:r>
-      <w:r>
-        <w:rPr>
-          <w:rFonts w:ascii="宋体" w:eastAsia="宋体" w:hAnsi="宋体" w:cs="宋体"/>
-          <w:kern w:val="0"/>
-          <w:sz w:val="24"/>
-          <w:szCs w:val="24"/>
-        </w:rPr>
-        <w:t>(DoctorJoeIntelligence)</w:t>
-      </w:r>
-      <w:r>
-        <w:rPr>
-          <w:rFonts w:ascii="宋体" w:eastAsia="宋体" w:hAnsi="宋体" w:cs="宋体"/>
-          <w:kern w:val="0"/>
-          <w:sz w:val="24"/>
-          <w:szCs w:val="24"/>
-        </w:rPr>
-        <w:t xml:space="preserve"> is</w:t>
-      </w:r>
-      <w:r>
-        <w:rPr>
-          <w:rFonts w:ascii="宋体" w:eastAsia="宋体" w:hAnsi="宋体" w:cs="宋体"/>
-          <w:kern w:val="0"/>
-          <w:sz w:val="24"/>
-          <w:szCs w:val="24"/>
-        </w:rPr>
-        <w:t xml:space="preserve"> a</w:t>
-      </w:r>
-      <w:r>
-        <w:rPr>
-          <w:rFonts w:ascii="宋体" w:eastAsia="宋体" w:hAnsi="宋体" w:cs="宋体"/>
-          <w:kern w:val="0"/>
-          <w:sz w:val="24"/>
-          <w:szCs w:val="24"/>
-        </w:rPr>
-        <w:t>n online self-serviced diagnosis</w:t>
-      </w:r>
-      <w:r>
-        <w:rPr>
-          <w:rFonts w:ascii="宋体" w:eastAsia="宋体" w:hAnsi="宋体" w:cs="宋体"/>
-          <w:kern w:val="0"/>
-          <w:sz w:val="24"/>
-          <w:szCs w:val="24"/>
-        </w:rPr>
-        <w:t xml:space="preserve"> </w:t>
-      </w:r>
-      <w:r>
-        <w:rPr>
-          <w:rFonts w:ascii="宋体" w:eastAsia="宋体" w:hAnsi="宋体" w:cs="宋体"/>
-          <w:kern w:val="0"/>
-          <w:sz w:val="24"/>
-          <w:szCs w:val="24"/>
-        </w:rPr>
-        <w:t>solution</w:t>
-      </w:r>
-      <w:r>
-        <w:rPr>
-          <w:rFonts w:ascii="宋体" w:eastAsia="宋体" w:hAnsi="宋体" w:cs="宋体"/>
-          <w:kern w:val="0"/>
-          <w:sz w:val="24"/>
-          <w:szCs w:val="24"/>
-        </w:rPr>
-        <w:t xml:space="preserve"> that can help increase the satisfaction when using </w:t>
+      <w:del w:id="5" w:author="Joe Zhao" w:date="2020-08-12T11:24:00Z">
+        <w:r>
+          <w:rPr>
+            <w:rFonts w:ascii="宋体" w:eastAsia="宋体" w:hAnsi="宋体" w:cs="宋体"/>
+            <w:kern w:val="0"/>
+            <w:sz w:val="24"/>
+            <w:szCs w:val="24"/>
+          </w:rPr>
+          <w:delText>solution</w:delText>
+        </w:r>
+        <w:r>
+          <w:rPr>
+            <w:rFonts w:ascii="宋体" w:eastAsia="宋体" w:hAnsi="宋体" w:cs="宋体"/>
+            <w:kern w:val="0"/>
+            <w:sz w:val="24"/>
+            <w:szCs w:val="24"/>
+          </w:rPr>
+          <w:delText xml:space="preserve"> </w:delText>
+        </w:r>
+      </w:del>
+      <w:ins w:id="6" w:author="Joe Zhao" w:date="2020-08-12T11:24:00Z">
+        <w:r>
+          <w:rPr>
+            <w:rFonts w:ascii="宋体" w:eastAsia="宋体" w:hAnsi="宋体" w:cs="宋体"/>
+            <w:kern w:val="0"/>
+            <w:sz w:val="24"/>
+            <w:szCs w:val="24"/>
+          </w:rPr>
+          <w:t>service</w:t>
+        </w:r>
+        <w:r>
+          <w:rPr>
+            <w:rFonts w:ascii="宋体" w:eastAsia="宋体" w:hAnsi="宋体" w:cs="宋体"/>
+            <w:kern w:val="0"/>
+            <w:sz w:val="24"/>
+            <w:szCs w:val="24"/>
+          </w:rPr>
+          <w:t xml:space="preserve"> </w:t>
+        </w:r>
+      </w:ins>
+      <w:r>
+        <w:rPr>
+          <w:rFonts w:ascii="宋体" w:eastAsia="宋体" w:hAnsi="宋体" w:cs="宋体"/>
+          <w:kern w:val="0"/>
+          <w:sz w:val="24"/>
+          <w:szCs w:val="24"/>
+        </w:rPr>
+        <w:t xml:space="preserve">that can help increase the satisfaction when using </w:t>
       </w:r>
       <w:r>
         <w:rPr>
@@ -138,7 +224,58 @@
           <w:sz w:val="24"/>
           <w:szCs w:val="24"/>
         </w:rPr>
-        <w:t xml:space="preserve">both the end-users and the admin. </w:t>
+        <w:t>both the end</w:t>
+      </w:r>
+      <w:ins w:id="7" w:author="Joe Zhao" w:date="2020-08-12T11:24:00Z">
+        <w:r>
+          <w:rPr>
+            <w:rFonts w:ascii="宋体" w:eastAsia="宋体" w:hAnsi="宋体" w:cs="宋体"/>
+            <w:kern w:val="0"/>
+            <w:sz w:val="24"/>
+            <w:szCs w:val="24"/>
+          </w:rPr>
+          <w:t xml:space="preserve"> </w:t>
+        </w:r>
+      </w:ins>
+      <w:del w:id="8" w:author="Joe Zhao" w:date="2020-08-12T11:24:00Z">
+        <w:r>
+          <w:rPr>
+            <w:rFonts w:ascii="宋体" w:eastAsia="宋体" w:hAnsi="宋体" w:cs="宋体"/>
+            <w:kern w:val="0"/>
+            <w:sz w:val="24"/>
+            <w:szCs w:val="24"/>
+          </w:rPr>
+          <w:delText>-</w:delText>
+        </w:r>
+      </w:del>
+      <w:r>
+        <w:rPr>
+          <w:rFonts w:ascii="宋体" w:eastAsia="宋体" w:hAnsi="宋体" w:cs="宋体"/>
+          <w:kern w:val="0"/>
+          <w:sz w:val="24"/>
+          <w:szCs w:val="24"/>
+        </w:rPr>
+        <w:t>users and the admin</w:t>
+      </w:r>
+      <w:ins w:id="9" w:author="Joe Zhao" w:date="2020-08-07T10:45:00Z">
+        <w:r>
+          <w:rPr>
+            <w:rFonts w:ascii="宋体" w:eastAsia="宋体" w:hAnsi="宋体" w:cs="宋体"/>
+            <w:kern w:val="0"/>
+            <w:sz w:val="24"/>
+            <w:szCs w:val="24"/>
+          </w:rPr>
+          <w:t xml:space="preserve"> user</w:t>
+        </w:r>
+      </w:ins>
+      <w:r>
+        <w:rPr>
+          <w:rFonts w:ascii="宋体" w:eastAsia="宋体" w:hAnsi="宋体" w:cs="宋体"/>
+          <w:kern w:val="0"/>
+          <w:sz w:val="24"/>
+          <w:szCs w:val="24"/>
+        </w:rPr>
+        <w:t xml:space="preserve">. </w:t>
       </w:r>
       <w:r>
         <w:rPr>
@@ -180,59 +317,120 @@
           <w:szCs w:val="24"/>
         </w:rPr>
       </w:pPr>
-      <w:r>
-        <w:rPr>
-          <w:noProof/>
-        </w:rPr>
-        <w:drawing>
-          <wp:inline distT="0" distB="0" distL="0" distR="0" wp14:anchorId="6B557145" wp14:editId="058CC1B4">
-            <wp:extent cx="5274310" cy="2632075"/>
-            <wp:effectExtent l="0" t="0" r="2540" b="0"/>
-            <wp:docPr id="1" name="Picture 1"/>
-            <wp:cNvGraphicFramePr>
-              <a:graphicFrameLocks xmlns:a="http://schemas.openxmlformats.org/drawingml/2006/main" noChangeAspect="1"/>
-            </wp:cNvGraphicFramePr>
-            <a:graphic xmlns:a="http://schemas.openxmlformats.org/drawingml/2006/main">
-              <a:graphicData uri="http://schemas.openxmlformats.org/drawingml/2006/picture">
-                <pic:pic xmlns:pic="http://schemas.openxmlformats.org/drawingml/2006/picture">
-                  <pic:nvPicPr>
-                    <pic:cNvPr id="0" name="Picture 1"/>
-                    <pic:cNvPicPr>
-                      <a:picLocks noChangeAspect="1" noChangeArrowheads="1"/>
-                    </pic:cNvPicPr>
-                  </pic:nvPicPr>
-                  <pic:blipFill>
-                    <a:blip r:embed="rId5">
-                      <a:extLst>
-                        <a:ext uri="{28A0092B-C50C-407E-A947-70E740481C1C}">
-                          <a14:useLocalDpi xmlns:a14="http://schemas.microsoft.com/office/drawing/2010/main" val="0"/>
-                        </a:ext>
-                      </a:extLst>
-                    </a:blip>
-                    <a:srcRect/>
-                    <a:stretch>
-                      <a:fillRect/>
-                    </a:stretch>
-                  </pic:blipFill>
-                  <pic:spPr bwMode="auto">
-                    <a:xfrm>
-                      <a:off x="0" y="0"/>
-                      <a:ext cx="5274310" cy="2632075"/>
-                    </a:xfrm>
-                    <a:prstGeom prst="rect">
-                      <a:avLst/>
-                    </a:prstGeom>
-                    <a:noFill/>
-                    <a:ln>
+      <w:del w:id="10" w:author="Joe Zhao" w:date="2020-08-12T11:25:00Z">
+        <w:r>
+          <w:rPr>
+            <w:noProof/>
+          </w:rPr>
+          <w:drawing>
+            <wp:inline distT="0" distB="0" distL="0" distR="0" wp14:anchorId="6B557145" wp14:editId="20306ABD">
+              <wp:extent cx="5274310" cy="2632075"/>
+              <wp:effectExtent l="0" t="0" r="2540" b="0"/>
+              <wp:docPr id="1" name="Picture 1"/>
+              <wp:cNvGraphicFramePr>
+                <a:graphicFrameLocks xmlns:a="http://schemas.openxmlformats.org/drawingml/2006/main" noChangeAspect="1"/>
+              </wp:cNvGraphicFramePr>
+              <a:graphic xmlns:a="http://schemas.openxmlformats.org/drawingml/2006/main">
+                <a:graphicData uri="http://schemas.openxmlformats.org/drawingml/2006/picture">
+                  <pic:pic xmlns:pic="http://schemas.openxmlformats.org/drawingml/2006/picture">
+                    <pic:nvPicPr>
+                      <pic:cNvPr id="0" name="Picture 1"/>
+                      <pic:cNvPicPr>
+                        <a:picLocks noChangeAspect="1" noChangeArrowheads="1"/>
+                      </pic:cNvPicPr>
+                    </pic:nvPicPr>
+                    <pic:blipFill>
+                      <a:blip r:embed="rId6">
+                        <a:extLst>
+                          <a:ext uri="{28A0092B-C50C-407E-A947-70E740481C1C}">
+                            <a14:useLocalDpi xmlns:a14="http://schemas.microsoft.com/office/drawing/2010/main" val="0"/>
+                          </a:ext>
+                        </a:extLst>
+                      </a:blip>
+                      <a:srcRect/>
+                      <a:stretch>
+                        <a:fillRect/>
+                      </a:stretch>
+                    </pic:blipFill>
+                    <pic:spPr bwMode="auto">
+                      <a:xfrm>
+                        <a:off x="0" y="0"/>
+                        <a:ext cx="5274310" cy="2632075"/>
+                      </a:xfrm>
+                      <a:prstGeom prst="rect">
+                        <a:avLst/>
+                      </a:prstGeom>
                       <a:noFill/>
-                    </a:ln>
-                  </pic:spPr>
-                </pic:pic>
-              </a:graphicData>
-            </a:graphic>
-          </wp:inline>
-        </w:drawing>
-      </w:r>
+                      <a:ln>
+                        <a:noFill/>
+                      </a:ln>
+                    </pic:spPr>
+                  </pic:pic>
+                </a:graphicData>
+              </a:graphic>
+            </wp:inline>
+          </w:drawing>
+        </w:r>
+      </w:del>
+      <w:ins w:id="11" w:author="Joe Zhao" w:date="2020-08-12T11:25:00Z">
+        <w:r>
+          <w:rPr>
+            <w:rFonts w:ascii="宋体" w:eastAsia="宋体" w:hAnsi="宋体" w:cs="宋体"/>
+            <w:noProof/>
+            <w:kern w:val="0"/>
+            <w:sz w:val="24"/>
+            <w:szCs w:val="24"/>
+          </w:rPr>
+          <w:drawing>
+            <wp:inline distT="0" distB="0" distL="0" distR="0" wp14:anchorId="6AFB0B60" wp14:editId="1BDF59A1">
+              <wp:extent cx="5274310" cy="2727325"/>
+              <wp:effectExtent l="0" t="0" r="2540" b="0"/>
+              <wp:docPr id="2" name="Picture 2"/>
+              <wp:cNvGraphicFramePr>
+                <a:graphicFrameLocks xmlns:a="http://schemas.openxmlformats.org/drawingml/2006/main" noChangeAspect="1"/>
+              </wp:cNvGraphicFramePr>
+              <a:graphic xmlns:a="http://schemas.openxmlformats.org/drawingml/2006/main">
+                <a:graphicData uri="http://schemas.openxmlformats.org/drawingml/2006/picture">
+                  <pic:pic xmlns:pic="http://schemas.openxmlformats.org/drawingml/2006/picture">
+                    <pic:nvPicPr>
+                      <pic:cNvPr id="0" name="Picture 1"/>
+                      <pic:cNvPicPr>
+                        <a:picLocks noChangeAspect="1" noChangeArrowheads="1"/>
+                      </pic:cNvPicPr>
+                    </pic:nvPicPr>
+                    <pic:blipFill>
+                      <a:blip r:embed="rId7">
+                        <a:extLst>
+                          <a:ext uri="{28A0092B-C50C-407E-A947-70E740481C1C}">
+                            <a14:useLocalDpi xmlns:a14="http://schemas.microsoft.com/office/drawing/2010/main" val="0"/>
+                          </a:ext>
+                        </a:extLst>
+                      </a:blip>
+                      <a:srcRect/>
+                      <a:stretch>
+                        <a:fillRect/>
+                      </a:stretch>
+                    </pic:blipFill>
+                    <pic:spPr bwMode="auto">
+                      <a:xfrm>
+                        <a:off x="0" y="0"/>
+                        <a:ext cx="5274310" cy="2727325"/>
+                      </a:xfrm>
+                      <a:prstGeom prst="rect">
+                        <a:avLst/>
+                      </a:prstGeom>
+                      <a:noFill/>
+                      <a:ln>
+                        <a:noFill/>
+                      </a:ln>
+                    </pic:spPr>
+                  </pic:pic>
+                </a:graphicData>
+              </a:graphic>
+            </wp:inline>
+          </w:drawing>
+        </w:r>
+      </w:ins>
     </w:p>
     <w:p>
       <w:pPr>
@@ -253,43 +451,120 @@
           <w:sz w:val="24"/>
           <w:szCs w:val="24"/>
         </w:rPr>
-        <w:t xml:space="preserve">There are generally 3 </w:t>
-      </w:r>
-      <w:r>
-        <w:rPr>
-          <w:rFonts w:ascii="宋体" w:eastAsia="宋体" w:hAnsi="宋体" w:cs="宋体"/>
-          <w:kern w:val="0"/>
-          <w:sz w:val="24"/>
-          <w:szCs w:val="24"/>
-        </w:rPr>
-        <w:t xml:space="preserve">major </w:t>
-      </w:r>
-      <w:r>
-        <w:rPr>
-          <w:rFonts w:ascii="宋体" w:eastAsia="宋体" w:hAnsi="宋体" w:cs="宋体"/>
-          <w:kern w:val="0"/>
-          <w:sz w:val="24"/>
-          <w:szCs w:val="24"/>
-        </w:rPr>
-        <w:t>functions fro</w:t>
-      </w:r>
-      <w:r>
-        <w:rPr>
-          <w:rFonts w:ascii="宋体" w:eastAsia="宋体" w:hAnsi="宋体" w:cs="宋体"/>
-          <w:kern w:val="0"/>
-          <w:sz w:val="24"/>
-          <w:szCs w:val="24"/>
-        </w:rPr>
-        <w:t xml:space="preserve">m </w:t>
-      </w:r>
-      <w:r>
-        <w:rPr>
-          <w:rFonts w:ascii="宋体" w:eastAsia="宋体" w:hAnsi="宋体" w:cs="宋体"/>
-          <w:kern w:val="0"/>
-          <w:sz w:val="24"/>
-          <w:szCs w:val="24"/>
-        </w:rPr>
-        <w:t>DoctorJoeIntelligence. </w:t>
+        <w:t xml:space="preserve">There are </w:t>
+      </w:r>
+      <w:del w:id="12" w:author="Joe Zhao" w:date="2020-08-07T10:46:00Z">
+        <w:r>
+          <w:rPr>
+            <w:rFonts w:ascii="宋体" w:eastAsia="宋体" w:hAnsi="宋体" w:cs="宋体"/>
+            <w:kern w:val="0"/>
+            <w:sz w:val="24"/>
+            <w:szCs w:val="24"/>
+          </w:rPr>
+          <w:delText xml:space="preserve">generally </w:delText>
+        </w:r>
+      </w:del>
+      <w:r>
+        <w:rPr>
+          <w:rFonts w:ascii="宋体" w:eastAsia="宋体" w:hAnsi="宋体" w:cs="宋体"/>
+          <w:kern w:val="0"/>
+          <w:sz w:val="24"/>
+          <w:szCs w:val="24"/>
+        </w:rPr>
+        <w:t xml:space="preserve">3 </w:t>
+      </w:r>
+      <w:del w:id="13" w:author="Joe Zhao" w:date="2020-08-12T11:26:00Z">
+        <w:r>
+          <w:rPr>
+            <w:rFonts w:ascii="宋体" w:eastAsia="宋体" w:hAnsi="宋体" w:cs="宋体"/>
+            <w:kern w:val="0"/>
+            <w:sz w:val="24"/>
+            <w:szCs w:val="24"/>
+          </w:rPr>
+          <w:delText xml:space="preserve">major </w:delText>
+        </w:r>
+      </w:del>
+      <w:ins w:id="14" w:author="Joe Zhao" w:date="2020-08-12T11:26:00Z">
+        <w:r>
+          <w:rPr>
+            <w:rFonts w:ascii="宋体" w:eastAsia="宋体" w:hAnsi="宋体" w:cs="宋体"/>
+            <w:kern w:val="0"/>
+            <w:sz w:val="24"/>
+            <w:szCs w:val="24"/>
+          </w:rPr>
+          <w:t xml:space="preserve">main </w:t>
+        </w:r>
+      </w:ins>
+      <w:r>
+        <w:rPr>
+          <w:rFonts w:ascii="宋体" w:eastAsia="宋体" w:hAnsi="宋体" w:cs="宋体"/>
+          <w:kern w:val="0"/>
+          <w:sz w:val="24"/>
+          <w:szCs w:val="24"/>
+        </w:rPr>
+        <w:t xml:space="preserve">functions </w:t>
+      </w:r>
+      <w:del w:id="15" w:author="Joe Zhao" w:date="2020-08-07T10:46:00Z">
+        <w:r>
+          <w:rPr>
+            <w:rFonts w:ascii="宋体" w:eastAsia="宋体" w:hAnsi="宋体" w:cs="宋体"/>
+            <w:kern w:val="0"/>
+            <w:sz w:val="24"/>
+            <w:szCs w:val="24"/>
+          </w:rPr>
+          <w:delText>fro</w:delText>
+        </w:r>
+        <w:r>
+          <w:rPr>
+            <w:rFonts w:ascii="宋体" w:eastAsia="宋体" w:hAnsi="宋体" w:cs="宋体"/>
+            <w:kern w:val="0"/>
+            <w:sz w:val="24"/>
+            <w:szCs w:val="24"/>
+          </w:rPr>
+          <w:delText xml:space="preserve">m </w:delText>
+        </w:r>
+      </w:del>
+      <w:ins w:id="16" w:author="Joe Zhao" w:date="2020-08-07T10:46:00Z">
+        <w:r>
+          <w:rPr>
+            <w:rFonts w:ascii="宋体" w:eastAsia="宋体" w:hAnsi="宋体" w:cs="宋体"/>
+            <w:kern w:val="0"/>
+            <w:sz w:val="24"/>
+            <w:szCs w:val="24"/>
+          </w:rPr>
+          <w:t xml:space="preserve">of </w:t>
+        </w:r>
+      </w:ins>
+      <w:ins w:id="17" w:author="Joe Zhao" w:date="2020-08-12T11:27:00Z">
+        <w:r>
+          <w:rPr>
+            <w:rFonts w:ascii="宋体" w:eastAsia="宋体" w:hAnsi="宋体" w:cs="宋体" w:hint="eastAsia"/>
+            <w:kern w:val="0"/>
+            <w:sz w:val="24"/>
+            <w:szCs w:val="24"/>
+          </w:rPr>
+          <w:t>Horizon Peripherals Intelligence</w:t>
+        </w:r>
+      </w:ins>
+      <w:del w:id="18" w:author="Joe Zhao" w:date="2020-08-07T10:46:00Z">
+        <w:r>
+          <w:rPr>
+            <w:rFonts w:ascii="宋体" w:eastAsia="宋体" w:hAnsi="宋体" w:cs="宋体"/>
+            <w:kern w:val="0"/>
+            <w:sz w:val="24"/>
+            <w:szCs w:val="24"/>
+          </w:rPr>
+          <w:delText>DoctorJoeIntelligence</w:delText>
+        </w:r>
+      </w:del>
+      <w:r>
+        <w:rPr>
+          <w:rFonts w:ascii="宋体" w:eastAsia="宋体" w:hAnsi="宋体" w:cs="宋体"/>
+          <w:kern w:val="0"/>
+          <w:sz w:val="24"/>
+          <w:szCs w:val="24"/>
+        </w:rPr>
+        <w:t>. </w:t>
       </w:r>
     </w:p>
     <w:p>
@@ -311,7 +586,228 @@
           <w:sz w:val="24"/>
           <w:szCs w:val="24"/>
         </w:rPr>
-        <w:t>1) Publish device diagnosis report based upon the horizon end user's requests. The report will be available for both Horizon users and admin. Users could better understand the device usage issues with the report. Admins should be aware of the end users' issues and take actions to fix them based upon the suggestions from the report.</w:t>
+        <w:t xml:space="preserve">1) Publish device diagnosis report </w:t>
+      </w:r>
+      <w:ins w:id="19" w:author="Winnie Wu" w:date="2020-08-06T14:57:00Z">
+        <w:r>
+          <w:rPr>
+            <w:rFonts w:ascii="宋体" w:eastAsia="宋体" w:hAnsi="宋体" w:cs="宋体"/>
+            <w:kern w:val="0"/>
+            <w:sz w:val="24"/>
+            <w:szCs w:val="24"/>
+          </w:rPr>
+          <w:t xml:space="preserve">promptly </w:t>
+        </w:r>
+      </w:ins>
+      <w:r>
+        <w:rPr>
+          <w:rFonts w:ascii="宋体" w:eastAsia="宋体" w:hAnsi="宋体" w:cs="宋体"/>
+          <w:kern w:val="0"/>
+          <w:sz w:val="24"/>
+          <w:szCs w:val="24"/>
+        </w:rPr>
+        <w:t>based upon the horizon end user</w:t>
+      </w:r>
+      <w:del w:id="20" w:author="Joe Zhao" w:date="2020-08-07T10:47:00Z">
+        <w:r>
+          <w:rPr>
+            <w:rFonts w:ascii="宋体" w:eastAsia="宋体" w:hAnsi="宋体" w:cs="宋体"/>
+            <w:kern w:val="0"/>
+            <w:sz w:val="24"/>
+            <w:szCs w:val="24"/>
+          </w:rPr>
+          <w:delText>'</w:delText>
+        </w:r>
+      </w:del>
+      <w:r>
+        <w:rPr>
+          <w:rFonts w:ascii="宋体" w:eastAsia="宋体" w:hAnsi="宋体" w:cs="宋体"/>
+          <w:kern w:val="0"/>
+          <w:sz w:val="24"/>
+          <w:szCs w:val="24"/>
+        </w:rPr>
+        <w:t>s</w:t>
+      </w:r>
+      <w:ins w:id="21" w:author="Joe Zhao" w:date="2020-08-07T10:47:00Z">
+        <w:r>
+          <w:rPr>
+            <w:rFonts w:ascii="宋体" w:eastAsia="宋体" w:hAnsi="宋体" w:cs="宋体"/>
+            <w:kern w:val="0"/>
+            <w:sz w:val="24"/>
+            <w:szCs w:val="24"/>
+          </w:rPr>
+          <w:t>’</w:t>
+        </w:r>
+      </w:ins>
+      <w:r>
+        <w:rPr>
+          <w:rFonts w:ascii="宋体" w:eastAsia="宋体" w:hAnsi="宋体" w:cs="宋体"/>
+          <w:kern w:val="0"/>
+          <w:sz w:val="24"/>
+          <w:szCs w:val="24"/>
+        </w:rPr>
+        <w:t xml:space="preserve"> requests. The report will be available for both Horizon users and admin</w:t>
+      </w:r>
+      <w:ins w:id="22" w:author="Joe Zhao" w:date="2020-08-07T10:47:00Z">
+        <w:r>
+          <w:rPr>
+            <w:rFonts w:ascii="宋体" w:eastAsia="宋体" w:hAnsi="宋体" w:cs="宋体"/>
+            <w:kern w:val="0"/>
+            <w:sz w:val="24"/>
+            <w:szCs w:val="24"/>
+          </w:rPr>
+          <w:t xml:space="preserve"> in the web</w:t>
+        </w:r>
+      </w:ins>
+      <w:ins w:id="23" w:author="Joe Zhao" w:date="2020-08-07T10:48:00Z">
+        <w:r>
+          <w:rPr>
+            <w:rFonts w:ascii="宋体" w:eastAsia="宋体" w:hAnsi="宋体" w:cs="宋体"/>
+            <w:kern w:val="0"/>
+            <w:sz w:val="24"/>
+            <w:szCs w:val="24"/>
+          </w:rPr>
+          <w:t xml:space="preserve"> portal</w:t>
+        </w:r>
+      </w:ins>
+      <w:r>
+        <w:rPr>
+          <w:rFonts w:ascii="宋体" w:eastAsia="宋体" w:hAnsi="宋体" w:cs="宋体"/>
+          <w:kern w:val="0"/>
+          <w:sz w:val="24"/>
+          <w:szCs w:val="24"/>
+        </w:rPr>
+        <w:t xml:space="preserve">. Users could better understand the device usage issues with the report. </w:t>
+      </w:r>
+      <w:commentRangeStart w:id="24"/>
+      <w:r>
+        <w:rPr>
+          <w:rFonts w:ascii="宋体" w:eastAsia="宋体" w:hAnsi="宋体" w:cs="宋体"/>
+          <w:kern w:val="0"/>
+          <w:sz w:val="24"/>
+          <w:szCs w:val="24"/>
+        </w:rPr>
+        <w:t>Admin</w:t>
+      </w:r>
+      <w:del w:id="25" w:author="Winnie Wu" w:date="2020-08-06T15:05:00Z">
+        <w:r>
+          <w:rPr>
+            <w:rFonts w:ascii="宋体" w:eastAsia="宋体" w:hAnsi="宋体" w:cs="宋体"/>
+            <w:kern w:val="0"/>
+            <w:sz w:val="24"/>
+            <w:szCs w:val="24"/>
+          </w:rPr>
+          <w:delText>s</w:delText>
+        </w:r>
+      </w:del>
+      <w:commentRangeEnd w:id="24"/>
+      <w:r>
+        <w:rPr>
+          <w:rStyle w:val="CommentReference"/>
+        </w:rPr>
+        <w:commentReference w:id="24"/>
+      </w:r>
+      <w:r>
+        <w:rPr>
+          <w:rFonts w:ascii="宋体" w:eastAsia="宋体" w:hAnsi="宋体" w:cs="宋体"/>
+          <w:kern w:val="0"/>
+          <w:sz w:val="24"/>
+          <w:szCs w:val="24"/>
+        </w:rPr>
+        <w:t xml:space="preserve"> </w:t>
+      </w:r>
+      <w:ins w:id="26" w:author="Joe Zhao" w:date="2020-08-07T10:48:00Z">
+        <w:r>
+          <w:rPr>
+            <w:rFonts w:ascii="宋体" w:eastAsia="宋体" w:hAnsi="宋体" w:cs="宋体"/>
+            <w:kern w:val="0"/>
+            <w:sz w:val="24"/>
+            <w:szCs w:val="24"/>
+          </w:rPr>
+          <w:t>c</w:t>
+        </w:r>
+      </w:ins>
+      <w:del w:id="27" w:author="Joe Zhao" w:date="2020-08-07T10:48:00Z">
+        <w:r>
+          <w:rPr>
+            <w:rFonts w:ascii="宋体" w:eastAsia="宋体" w:hAnsi="宋体" w:cs="宋体"/>
+            <w:kern w:val="0"/>
+            <w:sz w:val="24"/>
+            <w:szCs w:val="24"/>
+          </w:rPr>
+          <w:delText>sh</w:delText>
+        </w:r>
+      </w:del>
+      <w:r>
+        <w:rPr>
+          <w:rFonts w:ascii="宋体" w:eastAsia="宋体" w:hAnsi="宋体" w:cs="宋体"/>
+          <w:kern w:val="0"/>
+          <w:sz w:val="24"/>
+          <w:szCs w:val="24"/>
+        </w:rPr>
+        <w:t>ould be aware of the end users'</w:t>
+      </w:r>
+      <w:ins w:id="28" w:author="Joe Zhao" w:date="2020-08-07T10:48:00Z">
+        <w:r>
+          <w:rPr>
+            <w:rFonts w:ascii="宋体" w:eastAsia="宋体" w:hAnsi="宋体" w:cs="宋体"/>
+            <w:kern w:val="0"/>
+            <w:sz w:val="24"/>
+            <w:szCs w:val="24"/>
+          </w:rPr>
+          <w:t xml:space="preserve"> </w:t>
+        </w:r>
+      </w:ins>
+      <w:del w:id="29" w:author="Joe Zhao" w:date="2020-08-07T10:48:00Z">
+        <w:r>
+          <w:rPr>
+            <w:rFonts w:ascii="宋体" w:eastAsia="宋体" w:hAnsi="宋体" w:cs="宋体"/>
+            <w:kern w:val="0"/>
+            <w:sz w:val="24"/>
+            <w:szCs w:val="24"/>
+          </w:rPr>
+          <w:delText xml:space="preserve"> </w:delText>
+        </w:r>
+      </w:del>
+      <w:r>
+        <w:rPr>
+          <w:rFonts w:ascii="宋体" w:eastAsia="宋体" w:hAnsi="宋体" w:cs="宋体"/>
+          <w:kern w:val="0"/>
+          <w:sz w:val="24"/>
+          <w:szCs w:val="24"/>
+        </w:rPr>
+        <w:t xml:space="preserve">issues and take actions to fix them based upon the suggestions </w:t>
+      </w:r>
+      <w:del w:id="30" w:author="Joe Zhao" w:date="2020-08-07T10:47:00Z">
+        <w:r>
+          <w:rPr>
+            <w:rFonts w:ascii="宋体" w:eastAsia="宋体" w:hAnsi="宋体" w:cs="宋体"/>
+            <w:kern w:val="0"/>
+            <w:sz w:val="24"/>
+            <w:szCs w:val="24"/>
+          </w:rPr>
+          <w:delText xml:space="preserve">from </w:delText>
+        </w:r>
+      </w:del>
+      <w:ins w:id="31" w:author="Joe Zhao" w:date="2020-08-07T10:47:00Z">
+        <w:r>
+          <w:rPr>
+            <w:rFonts w:ascii="宋体" w:eastAsia="宋体" w:hAnsi="宋体" w:cs="宋体"/>
+            <w:kern w:val="0"/>
+            <w:sz w:val="24"/>
+            <w:szCs w:val="24"/>
+          </w:rPr>
+          <w:t xml:space="preserve">provided in </w:t>
+        </w:r>
+      </w:ins>
+      <w:r>
+        <w:rPr>
+          <w:rFonts w:ascii="宋体" w:eastAsia="宋体" w:hAnsi="宋体" w:cs="宋体"/>
+          <w:kern w:val="0"/>
+          <w:sz w:val="24"/>
+          <w:szCs w:val="24"/>
+        </w:rPr>
+        <w:t>the report.</w:t>
       </w:r>
     </w:p>
     <w:p>
@@ -333,7 +829,111 @@
           <w:sz w:val="24"/>
           <w:szCs w:val="24"/>
         </w:rPr>
-        <w:t>2) Maintain a device compatibility matrix. All users could search the matrix based on the device type, client OS type, agent OS type and other dimensions, etc. DoctorJoeIntelligence will present a filtered device support table.</w:t>
+        <w:t xml:space="preserve">2) Maintain a device compatibility matrix. All users could search the matrix based on the device type, client OS type, agent OS type and other dimensions, etc. </w:t>
+      </w:r>
+      <w:ins w:id="32" w:author="Joe Zhao" w:date="2020-08-12T11:27:00Z">
+        <w:r>
+          <w:rPr>
+            <w:rFonts w:ascii="宋体" w:eastAsia="宋体" w:hAnsi="宋体" w:cs="宋体" w:hint="eastAsia"/>
+            <w:kern w:val="0"/>
+            <w:sz w:val="24"/>
+            <w:szCs w:val="24"/>
+          </w:rPr>
+          <w:t>Horizon Peripherals Intelligence</w:t>
+        </w:r>
+      </w:ins>
+      <w:del w:id="33" w:author="Joe Zhao" w:date="2020-08-12T11:27:00Z">
+        <w:r>
+          <w:rPr>
+            <w:rFonts w:ascii="宋体" w:eastAsia="宋体" w:hAnsi="宋体" w:cs="宋体"/>
+            <w:kern w:val="0"/>
+            <w:sz w:val="24"/>
+            <w:szCs w:val="24"/>
+          </w:rPr>
+          <w:delText>DoctorJoeIntelligence</w:delText>
+        </w:r>
+      </w:del>
+      <w:ins w:id="34" w:author="Joe Zhao" w:date="2020-08-12T11:28:00Z">
+        <w:r>
+          <w:rPr>
+            <w:rFonts w:ascii="宋体" w:eastAsia="宋体" w:hAnsi="宋体" w:cs="宋体"/>
+            <w:kern w:val="0"/>
+            <w:sz w:val="24"/>
+            <w:szCs w:val="24"/>
+          </w:rPr>
+          <w:t xml:space="preserve"> </w:t>
+        </w:r>
+      </w:ins>
+      <w:del w:id="35" w:author="Joe Zhao" w:date="2020-08-12T11:28:00Z">
+        <w:r>
+          <w:rPr>
+            <w:rFonts w:ascii="宋体" w:eastAsia="宋体" w:hAnsi="宋体" w:cs="宋体"/>
+            <w:kern w:val="0"/>
+            <w:sz w:val="24"/>
+            <w:szCs w:val="24"/>
+          </w:rPr>
+          <w:delText> </w:delText>
+        </w:r>
+      </w:del>
+      <w:r>
+        <w:rPr>
+          <w:rFonts w:ascii="宋体" w:eastAsia="宋体" w:hAnsi="宋体" w:cs="宋体"/>
+          <w:kern w:val="0"/>
+          <w:sz w:val="24"/>
+          <w:szCs w:val="24"/>
+        </w:rPr>
+        <w:t>will present a filtered device support table</w:t>
+      </w:r>
+      <w:ins w:id="36" w:author="Joe Zhao" w:date="2020-08-07T10:49:00Z">
+        <w:r>
+          <w:rPr>
+            <w:rFonts w:ascii="宋体" w:eastAsia="宋体" w:hAnsi="宋体" w:cs="宋体"/>
+            <w:kern w:val="0"/>
+            <w:sz w:val="24"/>
+            <w:szCs w:val="24"/>
+          </w:rPr>
+          <w:t xml:space="preserve"> per user</w:t>
+        </w:r>
+        <w:r>
+          <w:rPr>
+            <w:rFonts w:ascii="宋体" w:eastAsia="宋体" w:hAnsi="宋体" w:cs="宋体"/>
+            <w:kern w:val="0"/>
+            <w:sz w:val="24"/>
+            <w:szCs w:val="24"/>
+          </w:rPr>
+          <w:t>s</w:t>
+        </w:r>
+      </w:ins>
+      <w:ins w:id="37" w:author="Joe Zhao" w:date="2020-08-12T11:28:00Z">
+        <w:r>
+          <w:rPr>
+            <w:rFonts w:ascii="宋体" w:eastAsia="宋体" w:hAnsi="宋体" w:cs="宋体"/>
+            <w:kern w:val="0"/>
+            <w:sz w:val="24"/>
+            <w:szCs w:val="24"/>
+          </w:rPr>
+          <w:t xml:space="preserve"> </w:t>
+        </w:r>
+      </w:ins>
+      <w:ins w:id="38" w:author="Joe Zhao" w:date="2020-08-07T10:49:00Z">
+        <w:r>
+          <w:rPr>
+            <w:rFonts w:ascii="宋体" w:eastAsia="宋体" w:hAnsi="宋体" w:cs="宋体"/>
+            <w:kern w:val="0"/>
+            <w:sz w:val="24"/>
+            <w:szCs w:val="24"/>
+          </w:rPr>
+          <w:t>search request</w:t>
+        </w:r>
+      </w:ins>
+      <w:r>
+        <w:rPr>
+          <w:rFonts w:ascii="宋体" w:eastAsia="宋体" w:hAnsi="宋体" w:cs="宋体"/>
+          <w:kern w:val="0"/>
+          <w:sz w:val="24"/>
+          <w:szCs w:val="24"/>
+        </w:rPr>
+        <w:t>.</w:t>
       </w:r>
     </w:p>
     <w:p>
@@ -355,7 +955,229 @@
           <w:sz w:val="24"/>
           <w:szCs w:val="24"/>
         </w:rPr>
-        <w:t xml:space="preserve">3) To maintain the device matrix above, only the admin users have the privilege to upload, modify, update, delete the meta data of each device category in the web service DB. We provide an admin </w:t>
+        <w:t>3)</w:t>
+      </w:r>
+      <w:del w:id="39" w:author="Winnie Wu" w:date="2020-08-06T14:54:00Z">
+        <w:r>
+          <w:rPr>
+            <w:rFonts w:ascii="宋体" w:eastAsia="宋体" w:hAnsi="宋体" w:cs="宋体"/>
+            <w:kern w:val="0"/>
+            <w:sz w:val="24"/>
+            <w:szCs w:val="24"/>
+          </w:rPr>
+          <w:delText xml:space="preserve"> To maintain the device matrix above, only</w:delText>
+        </w:r>
+      </w:del>
+      <w:r>
+        <w:rPr>
+          <w:rFonts w:ascii="宋体" w:eastAsia="宋体" w:hAnsi="宋体" w:cs="宋体"/>
+          <w:kern w:val="0"/>
+          <w:sz w:val="24"/>
+          <w:szCs w:val="24"/>
+        </w:rPr>
+        <w:t xml:space="preserve"> </w:t>
+      </w:r>
+      <w:ins w:id="40" w:author="Joe Zhao" w:date="2020-08-07T09:30:00Z">
+        <w:r>
+          <w:rPr>
+            <w:rFonts w:ascii="宋体" w:eastAsia="宋体" w:hAnsi="宋体" w:cs="宋体"/>
+            <w:kern w:val="0"/>
+            <w:sz w:val="24"/>
+            <w:szCs w:val="24"/>
+          </w:rPr>
+          <w:t>T</w:t>
+        </w:r>
+      </w:ins>
+      <w:del w:id="41" w:author="Joe Zhao" w:date="2020-08-07T09:30:00Z">
+        <w:r>
+          <w:rPr>
+            <w:rFonts w:ascii="宋体" w:eastAsia="宋体" w:hAnsi="宋体" w:cs="宋体"/>
+            <w:kern w:val="0"/>
+            <w:sz w:val="24"/>
+            <w:szCs w:val="24"/>
+          </w:rPr>
+          <w:delText>t</w:delText>
+        </w:r>
+      </w:del>
+      <w:r>
+        <w:rPr>
+          <w:rFonts w:ascii="宋体" w:eastAsia="宋体" w:hAnsi="宋体" w:cs="宋体"/>
+          <w:kern w:val="0"/>
+          <w:sz w:val="24"/>
+          <w:szCs w:val="24"/>
+        </w:rPr>
+        <w:t>he admin</w:t>
+      </w:r>
+      <w:del w:id="42" w:author="Joe Zhao" w:date="2020-08-07T09:30:00Z">
+        <w:r>
+          <w:rPr>
+            <w:rFonts w:ascii="宋体" w:eastAsia="宋体" w:hAnsi="宋体" w:cs="宋体"/>
+            <w:kern w:val="0"/>
+            <w:sz w:val="24"/>
+            <w:szCs w:val="24"/>
+          </w:rPr>
+          <w:delText xml:space="preserve"> users</w:delText>
+        </w:r>
+      </w:del>
+      <w:r>
+        <w:rPr>
+          <w:rFonts w:ascii="宋体" w:eastAsia="宋体" w:hAnsi="宋体" w:cs="宋体"/>
+          <w:kern w:val="0"/>
+          <w:sz w:val="24"/>
+          <w:szCs w:val="24"/>
+        </w:rPr>
+        <w:t xml:space="preserve"> </w:t>
+      </w:r>
+      <w:del w:id="43" w:author="Joe Zhao" w:date="2020-08-07T09:30:00Z">
+        <w:r>
+          <w:rPr>
+            <w:rFonts w:ascii="宋体" w:eastAsia="宋体" w:hAnsi="宋体" w:cs="宋体"/>
+            <w:kern w:val="0"/>
+            <w:sz w:val="24"/>
+            <w:szCs w:val="24"/>
+          </w:rPr>
+          <w:delText xml:space="preserve">have </w:delText>
+        </w:r>
+      </w:del>
+      <w:ins w:id="44" w:author="Joe Zhao" w:date="2020-08-07T09:30:00Z">
+        <w:r>
+          <w:rPr>
+            <w:rFonts w:ascii="宋体" w:eastAsia="宋体" w:hAnsi="宋体" w:cs="宋体"/>
+            <w:kern w:val="0"/>
+            <w:sz w:val="24"/>
+            <w:szCs w:val="24"/>
+          </w:rPr>
+          <w:t>ha</w:t>
+        </w:r>
+        <w:r>
+          <w:rPr>
+            <w:rFonts w:ascii="宋体" w:eastAsia="宋体" w:hAnsi="宋体" w:cs="宋体"/>
+            <w:kern w:val="0"/>
+            <w:sz w:val="24"/>
+            <w:szCs w:val="24"/>
+          </w:rPr>
+          <w:t>s</w:t>
+        </w:r>
+        <w:r>
+          <w:rPr>
+            <w:rFonts w:ascii="宋体" w:eastAsia="宋体" w:hAnsi="宋体" w:cs="宋体"/>
+            <w:kern w:val="0"/>
+            <w:sz w:val="24"/>
+            <w:szCs w:val="24"/>
+          </w:rPr>
+          <w:t xml:space="preserve"> </w:t>
+        </w:r>
+      </w:ins>
+      <w:r>
+        <w:rPr>
+          <w:rFonts w:ascii="宋体" w:eastAsia="宋体" w:hAnsi="宋体" w:cs="宋体"/>
+          <w:kern w:val="0"/>
+          <w:sz w:val="24"/>
+          <w:szCs w:val="24"/>
+        </w:rPr>
+        <w:t xml:space="preserve">the privilege to upload, modify, update, delete the meta data of each device category in the </w:t>
+      </w:r>
+      <w:del w:id="45" w:author="Joe Zhao" w:date="2020-08-12T11:28:00Z">
+        <w:r>
+          <w:rPr>
+            <w:rFonts w:ascii="宋体" w:eastAsia="宋体" w:hAnsi="宋体" w:cs="宋体"/>
+            <w:kern w:val="0"/>
+            <w:sz w:val="24"/>
+            <w:szCs w:val="24"/>
+          </w:rPr>
+          <w:delText>web service</w:delText>
+        </w:r>
+      </w:del>
+      <w:ins w:id="46" w:author="Joe Zhao" w:date="2020-08-12T11:28:00Z">
+        <w:r>
+          <w:rPr>
+            <w:rFonts w:ascii="宋体" w:eastAsia="宋体" w:hAnsi="宋体" w:cs="宋体"/>
+            <w:kern w:val="0"/>
+            <w:sz w:val="24"/>
+            <w:szCs w:val="24"/>
+          </w:rPr>
+          <w:t>peripherals</w:t>
+        </w:r>
+      </w:ins>
+      <w:r>
+        <w:rPr>
+          <w:rFonts w:ascii="宋体" w:eastAsia="宋体" w:hAnsi="宋体" w:cs="宋体"/>
+          <w:kern w:val="0"/>
+          <w:sz w:val="24"/>
+          <w:szCs w:val="24"/>
+        </w:rPr>
+        <w:t xml:space="preserve"> DB</w:t>
+      </w:r>
+      <w:ins w:id="47" w:author="Joe Zhao" w:date="2020-08-07T10:50:00Z">
+        <w:r>
+          <w:rPr>
+            <w:rFonts w:ascii="宋体" w:eastAsia="宋体" w:hAnsi="宋体" w:cs="宋体"/>
+            <w:kern w:val="0"/>
+            <w:sz w:val="24"/>
+            <w:szCs w:val="24"/>
+          </w:rPr>
+          <w:t xml:space="preserve"> and</w:t>
+        </w:r>
+      </w:ins>
+      <w:ins w:id="48" w:author="Winnie Wu" w:date="2020-08-06T14:54:00Z">
+        <w:del w:id="49" w:author="Joe Zhao" w:date="2020-08-07T10:50:00Z">
+          <w:r>
+            <w:rPr>
+              <w:rFonts w:ascii="宋体" w:eastAsia="宋体" w:hAnsi="宋体" w:cs="宋体"/>
+              <w:kern w:val="0"/>
+              <w:sz w:val="24"/>
+              <w:szCs w:val="24"/>
+            </w:rPr>
+            <w:delText xml:space="preserve">, </w:delText>
+          </w:r>
+          <w:r>
+            <w:rPr>
+              <w:rFonts w:ascii="宋体" w:eastAsia="宋体" w:hAnsi="宋体" w:cs="宋体" w:hint="eastAsia"/>
+              <w:kern w:val="0"/>
+              <w:sz w:val="24"/>
+              <w:szCs w:val="24"/>
+            </w:rPr>
+            <w:delText>t</w:delText>
+          </w:r>
+          <w:r>
+            <w:rPr>
+              <w:rFonts w:ascii="宋体" w:eastAsia="宋体" w:hAnsi="宋体" w:cs="宋体"/>
+              <w:kern w:val="0"/>
+              <w:sz w:val="24"/>
+              <w:szCs w:val="24"/>
+            </w:rPr>
+            <w:delText>o</w:delText>
+          </w:r>
+        </w:del>
+        <w:r>
+          <w:rPr>
+            <w:rFonts w:ascii="宋体" w:eastAsia="宋体" w:hAnsi="宋体" w:cs="宋体"/>
+            <w:kern w:val="0"/>
+            <w:sz w:val="24"/>
+            <w:szCs w:val="24"/>
+          </w:rPr>
+          <w:t xml:space="preserve"> maintain the device matrix</w:t>
+        </w:r>
+        <w:del w:id="50" w:author="Joe Zhao" w:date="2020-08-07T10:50:00Z">
+          <w:r>
+            <w:rPr>
+              <w:rFonts w:ascii="宋体" w:eastAsia="宋体" w:hAnsi="宋体" w:cs="宋体"/>
+              <w:kern w:val="0"/>
+              <w:sz w:val="24"/>
+              <w:szCs w:val="24"/>
+            </w:rPr>
+            <w:delText xml:space="preserve"> above</w:delText>
+          </w:r>
+        </w:del>
+      </w:ins>
+      <w:r>
+        <w:rPr>
+          <w:rFonts w:ascii="宋体" w:eastAsia="宋体" w:hAnsi="宋体" w:cs="宋体"/>
+          <w:kern w:val="0"/>
+          <w:sz w:val="24"/>
+          <w:szCs w:val="24"/>
+        </w:rPr>
+        <w:t xml:space="preserve">. We provide an admin </w:t>
       </w:r>
       <w:r>
         <w:rPr>
@@ -392,6 +1214,215 @@
           <w:szCs w:val="24"/>
         </w:rPr>
         <w:t xml:space="preserve"> it.</w:t>
+      </w:r>
+    </w:p>
+    <w:p>
+      <w:pPr>
+        <w:pStyle w:val="ListParagraph"/>
+        <w:widowControl/>
+        <w:numPr>
+          <w:ilvl w:val="0"/>
+          <w:numId w:val="2"/>
+        </w:numPr>
+        <w:spacing w:before="100" w:beforeAutospacing="1" w:after="100" w:afterAutospacing="1"/>
+        <w:jc w:val="left"/>
+        <w:rPr>
+          <w:del w:id="51" w:author="Winnie Wu" w:date="2020-08-06T15:03:00Z"/>
+          <w:rFonts w:ascii="宋体" w:eastAsia="宋体" w:hAnsi="宋体" w:cs="宋体"/>
+          <w:kern w:val="0"/>
+          <w:sz w:val="24"/>
+          <w:szCs w:val="24"/>
+          <w:rPrChange w:id="52" w:author="Winnie Wu" w:date="2020-08-06T14:59:00Z">
+            <w:rPr>
+              <w:del w:id="53" w:author="Winnie Wu" w:date="2020-08-06T15:03:00Z"/>
+            </w:rPr>
+          </w:rPrChange>
+        </w:rPr>
+        <w:pPrChange w:id="54" w:author="Winnie Wu" w:date="2020-08-06T14:59:00Z">
+          <w:pPr>
+            <w:widowControl/>
+            <w:spacing w:before="100" w:beforeAutospacing="1" w:after="100" w:afterAutospacing="1"/>
+            <w:jc w:val="left"/>
+          </w:pPr>
+        </w:pPrChange>
+      </w:pPr>
+      <w:commentRangeStart w:id="55"/>
+      <w:del w:id="56" w:author="Winnie Wu" w:date="2020-08-06T14:59:00Z">
+        <w:r>
+          <w:rPr>
+            <w:rFonts w:ascii="宋体" w:eastAsia="宋体" w:hAnsi="宋体" w:cs="宋体"/>
+            <w:kern w:val="0"/>
+            <w:sz w:val="24"/>
+            <w:szCs w:val="24"/>
+            <w:rPrChange w:id="57" w:author="Winnie Wu" w:date="2020-08-06T14:59:00Z">
+              <w:rPr/>
+            </w:rPrChange>
+          </w:rPr>
+          <w:delText xml:space="preserve">After </w:delText>
+        </w:r>
+      </w:del>
+      <w:del w:id="58" w:author="Winnie Wu" w:date="2020-08-06T15:03:00Z">
+        <w:r>
+          <w:rPr>
+            <w:rFonts w:ascii="宋体" w:eastAsia="宋体" w:hAnsi="宋体" w:cs="宋体"/>
+            <w:kern w:val="0"/>
+            <w:sz w:val="24"/>
+            <w:szCs w:val="24"/>
+            <w:rPrChange w:id="59" w:author="Winnie Wu" w:date="2020-08-06T14:59:00Z">
+              <w:rPr/>
+            </w:rPrChange>
+          </w:rPr>
+          <w:delText>successfully install and deploy the Doc</w:delText>
+        </w:r>
+        <w:r>
+          <w:rPr>
+            <w:rFonts w:ascii="宋体" w:eastAsia="宋体" w:hAnsi="宋体" w:cs="宋体"/>
+            <w:kern w:val="0"/>
+            <w:sz w:val="24"/>
+            <w:szCs w:val="24"/>
+            <w:rPrChange w:id="60" w:author="Winnie Wu" w:date="2020-08-06T14:59:00Z">
+              <w:rPr/>
+            </w:rPrChange>
+          </w:rPr>
+          <w:delText>torJoeIntelligence following the installation guide</w:delText>
+        </w:r>
+      </w:del>
+      <w:del w:id="61" w:author="Winnie Wu" w:date="2020-08-06T14:59:00Z">
+        <w:r>
+          <w:rPr>
+            <w:rFonts w:ascii="宋体" w:eastAsia="宋体" w:hAnsi="宋体" w:cs="宋体"/>
+            <w:kern w:val="0"/>
+            <w:sz w:val="24"/>
+            <w:szCs w:val="24"/>
+            <w:rPrChange w:id="62" w:author="Winnie Wu" w:date="2020-08-06T14:59:00Z">
+              <w:rPr/>
+            </w:rPrChange>
+          </w:rPr>
+          <w:delText xml:space="preserve">, </w:delText>
+        </w:r>
+      </w:del>
+      <w:del w:id="63" w:author="Winnie Wu" w:date="2020-08-06T15:03:00Z">
+        <w:r>
+          <w:rPr>
+            <w:rFonts w:ascii="宋体" w:eastAsia="宋体" w:hAnsi="宋体" w:cs="宋体"/>
+            <w:kern w:val="0"/>
+            <w:sz w:val="24"/>
+            <w:szCs w:val="24"/>
+            <w:rPrChange w:id="64" w:author="Winnie Wu" w:date="2020-08-06T14:59:00Z">
+              <w:rPr/>
+            </w:rPrChange>
+          </w:rPr>
+          <w:delText xml:space="preserve">Horizon user </w:delText>
+        </w:r>
+      </w:del>
+      <w:del w:id="65" w:author="Winnie Wu" w:date="2020-08-06T15:00:00Z">
+        <w:r>
+          <w:rPr>
+            <w:rFonts w:ascii="宋体" w:eastAsia="宋体" w:hAnsi="宋体" w:cs="宋体"/>
+            <w:kern w:val="0"/>
+            <w:sz w:val="24"/>
+            <w:szCs w:val="24"/>
+            <w:rPrChange w:id="66" w:author="Winnie Wu" w:date="2020-08-06T14:59:00Z">
+              <w:rPr/>
+            </w:rPrChange>
+          </w:rPr>
+          <w:delText xml:space="preserve">could </w:delText>
+        </w:r>
+      </w:del>
+      <w:del w:id="67" w:author="Winnie Wu" w:date="2020-08-06T15:03:00Z">
+        <w:r>
+          <w:rPr>
+            <w:rFonts w:ascii="宋体" w:eastAsia="宋体" w:hAnsi="宋体" w:cs="宋体"/>
+            <w:kern w:val="0"/>
+            <w:sz w:val="24"/>
+            <w:szCs w:val="24"/>
+            <w:rPrChange w:id="68" w:author="Winnie Wu" w:date="2020-08-06T14:59:00Z">
+              <w:rPr/>
+            </w:rPrChange>
+          </w:rPr>
+          <w:delText>login a Horizon remote desktop or app session</w:delText>
+        </w:r>
+      </w:del>
+      <w:del w:id="69" w:author="Winnie Wu" w:date="2020-08-06T15:00:00Z">
+        <w:r>
+          <w:rPr>
+            <w:rFonts w:ascii="宋体" w:eastAsia="宋体" w:hAnsi="宋体" w:cs="宋体"/>
+            <w:kern w:val="0"/>
+            <w:sz w:val="24"/>
+            <w:szCs w:val="24"/>
+            <w:rPrChange w:id="70" w:author="Winnie Wu" w:date="2020-08-06T14:59:00Z">
+              <w:rPr/>
+            </w:rPrChange>
+          </w:rPr>
+          <w:delText xml:space="preserve"> with </w:delText>
+        </w:r>
+        <w:r>
+          <w:rPr>
+            <w:rFonts w:ascii="宋体" w:eastAsia="宋体" w:hAnsi="宋体" w:cs="宋体"/>
+            <w:kern w:val="0"/>
+            <w:sz w:val="24"/>
+            <w:szCs w:val="24"/>
+            <w:rPrChange w:id="71" w:author="Winnie Wu" w:date="2020-08-06T14:59:00Z">
+              <w:rPr/>
+            </w:rPrChange>
+          </w:rPr>
+          <w:delText xml:space="preserve">some </w:delText>
+        </w:r>
+        <w:r>
+          <w:rPr>
+            <w:rFonts w:ascii="宋体" w:eastAsia="宋体" w:hAnsi="宋体" w:cs="宋体"/>
+            <w:kern w:val="0"/>
+            <w:sz w:val="24"/>
+            <w:szCs w:val="24"/>
+            <w:rPrChange w:id="72" w:author="Winnie Wu" w:date="2020-08-06T14:59:00Z">
+              <w:rPr/>
+            </w:rPrChange>
+          </w:rPr>
+          <w:delText>specific peripheral devic</w:delText>
+        </w:r>
+        <w:r>
+          <w:rPr>
+            <w:rFonts w:ascii="宋体" w:eastAsia="宋体" w:hAnsi="宋体" w:cs="宋体"/>
+            <w:kern w:val="0"/>
+            <w:sz w:val="24"/>
+            <w:szCs w:val="24"/>
+            <w:rPrChange w:id="73" w:author="Winnie Wu" w:date="2020-08-06T14:59:00Z">
+              <w:rPr/>
+            </w:rPrChange>
+          </w:rPr>
+          <w:delText>e</w:delText>
+        </w:r>
+        <w:r>
+          <w:rPr>
+            <w:rFonts w:ascii="宋体" w:eastAsia="宋体" w:hAnsi="宋体" w:cs="宋体"/>
+            <w:kern w:val="0"/>
+            <w:sz w:val="24"/>
+            <w:szCs w:val="24"/>
+            <w:rPrChange w:id="74" w:author="Winnie Wu" w:date="2020-08-06T14:59:00Z">
+              <w:rPr/>
+            </w:rPrChange>
+          </w:rPr>
+          <w:delText>s</w:delText>
+        </w:r>
+        <w:r>
+          <w:rPr>
+            <w:rFonts w:ascii="宋体" w:eastAsia="宋体" w:hAnsi="宋体" w:cs="宋体"/>
+            <w:kern w:val="0"/>
+            <w:sz w:val="24"/>
+            <w:szCs w:val="24"/>
+            <w:rPrChange w:id="75" w:author="Winnie Wu" w:date="2020-08-06T14:59:00Z">
+              <w:rPr/>
+            </w:rPrChange>
+          </w:rPr>
+          <w:delText xml:space="preserve"> attached to the Horizon windows client.</w:delText>
+        </w:r>
+      </w:del>
+      <w:commentRangeEnd w:id="55"/>
+      <w:r>
+        <w:rPr>
+          <w:rStyle w:val="CommentReference"/>
+        </w:rPr>
+        <w:commentReference w:id="55"/>
       </w:r>
     </w:p>
     <w:p>
@@ -401,6 +1432,8 @@
         <w:jc w:val="left"/>
         <w:rPr>
           <w:rFonts w:ascii="宋体" w:eastAsia="宋体" w:hAnsi="宋体" w:cs="宋体"/>
+          <w:b/>
+          <w:bCs/>
           <w:kern w:val="0"/>
           <w:sz w:val="24"/>
           <w:szCs w:val="24"/>
@@ -409,74 +1442,24 @@
       <w:r>
         <w:rPr>
           <w:rFonts w:ascii="宋体" w:eastAsia="宋体" w:hAnsi="宋体" w:cs="宋体" w:hint="eastAsia"/>
-          <w:kern w:val="0"/>
-          <w:sz w:val="24"/>
-          <w:szCs w:val="24"/>
-        </w:rPr>
-        <w:t>A</w:t>
-      </w:r>
-      <w:r>
-        <w:rPr>
-          <w:rFonts w:ascii="宋体" w:eastAsia="宋体" w:hAnsi="宋体" w:cs="宋体"/>
-          <w:kern w:val="0"/>
-          <w:sz w:val="24"/>
-          <w:szCs w:val="24"/>
-        </w:rPr>
-        <w:t>fter successfully install and deploy the Doc</w:t>
-      </w:r>
-      <w:r>
-        <w:rPr>
-          <w:rFonts w:ascii="宋体" w:eastAsia="宋体" w:hAnsi="宋体" w:cs="宋体"/>
-          <w:kern w:val="0"/>
-          <w:sz w:val="24"/>
-          <w:szCs w:val="24"/>
-        </w:rPr>
-        <w:t xml:space="preserve">torJoeIntelligence following the installation guide, Horizon user could login a Horizon remote desktop or app session with </w:t>
-      </w:r>
-      <w:r>
-        <w:rPr>
-          <w:rFonts w:ascii="宋体" w:eastAsia="宋体" w:hAnsi="宋体" w:cs="宋体"/>
-          <w:kern w:val="0"/>
-          <w:sz w:val="24"/>
-          <w:szCs w:val="24"/>
-        </w:rPr>
-        <w:t xml:space="preserve">some </w:t>
-      </w:r>
-      <w:r>
-        <w:rPr>
-          <w:rFonts w:ascii="宋体" w:eastAsia="宋体" w:hAnsi="宋体" w:cs="宋体"/>
-          <w:kern w:val="0"/>
-          <w:sz w:val="24"/>
-          <w:szCs w:val="24"/>
-        </w:rPr>
-        <w:t>specific peripheral devic</w:t>
-      </w:r>
-      <w:r>
-        <w:rPr>
-          <w:rFonts w:ascii="宋体" w:eastAsia="宋体" w:hAnsi="宋体" w:cs="宋体"/>
-          <w:kern w:val="0"/>
-          <w:sz w:val="24"/>
-          <w:szCs w:val="24"/>
-        </w:rPr>
-        <w:t>e</w:t>
-      </w:r>
-      <w:r>
-        <w:rPr>
-          <w:rFonts w:ascii="宋体" w:eastAsia="宋体" w:hAnsi="宋体" w:cs="宋体"/>
-          <w:kern w:val="0"/>
-          <w:sz w:val="24"/>
-          <w:szCs w:val="24"/>
-        </w:rPr>
-        <w:t>s</w:t>
-      </w:r>
-      <w:r>
-        <w:rPr>
-          <w:rFonts w:ascii="宋体" w:eastAsia="宋体" w:hAnsi="宋体" w:cs="宋体"/>
-          <w:kern w:val="0"/>
-          <w:sz w:val="24"/>
-          <w:szCs w:val="24"/>
-        </w:rPr>
-        <w:t xml:space="preserve"> attached to the Horizon windows client.</w:t>
+          <w:b/>
+          <w:bCs/>
+          <w:kern w:val="0"/>
+          <w:sz w:val="24"/>
+          <w:szCs w:val="24"/>
+        </w:rPr>
+        <w:t>H</w:t>
+      </w:r>
+      <w:r>
+        <w:rPr>
+          <w:rFonts w:ascii="宋体" w:eastAsia="宋体" w:hAnsi="宋体" w:cs="宋体"/>
+          <w:b/>
+          <w:bCs/>
+          <w:kern w:val="0"/>
+          <w:sz w:val="24"/>
+          <w:szCs w:val="24"/>
+        </w:rPr>
+        <w:t>ow to start a diagnosis process?</w:t>
       </w:r>
     </w:p>
     <w:p>
@@ -485,37 +1468,67 @@
         <w:spacing w:before="100" w:beforeAutospacing="1" w:after="100" w:afterAutospacing="1"/>
         <w:jc w:val="left"/>
         <w:rPr>
-          <w:rFonts w:ascii="宋体" w:eastAsia="宋体" w:hAnsi="宋体" w:cs="宋体"/>
-          <w:b/>
-          <w:bCs/>
-          <w:kern w:val="0"/>
-          <w:sz w:val="24"/>
-          <w:szCs w:val="24"/>
+          <w:ins w:id="76" w:author="Winnie Wu" w:date="2020-08-06T15:03:00Z"/>
+          <w:rFonts w:ascii="宋体" w:eastAsia="宋体" w:hAnsi="宋体" w:cs="宋体"/>
+          <w:kern w:val="0"/>
+          <w:sz w:val="24"/>
+          <w:szCs w:val="24"/>
+          <w:rPrChange w:id="77" w:author="Winnie Wu" w:date="2020-08-06T15:03:00Z">
+            <w:rPr>
+              <w:ins w:id="78" w:author="Winnie Wu" w:date="2020-08-06T15:03:00Z"/>
+              <w:rFonts w:ascii="宋体" w:eastAsia="宋体" w:hAnsi="宋体" w:cs="宋体"/>
+              <w:b/>
+              <w:bCs/>
+              <w:kern w:val="0"/>
+              <w:sz w:val="24"/>
+              <w:szCs w:val="24"/>
+            </w:rPr>
+          </w:rPrChange>
         </w:rPr>
       </w:pPr>
-      <w:r>
-        <w:rPr>
-          <w:rFonts w:ascii="宋体" w:eastAsia="宋体" w:hAnsi="宋体" w:cs="宋体" w:hint="eastAsia"/>
-          <w:b/>
-          <w:bCs/>
-          <w:kern w:val="0"/>
-          <w:sz w:val="24"/>
-          <w:szCs w:val="24"/>
-        </w:rPr>
-        <w:lastRenderedPageBreak/>
-        <w:t>H</w:t>
-      </w:r>
-      <w:r>
-        <w:rPr>
-          <w:rFonts w:ascii="宋体" w:eastAsia="宋体" w:hAnsi="宋体" w:cs="宋体"/>
-          <w:b/>
-          <w:bCs/>
-          <w:kern w:val="0"/>
-          <w:sz w:val="24"/>
-          <w:szCs w:val="24"/>
-        </w:rPr>
-        <w:t>ow to start a diagnosis process?</w:t>
-      </w:r>
+      <w:ins w:id="79" w:author="Winnie Wu" w:date="2020-08-06T15:09:00Z">
+        <w:r>
+          <w:rPr>
+            <w:rFonts w:ascii="宋体" w:eastAsia="宋体" w:hAnsi="宋体" w:cs="宋体"/>
+            <w:kern w:val="0"/>
+            <w:sz w:val="24"/>
+            <w:szCs w:val="24"/>
+          </w:rPr>
+          <w:t>There are several p</w:t>
+        </w:r>
+      </w:ins>
+      <w:ins w:id="80" w:author="Winnie Wu" w:date="2020-08-06T15:03:00Z">
+        <w:r>
+          <w:rPr>
+            <w:rFonts w:ascii="宋体" w:eastAsia="宋体" w:hAnsi="宋体" w:cs="宋体"/>
+            <w:kern w:val="0"/>
+            <w:sz w:val="24"/>
+            <w:szCs w:val="24"/>
+            <w:rPrChange w:id="81" w:author="Winnie Wu" w:date="2020-08-06T15:03:00Z">
+              <w:rPr>
+                <w:rFonts w:ascii="宋体" w:eastAsia="宋体" w:hAnsi="宋体" w:cs="宋体"/>
+                <w:b/>
+                <w:bCs/>
+                <w:kern w:val="0"/>
+                <w:sz w:val="24"/>
+                <w:szCs w:val="24"/>
+              </w:rPr>
+            </w:rPrChange>
+          </w:rPr>
+          <w:t>re-conditions to start a diagnosis process</w:t>
+        </w:r>
+      </w:ins>
+      <w:ins w:id="82" w:author="Winnie Wu" w:date="2020-08-06T15:09:00Z">
+        <w:r>
+          <w:rPr>
+            <w:rFonts w:ascii="宋体" w:eastAsia="宋体" w:hAnsi="宋体" w:cs="宋体" w:hint="eastAsia"/>
+            <w:kern w:val="0"/>
+            <w:sz w:val="24"/>
+            <w:szCs w:val="24"/>
+          </w:rPr>
+          <w:t>:</w:t>
+        </w:r>
+      </w:ins>
     </w:p>
     <w:p>
       <w:pPr>
@@ -523,12 +1536,345 @@
         <w:spacing w:before="100" w:beforeAutospacing="1" w:after="100" w:afterAutospacing="1"/>
         <w:jc w:val="left"/>
         <w:rPr>
+          <w:ins w:id="83" w:author="Winnie Wu" w:date="2020-08-06T15:03:00Z"/>
           <w:rFonts w:ascii="宋体" w:eastAsia="宋体" w:hAnsi="宋体" w:cs="宋体"/>
           <w:kern w:val="0"/>
           <w:sz w:val="24"/>
           <w:szCs w:val="24"/>
         </w:rPr>
       </w:pPr>
+    </w:p>
+    <w:p>
+      <w:pPr>
+        <w:pStyle w:val="ListParagraph"/>
+        <w:widowControl/>
+        <w:numPr>
+          <w:ilvl w:val="0"/>
+          <w:numId w:val="2"/>
+        </w:numPr>
+        <w:spacing w:before="100" w:beforeAutospacing="1" w:after="100" w:afterAutospacing="1"/>
+        <w:jc w:val="left"/>
+        <w:rPr>
+          <w:ins w:id="84" w:author="Winnie Wu" w:date="2020-08-06T15:03:00Z"/>
+          <w:rFonts w:ascii="宋体" w:eastAsia="宋体" w:hAnsi="宋体" w:cs="宋体"/>
+          <w:kern w:val="0"/>
+          <w:sz w:val="24"/>
+          <w:szCs w:val="24"/>
+        </w:rPr>
+      </w:pPr>
+      <w:ins w:id="85" w:author="Joe Zhao" w:date="2020-08-07T10:52:00Z">
+        <w:r>
+          <w:rPr>
+            <w:rFonts w:ascii="宋体" w:eastAsia="宋体" w:hAnsi="宋体" w:cs="宋体"/>
+            <w:kern w:val="0"/>
+            <w:sz w:val="24"/>
+            <w:szCs w:val="24"/>
+          </w:rPr>
+          <w:t>S</w:t>
+        </w:r>
+      </w:ins>
+      <w:ins w:id="86" w:author="Winnie Wu" w:date="2020-08-06T15:03:00Z">
+        <w:del w:id="87" w:author="Joe Zhao" w:date="2020-08-07T10:52:00Z">
+          <w:r>
+            <w:rPr>
+              <w:rFonts w:ascii="宋体" w:eastAsia="宋体" w:hAnsi="宋体" w:cs="宋体"/>
+              <w:kern w:val="0"/>
+              <w:sz w:val="24"/>
+              <w:szCs w:val="24"/>
+            </w:rPr>
+            <w:delText>s</w:delText>
+          </w:r>
+        </w:del>
+        <w:r>
+          <w:rPr>
+            <w:rFonts w:ascii="宋体" w:eastAsia="宋体" w:hAnsi="宋体" w:cs="宋体"/>
+            <w:kern w:val="0"/>
+            <w:sz w:val="24"/>
+            <w:szCs w:val="24"/>
+          </w:rPr>
+          <w:t xml:space="preserve">uccessfully install and deploy the </w:t>
+        </w:r>
+        <w:del w:id="88" w:author="Joe Zhao" w:date="2020-08-12T11:29:00Z">
+          <w:r>
+            <w:rPr>
+              <w:rFonts w:ascii="宋体" w:eastAsia="宋体" w:hAnsi="宋体" w:cs="宋体"/>
+              <w:kern w:val="0"/>
+              <w:sz w:val="24"/>
+              <w:szCs w:val="24"/>
+            </w:rPr>
+            <w:delText>DoctorJoeIntelligence</w:delText>
+          </w:r>
+        </w:del>
+      </w:ins>
+      <w:ins w:id="89" w:author="Joe Zhao" w:date="2020-08-12T11:29:00Z">
+        <w:r>
+          <w:rPr>
+            <w:rFonts w:ascii="宋体" w:eastAsia="宋体" w:hAnsi="宋体" w:cs="宋体"/>
+            <w:kern w:val="0"/>
+            <w:sz w:val="24"/>
+            <w:szCs w:val="24"/>
+          </w:rPr>
+          <w:t>Horizon Peripherals Intelligence</w:t>
+        </w:r>
+      </w:ins>
+      <w:ins w:id="90" w:author="Winnie Wu" w:date="2020-08-06T15:03:00Z">
+        <w:r>
+          <w:rPr>
+            <w:rFonts w:ascii="宋体" w:eastAsia="宋体" w:hAnsi="宋体" w:cs="宋体"/>
+            <w:kern w:val="0"/>
+            <w:sz w:val="24"/>
+            <w:szCs w:val="24"/>
+          </w:rPr>
+          <w:t xml:space="preserve"> following the installation guide</w:t>
+        </w:r>
+      </w:ins>
+    </w:p>
+    <w:p>
+      <w:pPr>
+        <w:pStyle w:val="ListParagraph"/>
+        <w:widowControl/>
+        <w:numPr>
+          <w:ilvl w:val="0"/>
+          <w:numId w:val="2"/>
+        </w:numPr>
+        <w:spacing w:before="100" w:beforeAutospacing="1" w:after="100" w:afterAutospacing="1"/>
+        <w:jc w:val="left"/>
+        <w:rPr>
+          <w:ins w:id="91" w:author="Winnie Wu" w:date="2020-08-06T15:03:00Z"/>
+          <w:rFonts w:ascii="宋体" w:eastAsia="宋体" w:hAnsi="宋体" w:cs="宋体"/>
+          <w:kern w:val="0"/>
+          <w:sz w:val="24"/>
+          <w:szCs w:val="24"/>
+        </w:rPr>
+      </w:pPr>
+      <w:ins w:id="92" w:author="Joe Zhao" w:date="2020-08-07T10:52:00Z">
+        <w:r>
+          <w:rPr>
+            <w:rFonts w:ascii="宋体" w:eastAsia="宋体" w:hAnsi="宋体" w:cs="宋体"/>
+            <w:kern w:val="0"/>
+            <w:sz w:val="24"/>
+            <w:szCs w:val="24"/>
+          </w:rPr>
+          <w:t>W</w:t>
+        </w:r>
+      </w:ins>
+      <w:ins w:id="93" w:author="Winnie Wu" w:date="2020-08-06T15:03:00Z">
+        <w:del w:id="94" w:author="Joe Zhao" w:date="2020-08-07T10:52:00Z">
+          <w:r>
+            <w:rPr>
+              <w:rFonts w:ascii="宋体" w:eastAsia="宋体" w:hAnsi="宋体" w:cs="宋体"/>
+              <w:kern w:val="0"/>
+              <w:sz w:val="24"/>
+              <w:szCs w:val="24"/>
+            </w:rPr>
+            <w:delText>w</w:delText>
+          </w:r>
+        </w:del>
+        <w:r>
+          <w:rPr>
+            <w:rFonts w:ascii="宋体" w:eastAsia="宋体" w:hAnsi="宋体" w:cs="宋体"/>
+            <w:kern w:val="0"/>
+            <w:sz w:val="24"/>
+            <w:szCs w:val="24"/>
+          </w:rPr>
+          <w:t xml:space="preserve">ith </w:t>
+        </w:r>
+        <w:del w:id="95" w:author="Joe Zhao" w:date="2020-08-12T11:29:00Z">
+          <w:r>
+            <w:rPr>
+              <w:rFonts w:ascii="宋体" w:eastAsia="宋体" w:hAnsi="宋体" w:cs="宋体"/>
+              <w:kern w:val="0"/>
+              <w:sz w:val="24"/>
+              <w:szCs w:val="24"/>
+            </w:rPr>
+            <w:delText xml:space="preserve">or without </w:delText>
+          </w:r>
+        </w:del>
+        <w:r>
+          <w:rPr>
+            <w:rFonts w:ascii="宋体" w:eastAsia="宋体" w:hAnsi="宋体" w:cs="宋体"/>
+            <w:kern w:val="0"/>
+            <w:sz w:val="24"/>
+            <w:szCs w:val="24"/>
+          </w:rPr>
+          <w:t xml:space="preserve">some specific peripheral devices attached to the Horizon </w:t>
+        </w:r>
+        <w:del w:id="96" w:author="Joe Zhao" w:date="2020-08-07T10:44:00Z">
+          <w:r>
+            <w:rPr>
+              <w:rFonts w:ascii="宋体" w:eastAsia="宋体" w:hAnsi="宋体" w:cs="宋体"/>
+              <w:kern w:val="0"/>
+              <w:sz w:val="24"/>
+              <w:szCs w:val="24"/>
+            </w:rPr>
+            <w:delText>windows</w:delText>
+          </w:r>
+        </w:del>
+      </w:ins>
+      <w:ins w:id="97" w:author="Joe Zhao" w:date="2020-08-07T10:44:00Z">
+        <w:r>
+          <w:rPr>
+            <w:rFonts w:ascii="宋体" w:eastAsia="宋体" w:hAnsi="宋体" w:cs="宋体"/>
+            <w:kern w:val="0"/>
+            <w:sz w:val="24"/>
+            <w:szCs w:val="24"/>
+          </w:rPr>
+          <w:t>Windo</w:t>
+        </w:r>
+      </w:ins>
+      <w:ins w:id="98" w:author="Joe Zhao" w:date="2020-08-07T10:45:00Z">
+        <w:r>
+          <w:rPr>
+            <w:rFonts w:ascii="宋体" w:eastAsia="宋体" w:hAnsi="宋体" w:cs="宋体"/>
+            <w:kern w:val="0"/>
+            <w:sz w:val="24"/>
+            <w:szCs w:val="24"/>
+          </w:rPr>
+          <w:t>ws</w:t>
+        </w:r>
+      </w:ins>
+      <w:ins w:id="99" w:author="Winnie Wu" w:date="2020-08-06T15:03:00Z">
+        <w:r>
+          <w:rPr>
+            <w:rFonts w:ascii="宋体" w:eastAsia="宋体" w:hAnsi="宋体" w:cs="宋体"/>
+            <w:kern w:val="0"/>
+            <w:sz w:val="24"/>
+            <w:szCs w:val="24"/>
+          </w:rPr>
+          <w:t xml:space="preserve"> client</w:t>
+        </w:r>
+      </w:ins>
+      <w:ins w:id="100" w:author="Joe Zhao" w:date="2020-08-12T11:30:00Z">
+        <w:r>
+          <w:rPr>
+            <w:rFonts w:ascii="宋体" w:eastAsia="宋体" w:hAnsi="宋体" w:cs="宋体"/>
+            <w:kern w:val="0"/>
+            <w:sz w:val="24"/>
+            <w:szCs w:val="24"/>
+          </w:rPr>
+          <w:t xml:space="preserve"> to be diagnosed</w:t>
+        </w:r>
+      </w:ins>
+      <w:ins w:id="101" w:author="Winnie Wu" w:date="2020-08-06T15:03:00Z">
+        <w:del w:id="102" w:author="Joe Zhao" w:date="2020-08-12T11:29:00Z">
+          <w:r>
+            <w:rPr>
+              <w:rFonts w:ascii="宋体" w:eastAsia="宋体" w:hAnsi="宋体" w:cs="宋体"/>
+              <w:kern w:val="0"/>
+              <w:sz w:val="24"/>
+              <w:szCs w:val="24"/>
+            </w:rPr>
+            <w:delText>.</w:delText>
+          </w:r>
+        </w:del>
+      </w:ins>
+    </w:p>
+    <w:p>
+      <w:pPr>
+        <w:pStyle w:val="ListParagraph"/>
+        <w:widowControl/>
+        <w:numPr>
+          <w:ilvl w:val="0"/>
+          <w:numId w:val="2"/>
+        </w:numPr>
+        <w:spacing w:before="100" w:beforeAutospacing="1" w:after="100" w:afterAutospacing="1"/>
+        <w:jc w:val="left"/>
+        <w:rPr>
+          <w:ins w:id="103" w:author="Winnie Wu" w:date="2020-08-06T15:03:00Z"/>
+          <w:rFonts w:ascii="宋体" w:eastAsia="宋体" w:hAnsi="宋体" w:cs="宋体"/>
+          <w:kern w:val="0"/>
+          <w:sz w:val="24"/>
+          <w:szCs w:val="24"/>
+        </w:rPr>
+      </w:pPr>
+      <w:ins w:id="104" w:author="Winnie Wu" w:date="2020-08-06T15:03:00Z">
+        <w:r>
+          <w:rPr>
+            <w:rFonts w:ascii="宋体" w:eastAsia="宋体" w:hAnsi="宋体" w:cs="宋体"/>
+            <w:kern w:val="0"/>
+            <w:sz w:val="24"/>
+            <w:szCs w:val="24"/>
+          </w:rPr>
+          <w:t xml:space="preserve">Horizon </w:t>
+        </w:r>
+        <w:del w:id="105" w:author="Joe Zhao" w:date="2020-08-07T10:51:00Z">
+          <w:r>
+            <w:rPr>
+              <w:rFonts w:ascii="宋体" w:eastAsia="宋体" w:hAnsi="宋体" w:cs="宋体"/>
+              <w:kern w:val="0"/>
+              <w:sz w:val="24"/>
+              <w:szCs w:val="24"/>
+            </w:rPr>
+            <w:delText>user</w:delText>
+          </w:r>
+        </w:del>
+      </w:ins>
+      <w:ins w:id="106" w:author="Joe Zhao" w:date="2020-08-07T10:51:00Z">
+        <w:r>
+          <w:rPr>
+            <w:rFonts w:ascii="宋体" w:eastAsia="宋体" w:hAnsi="宋体" w:cs="宋体"/>
+            <w:kern w:val="0"/>
+            <w:sz w:val="24"/>
+            <w:szCs w:val="24"/>
+          </w:rPr>
+          <w:t>client connects to</w:t>
+        </w:r>
+      </w:ins>
+      <w:ins w:id="107" w:author="Winnie Wu" w:date="2020-08-06T15:03:00Z">
+        <w:del w:id="108" w:author="Joe Zhao" w:date="2020-08-07T10:51:00Z">
+          <w:r>
+            <w:rPr>
+              <w:rFonts w:ascii="宋体" w:eastAsia="宋体" w:hAnsi="宋体" w:cs="宋体"/>
+              <w:kern w:val="0"/>
+              <w:sz w:val="24"/>
+              <w:szCs w:val="24"/>
+            </w:rPr>
+            <w:delText xml:space="preserve"> login</w:delText>
+          </w:r>
+        </w:del>
+        <w:r>
+          <w:rPr>
+            <w:rFonts w:ascii="宋体" w:eastAsia="宋体" w:hAnsi="宋体" w:cs="宋体"/>
+            <w:kern w:val="0"/>
+            <w:sz w:val="24"/>
+            <w:szCs w:val="24"/>
+          </w:rPr>
+          <w:t xml:space="preserve"> a </w:t>
+        </w:r>
+        <w:del w:id="109" w:author="Joe Zhao" w:date="2020-08-07T10:51:00Z">
+          <w:r>
+            <w:rPr>
+              <w:rFonts w:ascii="宋体" w:eastAsia="宋体" w:hAnsi="宋体" w:cs="宋体"/>
+              <w:kern w:val="0"/>
+              <w:sz w:val="24"/>
+              <w:szCs w:val="24"/>
+            </w:rPr>
+            <w:delText xml:space="preserve">Horizon </w:delText>
+          </w:r>
+        </w:del>
+        <w:r>
+          <w:rPr>
+            <w:rFonts w:ascii="宋体" w:eastAsia="宋体" w:hAnsi="宋体" w:cs="宋体"/>
+            <w:kern w:val="0"/>
+            <w:sz w:val="24"/>
+            <w:szCs w:val="24"/>
+          </w:rPr>
+          <w:t>remote desktop or app session</w:t>
+        </w:r>
+      </w:ins>
+    </w:p>
+    <w:p>
+      <w:pPr>
+        <w:widowControl/>
+        <w:spacing w:before="100" w:beforeAutospacing="1" w:after="100" w:afterAutospacing="1"/>
+        <w:jc w:val="left"/>
+        <w:rPr>
+          <w:rFonts w:ascii="宋体" w:eastAsia="宋体" w:hAnsi="宋体" w:cs="宋体"/>
+          <w:kern w:val="0"/>
+          <w:sz w:val="24"/>
+          <w:szCs w:val="24"/>
+        </w:rPr>
+      </w:pPr>
       <w:r>
         <w:rPr>
           <w:rFonts w:ascii="宋体" w:eastAsia="宋体" w:hAnsi="宋体" w:cs="宋体" w:hint="eastAsia"/>
@@ -563,25 +1909,131 @@
           <w:sz w:val="24"/>
           <w:szCs w:val="24"/>
         </w:rPr>
-        <w:t xml:space="preserve"> launch the DJAgent.exe from the installation directory on Horizon agent machine if it is not automatically launched after login. The DJAgent</w:t>
-      </w:r>
-      <w:r>
-        <w:rPr>
-          <w:rFonts w:ascii="宋体" w:eastAsia="宋体" w:hAnsi="宋体" w:cs="宋体"/>
-          <w:kern w:val="0"/>
-          <w:sz w:val="24"/>
-          <w:szCs w:val="24"/>
-        </w:rPr>
-        <w:t xml:space="preserve"> icon </w:t>
-      </w:r>
-      <w:r>
-        <w:rPr>
-          <w:rFonts w:ascii="宋体" w:eastAsia="宋体" w:hAnsi="宋体" w:cs="宋体"/>
-          <w:kern w:val="0"/>
-          <w:sz w:val="24"/>
-          <w:szCs w:val="24"/>
-        </w:rPr>
-        <w:t>will appear in the right corner of windows task bar.</w:t>
+        <w:t xml:space="preserve"> launch the </w:t>
+      </w:r>
+      <w:del w:id="110" w:author="Joe Zhao" w:date="2020-08-12T11:30:00Z">
+        <w:r>
+          <w:rPr>
+            <w:rFonts w:ascii="宋体" w:eastAsia="宋体" w:hAnsi="宋体" w:cs="宋体"/>
+            <w:kern w:val="0"/>
+            <w:sz w:val="24"/>
+            <w:szCs w:val="24"/>
+          </w:rPr>
+          <w:delText>DJAgent</w:delText>
+        </w:r>
+      </w:del>
+      <w:ins w:id="111" w:author="Joe Zhao" w:date="2020-08-12T11:30:00Z">
+        <w:r>
+          <w:rPr>
+            <w:rFonts w:ascii="宋体" w:eastAsia="宋体" w:hAnsi="宋体" w:cs="宋体"/>
+            <w:kern w:val="0"/>
+            <w:sz w:val="24"/>
+            <w:szCs w:val="24"/>
+          </w:rPr>
+          <w:t>HorizonPeripheralsAgent</w:t>
+        </w:r>
+      </w:ins>
+      <w:r>
+        <w:rPr>
+          <w:rFonts w:ascii="宋体" w:eastAsia="宋体" w:hAnsi="宋体" w:cs="宋体"/>
+          <w:kern w:val="0"/>
+          <w:sz w:val="24"/>
+          <w:szCs w:val="24"/>
+        </w:rPr>
+        <w:t xml:space="preserve">.exe from the installation directory on Horizon agent machine if it is not automatically launched after login. The </w:t>
+      </w:r>
+      <w:del w:id="112" w:author="Joe Zhao" w:date="2020-08-07T10:42:00Z">
+        <w:r>
+          <w:rPr>
+            <w:rFonts w:ascii="宋体" w:eastAsia="宋体" w:hAnsi="宋体" w:cs="宋体"/>
+            <w:kern w:val="0"/>
+            <w:sz w:val="24"/>
+            <w:szCs w:val="24"/>
+          </w:rPr>
+          <w:delText>DJAgent</w:delText>
+        </w:r>
+        <w:r>
+          <w:rPr>
+            <w:rFonts w:ascii="宋体" w:eastAsia="宋体" w:hAnsi="宋体" w:cs="宋体"/>
+            <w:kern w:val="0"/>
+            <w:sz w:val="24"/>
+            <w:szCs w:val="24"/>
+          </w:rPr>
+          <w:delText xml:space="preserve"> </w:delText>
+        </w:r>
+      </w:del>
+      <w:proofErr w:type="spellStart"/>
+      <w:ins w:id="113" w:author="Joe Zhao" w:date="2020-08-12T11:30:00Z">
+        <w:r>
+          <w:rPr>
+            <w:rFonts w:ascii="宋体" w:eastAsia="宋体" w:hAnsi="宋体" w:cs="宋体"/>
+            <w:kern w:val="0"/>
+            <w:sz w:val="24"/>
+            <w:szCs w:val="24"/>
+          </w:rPr>
+          <w:t>HorizonPeripheralsAgent</w:t>
+        </w:r>
+      </w:ins>
+      <w:proofErr w:type="spellEnd"/>
+      <w:ins w:id="114" w:author="Joe Zhao" w:date="2020-08-07T10:42:00Z">
+        <w:r>
+          <w:rPr>
+            <w:rFonts w:ascii="宋体" w:eastAsia="宋体" w:hAnsi="宋体" w:cs="宋体"/>
+            <w:kern w:val="0"/>
+            <w:sz w:val="24"/>
+            <w:szCs w:val="24"/>
+          </w:rPr>
+          <w:t xml:space="preserve"> </w:t>
+        </w:r>
+      </w:ins>
+      <w:r>
+        <w:rPr>
+          <w:rFonts w:ascii="宋体" w:eastAsia="宋体" w:hAnsi="宋体" w:cs="宋体"/>
+          <w:kern w:val="0"/>
+          <w:sz w:val="24"/>
+          <w:szCs w:val="24"/>
+        </w:rPr>
+        <w:t xml:space="preserve">icon </w:t>
+      </w:r>
+      <w:r>
+        <w:rPr>
+          <w:rFonts w:ascii="宋体" w:eastAsia="宋体" w:hAnsi="宋体" w:cs="宋体"/>
+          <w:kern w:val="0"/>
+          <w:sz w:val="24"/>
+          <w:szCs w:val="24"/>
+        </w:rPr>
+        <w:t xml:space="preserve">will appear in the right corner of </w:t>
+      </w:r>
+      <w:del w:id="115" w:author="Joe Zhao" w:date="2020-08-07T10:45:00Z">
+        <w:r>
+          <w:rPr>
+            <w:rFonts w:ascii="宋体" w:eastAsia="宋体" w:hAnsi="宋体" w:cs="宋体"/>
+            <w:kern w:val="0"/>
+            <w:sz w:val="24"/>
+            <w:szCs w:val="24"/>
+          </w:rPr>
+          <w:delText xml:space="preserve">windows </w:delText>
+        </w:r>
+      </w:del>
+      <w:ins w:id="116" w:author="Joe Zhao" w:date="2020-08-07T10:45:00Z">
+        <w:r>
+          <w:rPr>
+            <w:rFonts w:ascii="宋体" w:eastAsia="宋体" w:hAnsi="宋体" w:cs="宋体"/>
+            <w:kern w:val="0"/>
+            <w:sz w:val="24"/>
+            <w:szCs w:val="24"/>
+          </w:rPr>
+          <w:t xml:space="preserve">Windows </w:t>
+        </w:r>
+      </w:ins>
+      <w:r>
+        <w:rPr>
+          <w:rFonts w:ascii="宋体" w:eastAsia="宋体" w:hAnsi="宋体" w:cs="宋体"/>
+          <w:kern w:val="0"/>
+          <w:sz w:val="24"/>
+          <w:szCs w:val="24"/>
+        </w:rPr>
+        <w:t>task bar.</w:t>
       </w:r>
       <w:r>
         <w:rPr>
@@ -619,7 +2071,7 @@
                     </pic:cNvPicPr>
                   </pic:nvPicPr>
                   <pic:blipFill>
-                    <a:blip r:embed="rId6">
+                    <a:blip r:embed="rId12">
                       <a:extLst>
                         <a:ext uri="{28A0092B-C50C-407E-A947-70E740481C1C}">
                           <a14:useLocalDpi xmlns:a14="http://schemas.microsoft.com/office/drawing/2010/main" val="0"/>
@@ -665,23 +2117,117 @@
       </w:pPr>
     </w:p>
     <w:p>
-      <w:r>
-        <w:rPr>
-          <w:rFonts w:hint="eastAsia"/>
-        </w:rPr>
-        <w:t>S</w:t>
-      </w:r>
-      <w:r>
-        <w:t xml:space="preserve">tep2. </w:t>
-      </w:r>
-      <w:r>
+      <w:pPr>
+        <w:rPr>
+          <w:rFonts w:ascii="宋体" w:eastAsia="宋体" w:hAnsi="宋体" w:cs="宋体"/>
+          <w:kern w:val="0"/>
+          <w:sz w:val="24"/>
+          <w:szCs w:val="24"/>
+          <w:rPrChange w:id="117" w:author="Joe Zhao" w:date="2020-08-07T10:53:00Z">
+            <w:rPr/>
+          </w:rPrChange>
+        </w:rPr>
+      </w:pPr>
+      <w:r>
+        <w:rPr>
+          <w:rFonts w:ascii="宋体" w:eastAsia="宋体" w:hAnsi="宋体" w:cs="宋体"/>
+          <w:kern w:val="0"/>
+          <w:sz w:val="24"/>
+          <w:szCs w:val="24"/>
+          <w:rPrChange w:id="118" w:author="Joe Zhao" w:date="2020-08-07T10:53:00Z">
+            <w:rPr/>
+          </w:rPrChange>
+        </w:rPr>
+        <w:t xml:space="preserve">Step2. </w:t>
+      </w:r>
+      <w:r>
+        <w:rPr>
+          <w:rFonts w:ascii="宋体" w:eastAsia="宋体" w:hAnsi="宋体" w:cs="宋体"/>
+          <w:kern w:val="0"/>
+          <w:sz w:val="24"/>
+          <w:szCs w:val="24"/>
+          <w:rPrChange w:id="119" w:author="Joe Zhao" w:date="2020-08-07T10:53:00Z">
+            <w:rPr/>
+          </w:rPrChange>
+        </w:rPr>
         <w:t>Cl</w:t>
       </w:r>
       <w:r>
+        <w:rPr>
+          <w:rFonts w:ascii="宋体" w:eastAsia="宋体" w:hAnsi="宋体" w:cs="宋体"/>
+          <w:kern w:val="0"/>
+          <w:sz w:val="24"/>
+          <w:szCs w:val="24"/>
+          <w:rPrChange w:id="120" w:author="Joe Zhao" w:date="2020-08-07T10:53:00Z">
+            <w:rPr/>
+          </w:rPrChange>
+        </w:rPr>
         <w:t xml:space="preserve">ick </w:t>
       </w:r>
       <w:r>
-        <w:t>on the DJAgent icon to show up the menu. Click the diagnose option.</w:t>
+        <w:rPr>
+          <w:rFonts w:ascii="宋体" w:eastAsia="宋体" w:hAnsi="宋体" w:cs="宋体"/>
+          <w:kern w:val="0"/>
+          <w:sz w:val="24"/>
+          <w:szCs w:val="24"/>
+          <w:rPrChange w:id="121" w:author="Joe Zhao" w:date="2020-08-07T10:53:00Z">
+            <w:rPr/>
+          </w:rPrChange>
+        </w:rPr>
+        <w:t xml:space="preserve">on the </w:t>
+      </w:r>
+      <w:del w:id="122" w:author="Joe Zhao" w:date="2020-08-07T10:42:00Z">
+        <w:r>
+          <w:rPr>
+            <w:rFonts w:ascii="宋体" w:eastAsia="宋体" w:hAnsi="宋体" w:cs="宋体"/>
+            <w:kern w:val="0"/>
+            <w:sz w:val="24"/>
+            <w:szCs w:val="24"/>
+            <w:rPrChange w:id="123" w:author="Joe Zhao" w:date="2020-08-07T10:53:00Z">
+              <w:rPr/>
+            </w:rPrChange>
+          </w:rPr>
+          <w:delText xml:space="preserve">DJAgent </w:delText>
+        </w:r>
+      </w:del>
+      <w:proofErr w:type="spellStart"/>
+      <w:ins w:id="124" w:author="Joe Zhao" w:date="2020-08-12T11:30:00Z">
+        <w:r>
+          <w:rPr>
+            <w:rFonts w:ascii="宋体" w:eastAsia="宋体" w:hAnsi="宋体" w:cs="宋体"/>
+            <w:kern w:val="0"/>
+            <w:sz w:val="24"/>
+            <w:szCs w:val="24"/>
+          </w:rPr>
+          <w:t>HorizonPeripheralsAgent</w:t>
+        </w:r>
+      </w:ins>
+      <w:proofErr w:type="spellEnd"/>
+      <w:ins w:id="125" w:author="Joe Zhao" w:date="2020-08-07T10:42:00Z">
+        <w:r>
+          <w:rPr>
+            <w:rFonts w:ascii="宋体" w:eastAsia="宋体" w:hAnsi="宋体" w:cs="宋体"/>
+            <w:kern w:val="0"/>
+            <w:sz w:val="24"/>
+            <w:szCs w:val="24"/>
+            <w:rPrChange w:id="126" w:author="Joe Zhao" w:date="2020-08-07T10:53:00Z">
+              <w:rPr/>
+            </w:rPrChange>
+          </w:rPr>
+          <w:t xml:space="preserve"> </w:t>
+        </w:r>
+      </w:ins>
+      <w:r>
+        <w:rPr>
+          <w:rFonts w:ascii="宋体" w:eastAsia="宋体" w:hAnsi="宋体" w:cs="宋体"/>
+          <w:kern w:val="0"/>
+          <w:sz w:val="24"/>
+          <w:szCs w:val="24"/>
+          <w:rPrChange w:id="127" w:author="Joe Zhao" w:date="2020-08-07T10:53:00Z">
+            <w:rPr/>
+          </w:rPrChange>
+        </w:rPr>
+        <w:t>icon to show up the menu. Click the diagnose option.</w:t>
       </w:r>
     </w:p>
     <w:p>
@@ -707,7 +2253,7 @@
                     </pic:cNvPicPr>
                   </pic:nvPicPr>
                   <pic:blipFill>
-                    <a:blip r:embed="rId7">
+                    <a:blip r:embed="rId13">
                       <a:extLst>
                         <a:ext uri="{28A0092B-C50C-407E-A947-70E740481C1C}">
                           <a14:useLocalDpi xmlns:a14="http://schemas.microsoft.com/office/drawing/2010/main" val="0"/>
@@ -741,15 +2287,231 @@
     </w:p>
     <w:p/>
     <w:p>
-      <w:r>
-        <w:rPr>
-          <w:rFonts w:hint="eastAsia"/>
-        </w:rPr>
-        <w:t>S</w:t>
-      </w:r>
-      <w:r>
-        <w:t>tep3. Wait for 1 minute. A report link message will pop up.</w:t>
-      </w:r>
+      <w:pPr>
+        <w:rPr>
+          <w:rFonts w:ascii="宋体" w:eastAsia="宋体" w:hAnsi="宋体" w:cs="宋体"/>
+          <w:kern w:val="0"/>
+          <w:sz w:val="24"/>
+          <w:szCs w:val="24"/>
+          <w:rPrChange w:id="128" w:author="Joe Zhao" w:date="2020-08-07T10:54:00Z">
+            <w:rPr/>
+          </w:rPrChange>
+        </w:rPr>
+      </w:pPr>
+      <w:r>
+        <w:rPr>
+          <w:rFonts w:ascii="宋体" w:eastAsia="宋体" w:hAnsi="宋体" w:cs="宋体"/>
+          <w:kern w:val="0"/>
+          <w:sz w:val="24"/>
+          <w:szCs w:val="24"/>
+          <w:rPrChange w:id="129" w:author="Joe Zhao" w:date="2020-08-07T10:54:00Z">
+            <w:rPr/>
+          </w:rPrChange>
+        </w:rPr>
+        <w:t xml:space="preserve">Step3. </w:t>
+      </w:r>
+      <w:del w:id="130" w:author="Winnie Wu" w:date="2020-08-06T15:00:00Z">
+        <w:r>
+          <w:rPr>
+            <w:rFonts w:ascii="宋体" w:eastAsia="宋体" w:hAnsi="宋体" w:cs="宋体"/>
+            <w:kern w:val="0"/>
+            <w:sz w:val="24"/>
+            <w:szCs w:val="24"/>
+            <w:rPrChange w:id="131" w:author="Joe Zhao" w:date="2020-08-07T10:54:00Z">
+              <w:rPr/>
+            </w:rPrChange>
+          </w:rPr>
+          <w:delText xml:space="preserve">Wait for 1 minute. </w:delText>
+        </w:r>
+      </w:del>
+      <w:r>
+        <w:rPr>
+          <w:rFonts w:ascii="宋体" w:eastAsia="宋体" w:hAnsi="宋体" w:cs="宋体"/>
+          <w:kern w:val="0"/>
+          <w:sz w:val="24"/>
+          <w:szCs w:val="24"/>
+          <w:rPrChange w:id="132" w:author="Joe Zhao" w:date="2020-08-07T10:54:00Z">
+            <w:rPr/>
+          </w:rPrChange>
+        </w:rPr>
+        <w:t>A report link message will pop up</w:t>
+      </w:r>
+      <w:ins w:id="133" w:author="Winnie Wu" w:date="2020-08-06T15:00:00Z">
+        <w:r>
+          <w:rPr>
+            <w:rFonts w:ascii="宋体" w:eastAsia="宋体" w:hAnsi="宋体" w:cs="宋体"/>
+            <w:kern w:val="0"/>
+            <w:sz w:val="24"/>
+            <w:szCs w:val="24"/>
+            <w:rPrChange w:id="134" w:author="Joe Zhao" w:date="2020-08-07T10:54:00Z">
+              <w:rPr/>
+            </w:rPrChange>
+          </w:rPr>
+          <w:t xml:space="preserve"> prom</w:t>
+        </w:r>
+      </w:ins>
+      <w:ins w:id="135" w:author="Joe Zhao" w:date="2020-08-07T10:52:00Z">
+        <w:r>
+          <w:rPr>
+            <w:rFonts w:ascii="宋体" w:eastAsia="宋体" w:hAnsi="宋体" w:cs="宋体"/>
+            <w:kern w:val="0"/>
+            <w:sz w:val="24"/>
+            <w:szCs w:val="24"/>
+            <w:rPrChange w:id="136" w:author="Joe Zhao" w:date="2020-08-07T10:54:00Z">
+              <w:rPr/>
+            </w:rPrChange>
+          </w:rPr>
+          <w:t>p</w:t>
+        </w:r>
+      </w:ins>
+      <w:ins w:id="137" w:author="Winnie Wu" w:date="2020-08-06T15:00:00Z">
+        <w:r>
+          <w:rPr>
+            <w:rFonts w:ascii="宋体" w:eastAsia="宋体" w:hAnsi="宋体" w:cs="宋体"/>
+            <w:kern w:val="0"/>
+            <w:sz w:val="24"/>
+            <w:szCs w:val="24"/>
+            <w:rPrChange w:id="138" w:author="Joe Zhao" w:date="2020-08-07T10:54:00Z">
+              <w:rPr/>
+            </w:rPrChange>
+          </w:rPr>
+          <w:t>tly</w:t>
+        </w:r>
+      </w:ins>
+      <w:r>
+        <w:rPr>
+          <w:rFonts w:ascii="宋体" w:eastAsia="宋体" w:hAnsi="宋体" w:cs="宋体"/>
+          <w:kern w:val="0"/>
+          <w:sz w:val="24"/>
+          <w:szCs w:val="24"/>
+          <w:rPrChange w:id="139" w:author="Joe Zhao" w:date="2020-08-07T10:54:00Z">
+            <w:rPr/>
+          </w:rPrChange>
+        </w:rPr>
+        <w:t>.</w:t>
+      </w:r>
+      <w:ins w:id="140" w:author="Winnie Wu" w:date="2020-08-06T15:01:00Z">
+        <w:r>
+          <w:rPr>
+            <w:rFonts w:ascii="宋体" w:eastAsia="宋体" w:hAnsi="宋体" w:cs="宋体"/>
+            <w:kern w:val="0"/>
+            <w:sz w:val="24"/>
+            <w:szCs w:val="24"/>
+            <w:rPrChange w:id="141" w:author="Joe Zhao" w:date="2020-08-07T10:54:00Z">
+              <w:rPr/>
+            </w:rPrChange>
+          </w:rPr>
+          <w:t xml:space="preserve"> </w:t>
+        </w:r>
+      </w:ins>
+      <w:ins w:id="142" w:author="Joe Zhao" w:date="2020-08-07T10:52:00Z">
+        <w:r>
+          <w:rPr>
+            <w:rFonts w:ascii="宋体" w:eastAsia="宋体" w:hAnsi="宋体" w:cs="宋体"/>
+            <w:kern w:val="0"/>
+            <w:sz w:val="24"/>
+            <w:szCs w:val="24"/>
+            <w:rPrChange w:id="143" w:author="Joe Zhao" w:date="2020-08-07T10:54:00Z">
+              <w:rPr/>
+            </w:rPrChange>
+          </w:rPr>
+          <w:t>I</w:t>
+        </w:r>
+      </w:ins>
+      <w:ins w:id="144" w:author="Winnie Wu" w:date="2020-08-06T15:01:00Z">
+        <w:del w:id="145" w:author="Joe Zhao" w:date="2020-08-07T10:52:00Z">
+          <w:r>
+            <w:rPr>
+              <w:rFonts w:ascii="宋体" w:eastAsia="宋体" w:hAnsi="宋体" w:cs="宋体"/>
+              <w:kern w:val="0"/>
+              <w:sz w:val="24"/>
+              <w:szCs w:val="24"/>
+              <w:rPrChange w:id="146" w:author="Joe Zhao" w:date="2020-08-07T10:54:00Z">
+                <w:rPr/>
+              </w:rPrChange>
+            </w:rPr>
+            <w:delText>But i</w:delText>
+          </w:r>
+        </w:del>
+        <w:r>
+          <w:rPr>
+            <w:rFonts w:ascii="宋体" w:eastAsia="宋体" w:hAnsi="宋体" w:cs="宋体"/>
+            <w:kern w:val="0"/>
+            <w:sz w:val="24"/>
+            <w:szCs w:val="24"/>
+            <w:rPrChange w:id="147" w:author="Joe Zhao" w:date="2020-08-07T10:54:00Z">
+              <w:rPr/>
+            </w:rPrChange>
+          </w:rPr>
+          <w:t xml:space="preserve">f the network connection with </w:t>
+        </w:r>
+        <w:del w:id="148" w:author="Joe Zhao" w:date="2020-08-12T11:29:00Z">
+          <w:r>
+            <w:rPr>
+              <w:rFonts w:ascii="宋体" w:eastAsia="宋体" w:hAnsi="宋体" w:cs="宋体"/>
+              <w:kern w:val="0"/>
+              <w:sz w:val="24"/>
+              <w:szCs w:val="24"/>
+            </w:rPr>
+            <w:delText>DoctorJoeIntelligence</w:delText>
+          </w:r>
+        </w:del>
+      </w:ins>
+      <w:ins w:id="149" w:author="Joe Zhao" w:date="2020-08-12T11:29:00Z">
+        <w:r>
+          <w:rPr>
+            <w:rFonts w:ascii="宋体" w:eastAsia="宋体" w:hAnsi="宋体" w:cs="宋体"/>
+            <w:kern w:val="0"/>
+            <w:sz w:val="24"/>
+            <w:szCs w:val="24"/>
+          </w:rPr>
+          <w:t>Horizon Peripherals Intelligence</w:t>
+        </w:r>
+      </w:ins>
+      <w:ins w:id="150" w:author="Winnie Wu" w:date="2020-08-06T15:01:00Z">
+        <w:r>
+          <w:rPr>
+            <w:rFonts w:ascii="宋体" w:eastAsia="宋体" w:hAnsi="宋体" w:cs="宋体"/>
+            <w:kern w:val="0"/>
+            <w:sz w:val="24"/>
+            <w:szCs w:val="24"/>
+          </w:rPr>
+          <w:t xml:space="preserve"> server is not very good,</w:t>
+        </w:r>
+      </w:ins>
+      <w:ins w:id="151" w:author="Joe Zhao" w:date="2020-08-12T11:31:00Z">
+        <w:r>
+          <w:rPr>
+            <w:rFonts w:ascii="宋体" w:eastAsia="宋体" w:hAnsi="宋体" w:cs="宋体"/>
+            <w:kern w:val="0"/>
+            <w:sz w:val="24"/>
+            <w:szCs w:val="24"/>
+          </w:rPr>
+          <w:t xml:space="preserve"> </w:t>
+        </w:r>
+      </w:ins>
+      <w:ins w:id="152" w:author="Winnie Wu" w:date="2020-08-06T15:01:00Z">
+        <w:del w:id="153" w:author="Joe Zhao" w:date="2020-08-12T11:31:00Z">
+          <w:r>
+            <w:rPr>
+              <w:rFonts w:ascii="宋体" w:eastAsia="宋体" w:hAnsi="宋体" w:cs="宋体"/>
+              <w:kern w:val="0"/>
+              <w:sz w:val="24"/>
+              <w:szCs w:val="24"/>
+            </w:rPr>
+            <w:delText xml:space="preserve"> </w:delText>
+          </w:r>
+        </w:del>
+        <w:r>
+          <w:rPr>
+            <w:rFonts w:ascii="宋体" w:eastAsia="宋体" w:hAnsi="宋体" w:cs="宋体"/>
+            <w:kern w:val="0"/>
+            <w:sz w:val="24"/>
+            <w:szCs w:val="24"/>
+          </w:rPr>
+          <w:t>it may take a while.</w:t>
+        </w:r>
+      </w:ins>
     </w:p>
     <w:p>
       <w:r>
@@ -775,7 +2537,7 @@
                     </pic:cNvPicPr>
                   </pic:nvPicPr>
                   <pic:blipFill>
-                    <a:blip r:embed="rId8">
+                    <a:blip r:embed="rId14">
                       <a:extLst>
                         <a:ext uri="{28A0092B-C50C-407E-A947-70E740481C1C}">
                           <a14:useLocalDpi xmlns:a14="http://schemas.microsoft.com/office/drawing/2010/main" val="0"/>
@@ -808,17 +2570,184 @@
       </w:r>
     </w:p>
     <w:p>
-      <w:r>
-        <w:rPr>
-          <w:rFonts w:hint="eastAsia"/>
-        </w:rPr>
-        <w:t>S</w:t>
-      </w:r>
-      <w:r>
-        <w:t>tep 4. Click the link message to use the default browser to open it.</w:t>
-      </w:r>
-      <w:r>
-        <w:t xml:space="preserve"> Select which device you want to diagnose from the device tree in the left navigator.</w:t>
+      <w:pPr>
+        <w:rPr>
+          <w:ins w:id="154" w:author="Joe Zhao" w:date="2020-08-07T10:54:00Z"/>
+          <w:rFonts w:ascii="宋体" w:eastAsia="宋体" w:hAnsi="宋体" w:cs="宋体"/>
+          <w:kern w:val="0"/>
+          <w:sz w:val="24"/>
+          <w:szCs w:val="24"/>
+        </w:rPr>
+      </w:pPr>
+    </w:p>
+    <w:p>
+      <w:pPr>
+        <w:rPr>
+          <w:rFonts w:ascii="宋体" w:eastAsia="宋体" w:hAnsi="宋体" w:cs="宋体"/>
+          <w:kern w:val="0"/>
+          <w:sz w:val="24"/>
+          <w:szCs w:val="24"/>
+          <w:rPrChange w:id="155" w:author="Joe Zhao" w:date="2020-08-07T10:54:00Z">
+            <w:rPr/>
+          </w:rPrChange>
+        </w:rPr>
+      </w:pPr>
+      <w:r>
+        <w:rPr>
+          <w:rFonts w:ascii="宋体" w:eastAsia="宋体" w:hAnsi="宋体" w:cs="宋体"/>
+          <w:kern w:val="0"/>
+          <w:sz w:val="24"/>
+          <w:szCs w:val="24"/>
+          <w:rPrChange w:id="156" w:author="Joe Zhao" w:date="2020-08-07T10:54:00Z">
+            <w:rPr/>
+          </w:rPrChange>
+        </w:rPr>
+        <w:t xml:space="preserve">Step 4. Click the link message to use the default browser to open </w:t>
+      </w:r>
+      <w:ins w:id="157" w:author="Winnie Wu" w:date="2020-08-06T15:02:00Z">
+        <w:r>
+          <w:rPr>
+            <w:rFonts w:ascii="宋体" w:eastAsia="宋体" w:hAnsi="宋体" w:cs="宋体"/>
+            <w:kern w:val="0"/>
+            <w:sz w:val="24"/>
+            <w:szCs w:val="24"/>
+            <w:rPrChange w:id="158" w:author="Joe Zhao" w:date="2020-08-07T10:54:00Z">
+              <w:rPr/>
+            </w:rPrChange>
+          </w:rPr>
+          <w:t xml:space="preserve">the </w:t>
+        </w:r>
+        <w:r>
+          <w:rPr>
+            <w:rFonts w:ascii="宋体" w:eastAsia="宋体" w:hAnsi="宋体" w:cs="宋体"/>
+            <w:kern w:val="0"/>
+            <w:sz w:val="24"/>
+            <w:szCs w:val="24"/>
+          </w:rPr>
+          <w:t>device</w:t>
+        </w:r>
+        <w:r>
+          <w:rPr>
+            <w:rFonts w:ascii="宋体" w:eastAsia="宋体" w:hAnsi="宋体" w:cs="宋体"/>
+            <w:kern w:val="0"/>
+            <w:sz w:val="24"/>
+            <w:szCs w:val="24"/>
+          </w:rPr>
+          <w:t xml:space="preserve"> </w:t>
+        </w:r>
+        <w:r>
+          <w:rPr>
+            <w:rFonts w:ascii="宋体" w:eastAsia="宋体" w:hAnsi="宋体" w:cs="宋体"/>
+            <w:kern w:val="0"/>
+            <w:sz w:val="24"/>
+            <w:szCs w:val="24"/>
+          </w:rPr>
+          <w:t>diagnosis report</w:t>
+        </w:r>
+        <w:r>
+          <w:rPr>
+            <w:rFonts w:ascii="宋体" w:eastAsia="宋体" w:hAnsi="宋体" w:cs="宋体"/>
+            <w:kern w:val="0"/>
+            <w:sz w:val="24"/>
+            <w:szCs w:val="24"/>
+            <w:rPrChange w:id="159" w:author="Joe Zhao" w:date="2020-08-07T10:54:00Z">
+              <w:rPr/>
+            </w:rPrChange>
+          </w:rPr>
+          <w:t xml:space="preserve"> </w:t>
+        </w:r>
+      </w:ins>
+      <w:del w:id="160" w:author="Winnie Wu" w:date="2020-08-06T15:02:00Z">
+        <w:r>
+          <w:rPr>
+            <w:rFonts w:ascii="宋体" w:eastAsia="宋体" w:hAnsi="宋体" w:cs="宋体"/>
+            <w:kern w:val="0"/>
+            <w:sz w:val="24"/>
+            <w:szCs w:val="24"/>
+            <w:rPrChange w:id="161" w:author="Joe Zhao" w:date="2020-08-07T10:54:00Z">
+              <w:rPr/>
+            </w:rPrChange>
+          </w:rPr>
+          <w:delText>it</w:delText>
+        </w:r>
+      </w:del>
+      <w:r>
+        <w:rPr>
+          <w:rFonts w:ascii="宋体" w:eastAsia="宋体" w:hAnsi="宋体" w:cs="宋体"/>
+          <w:kern w:val="0"/>
+          <w:sz w:val="24"/>
+          <w:szCs w:val="24"/>
+          <w:rPrChange w:id="162" w:author="Joe Zhao" w:date="2020-08-07T10:54:00Z">
+            <w:rPr/>
+          </w:rPrChange>
+        </w:rPr>
+        <w:t>.</w:t>
+      </w:r>
+      <w:r>
+        <w:rPr>
+          <w:rFonts w:ascii="宋体" w:eastAsia="宋体" w:hAnsi="宋体" w:cs="宋体"/>
+          <w:kern w:val="0"/>
+          <w:sz w:val="24"/>
+          <w:szCs w:val="24"/>
+          <w:rPrChange w:id="163" w:author="Joe Zhao" w:date="2020-08-07T10:54:00Z">
+            <w:rPr/>
+          </w:rPrChange>
+        </w:rPr>
+        <w:t xml:space="preserve"> </w:t>
+      </w:r>
+      <w:ins w:id="164" w:author="Winnie Wu" w:date="2020-08-06T15:02:00Z">
+        <w:r>
+          <w:rPr>
+            <w:rFonts w:ascii="宋体" w:eastAsia="宋体" w:hAnsi="宋体" w:cs="宋体"/>
+            <w:kern w:val="0"/>
+            <w:sz w:val="24"/>
+            <w:szCs w:val="24"/>
+            <w:rPrChange w:id="165" w:author="Joe Zhao" w:date="2020-08-07T10:54:00Z">
+              <w:rPr/>
+            </w:rPrChange>
+          </w:rPr>
+          <w:t xml:space="preserve">Then </w:t>
+        </w:r>
+      </w:ins>
+      <w:del w:id="166" w:author="Winnie Wu" w:date="2020-08-06T15:02:00Z">
+        <w:r>
+          <w:rPr>
+            <w:rFonts w:ascii="宋体" w:eastAsia="宋体" w:hAnsi="宋体" w:cs="宋体"/>
+            <w:kern w:val="0"/>
+            <w:sz w:val="24"/>
+            <w:szCs w:val="24"/>
+            <w:rPrChange w:id="167" w:author="Joe Zhao" w:date="2020-08-07T10:54:00Z">
+              <w:rPr/>
+            </w:rPrChange>
+          </w:rPr>
+          <w:delText>S</w:delText>
+        </w:r>
+      </w:del>
+      <w:ins w:id="168" w:author="Winnie Wu" w:date="2020-08-06T15:02:00Z">
+        <w:r>
+          <w:rPr>
+            <w:rFonts w:ascii="宋体" w:eastAsia="宋体" w:hAnsi="宋体" w:cs="宋体"/>
+            <w:kern w:val="0"/>
+            <w:sz w:val="24"/>
+            <w:szCs w:val="24"/>
+            <w:rPrChange w:id="169" w:author="Joe Zhao" w:date="2020-08-07T10:54:00Z">
+              <w:rPr/>
+            </w:rPrChange>
+          </w:rPr>
+          <w:t>s</w:t>
+        </w:r>
+      </w:ins>
+      <w:r>
+        <w:rPr>
+          <w:rFonts w:ascii="宋体" w:eastAsia="宋体" w:hAnsi="宋体" w:cs="宋体"/>
+          <w:kern w:val="0"/>
+          <w:sz w:val="24"/>
+          <w:szCs w:val="24"/>
+          <w:rPrChange w:id="170" w:author="Joe Zhao" w:date="2020-08-07T10:54:00Z">
+            <w:rPr/>
+          </w:rPrChange>
+        </w:rPr>
+        <w:t>elect which device you want to diagnose from the device tree in the left navigator.</w:t>
       </w:r>
     </w:p>
     <w:p>
@@ -844,7 +2773,7 @@
                     </pic:cNvPicPr>
                   </pic:nvPicPr>
                   <pic:blipFill>
-                    <a:blip r:embed="rId9" cstate="print">
+                    <a:blip r:embed="rId15" cstate="print">
                       <a:extLst>
                         <a:ext uri="{28A0092B-C50C-407E-A947-70E740481C1C}">
                           <a14:useLocalDpi xmlns:a14="http://schemas.microsoft.com/office/drawing/2010/main" val="0"/>
@@ -877,14 +2806,62 @@
       </w:r>
     </w:p>
     <w:p>
-      <w:r>
-        <w:rPr>
-          <w:rFonts w:hint="eastAsia"/>
-        </w:rPr>
-        <w:t>S</w:t>
-      </w:r>
-      <w:r>
-        <w:t>tep 5. Check and browse the device details, Horizon services details and the suggestions on the same page.</w:t>
+      <w:pPr>
+        <w:rPr>
+          <w:ins w:id="171" w:author="Joe Zhao" w:date="2020-08-07T10:54:00Z"/>
+          <w:rFonts w:ascii="宋体" w:eastAsia="宋体" w:hAnsi="宋体" w:cs="宋体"/>
+          <w:kern w:val="0"/>
+          <w:sz w:val="24"/>
+          <w:szCs w:val="24"/>
+        </w:rPr>
+      </w:pPr>
+    </w:p>
+    <w:p>
+      <w:pPr>
+        <w:rPr>
+          <w:rFonts w:ascii="宋体" w:eastAsia="宋体" w:hAnsi="宋体" w:cs="宋体"/>
+          <w:kern w:val="0"/>
+          <w:sz w:val="24"/>
+          <w:szCs w:val="24"/>
+          <w:rPrChange w:id="172" w:author="Joe Zhao" w:date="2020-08-07T10:54:00Z">
+            <w:rPr/>
+          </w:rPrChange>
+        </w:rPr>
+      </w:pPr>
+      <w:r>
+        <w:rPr>
+          <w:rFonts w:ascii="宋体" w:eastAsia="宋体" w:hAnsi="宋体" w:cs="宋体"/>
+          <w:kern w:val="0"/>
+          <w:sz w:val="24"/>
+          <w:szCs w:val="24"/>
+          <w:rPrChange w:id="173" w:author="Joe Zhao" w:date="2020-08-07T10:54:00Z">
+            <w:rPr/>
+          </w:rPrChange>
+        </w:rPr>
+        <w:t>Step 5. Check and browse the device details, Horizon services details and the suggestions</w:t>
+      </w:r>
+      <w:ins w:id="174" w:author="Joe Zhao" w:date="2020-08-12T11:32:00Z">
+        <w:r>
+          <w:rPr>
+            <w:rFonts w:ascii="宋体" w:eastAsia="宋体" w:hAnsi="宋体" w:cs="宋体"/>
+            <w:kern w:val="0"/>
+            <w:sz w:val="24"/>
+            <w:szCs w:val="24"/>
+          </w:rPr>
+          <w:t xml:space="preserve"> for device redirection</w:t>
+        </w:r>
+      </w:ins>
+      <w:r>
+        <w:rPr>
+          <w:rFonts w:ascii="宋体" w:eastAsia="宋体" w:hAnsi="宋体" w:cs="宋体"/>
+          <w:kern w:val="0"/>
+          <w:sz w:val="24"/>
+          <w:szCs w:val="24"/>
+          <w:rPrChange w:id="175" w:author="Joe Zhao" w:date="2020-08-07T10:54:00Z">
+            <w:rPr/>
+          </w:rPrChange>
+        </w:rPr>
+        <w:t xml:space="preserve"> on the same page.</w:t>
       </w:r>
     </w:p>
     <w:p>
@@ -910,7 +2887,7 @@
                     </pic:cNvPicPr>
                   </pic:nvPicPr>
                   <pic:blipFill>
-                    <a:blip r:embed="rId10" cstate="print">
+                    <a:blip r:embed="rId16" cstate="print">
                       <a:extLst>
                         <a:ext uri="{28A0092B-C50C-407E-A947-70E740481C1C}">
                           <a14:useLocalDpi xmlns:a14="http://schemas.microsoft.com/office/drawing/2010/main" val="0"/>
@@ -966,7 +2943,7 @@
                     </pic:cNvPicPr>
                   </pic:nvPicPr>
                   <pic:blipFill>
-                    <a:blip r:embed="rId11" cstate="print">
+                    <a:blip r:embed="rId17" cstate="print">
                       <a:extLst>
                         <a:ext uri="{28A0092B-C50C-407E-A947-70E740481C1C}">
                           <a14:useLocalDpi xmlns:a14="http://schemas.microsoft.com/office/drawing/2010/main" val="0"/>
@@ -1001,26 +2978,209 @@
     <w:p/>
     <w:p>
       <w:pPr>
-        <w:rPr>
+        <w:widowControl/>
+        <w:spacing w:before="100" w:beforeAutospacing="1" w:after="100" w:afterAutospacing="1"/>
+        <w:jc w:val="left"/>
+        <w:rPr>
+          <w:ins w:id="176" w:author="Winnie Wu" w:date="2020-08-06T15:11:00Z"/>
+          <w:rFonts w:ascii="宋体" w:eastAsia="宋体" w:hAnsi="宋体" w:cs="宋体"/>
           <w:b/>
           <w:bCs/>
-        </w:rPr>
+          <w:kern w:val="0"/>
+          <w:sz w:val="24"/>
+          <w:szCs w:val="24"/>
+          <w:rPrChange w:id="177" w:author="Joe Zhao" w:date="2020-08-07T10:55:00Z">
+            <w:rPr>
+              <w:ins w:id="178" w:author="Winnie Wu" w:date="2020-08-06T15:11:00Z"/>
+              <w:b/>
+              <w:bCs/>
+            </w:rPr>
+          </w:rPrChange>
+        </w:rPr>
+        <w:pPrChange w:id="179" w:author="Joe Zhao" w:date="2020-08-07T10:55:00Z">
+          <w:pPr/>
+        </w:pPrChange>
       </w:pPr>
       <w:r>
         <w:rPr>
-          <w:rFonts w:hint="eastAsia"/>
+          <w:rFonts w:ascii="宋体" w:eastAsia="宋体" w:hAnsi="宋体" w:cs="宋体"/>
           <w:b/>
           <w:bCs/>
-        </w:rPr>
-        <w:t>H</w:t>
-      </w:r>
-      <w:r>
-        <w:rPr>
-          <w:b/>
-          <w:bCs/>
-        </w:rPr>
-        <w:t>ow to check the device support matrix?</w:t>
-      </w:r>
+          <w:kern w:val="0"/>
+          <w:sz w:val="24"/>
+          <w:szCs w:val="24"/>
+          <w:rPrChange w:id="180" w:author="Joe Zhao" w:date="2020-08-07T10:55:00Z">
+            <w:rPr>
+              <w:b/>
+              <w:bCs/>
+            </w:rPr>
+          </w:rPrChange>
+        </w:rPr>
+        <w:t>How to check the device support matrix?</w:t>
+      </w:r>
+    </w:p>
+    <w:p>
+      <w:pPr>
+        <w:rPr>
+          <w:rFonts w:ascii="宋体" w:eastAsia="宋体" w:hAnsi="宋体" w:cs="宋体"/>
+          <w:kern w:val="0"/>
+          <w:sz w:val="24"/>
+          <w:szCs w:val="24"/>
+          <w:rPrChange w:id="181" w:author="Joe Zhao" w:date="2020-08-07T10:55:00Z">
+            <w:rPr>
+              <w:b/>
+              <w:bCs/>
+            </w:rPr>
+          </w:rPrChange>
+        </w:rPr>
+      </w:pPr>
+      <w:ins w:id="182" w:author="Winnie Wu" w:date="2020-08-06T15:11:00Z">
+        <w:r>
+          <w:rPr>
+            <w:rFonts w:ascii="宋体" w:eastAsia="宋体" w:hAnsi="宋体" w:cs="宋体"/>
+            <w:kern w:val="0"/>
+            <w:sz w:val="24"/>
+            <w:szCs w:val="24"/>
+            <w:rPrChange w:id="183" w:author="Joe Zhao" w:date="2020-08-07T10:55:00Z">
+              <w:rPr>
+                <w:b/>
+                <w:bCs/>
+              </w:rPr>
+            </w:rPrChange>
+          </w:rPr>
+          <w:t xml:space="preserve">Use any browser to open </w:t>
+        </w:r>
+        <w:del w:id="184" w:author="Joe Zhao" w:date="2020-08-12T11:29:00Z">
+          <w:r>
+            <w:rPr>
+              <w:rFonts w:ascii="宋体" w:eastAsia="宋体" w:hAnsi="宋体" w:cs="宋体"/>
+              <w:kern w:val="0"/>
+              <w:sz w:val="24"/>
+              <w:szCs w:val="24"/>
+              <w:rPrChange w:id="185" w:author="Joe Zhao" w:date="2020-08-07T10:55:00Z">
+                <w:rPr>
+                  <w:b/>
+                  <w:bCs/>
+                </w:rPr>
+              </w:rPrChange>
+            </w:rPr>
+            <w:delText>DoctorJoeIntelligence</w:delText>
+          </w:r>
+        </w:del>
+      </w:ins>
+      <w:ins w:id="186" w:author="Joe Zhao" w:date="2020-08-12T11:29:00Z">
+        <w:r>
+          <w:rPr>
+            <w:rFonts w:ascii="宋体" w:eastAsia="宋体" w:hAnsi="宋体" w:cs="宋体"/>
+            <w:kern w:val="0"/>
+            <w:sz w:val="24"/>
+            <w:szCs w:val="24"/>
+          </w:rPr>
+          <w:t>Horizon Peripherals Intelligence</w:t>
+        </w:r>
+      </w:ins>
+      <w:ins w:id="187" w:author="Winnie Wu" w:date="2020-08-06T15:11:00Z">
+        <w:r>
+          <w:rPr>
+            <w:rFonts w:ascii="宋体" w:eastAsia="宋体" w:hAnsi="宋体" w:cs="宋体"/>
+            <w:kern w:val="0"/>
+            <w:sz w:val="24"/>
+            <w:szCs w:val="24"/>
+            <w:rPrChange w:id="188" w:author="Joe Zhao" w:date="2020-08-07T10:55:00Z">
+              <w:rPr>
+                <w:b/>
+                <w:bCs/>
+              </w:rPr>
+            </w:rPrChange>
+          </w:rPr>
+          <w:t xml:space="preserve"> web server page, and no need to login. Then click the “Device Matrix” </w:t>
+        </w:r>
+      </w:ins>
+      <w:ins w:id="189" w:author="Winnie Wu" w:date="2020-08-06T15:13:00Z">
+        <w:r>
+          <w:rPr>
+            <w:rFonts w:ascii="宋体" w:eastAsia="宋体" w:hAnsi="宋体" w:cs="宋体"/>
+            <w:kern w:val="0"/>
+            <w:sz w:val="24"/>
+            <w:szCs w:val="24"/>
+            <w:rPrChange w:id="190" w:author="Joe Zhao" w:date="2020-08-07T10:55:00Z">
+              <w:rPr>
+                <w:b/>
+                <w:bCs/>
+              </w:rPr>
+            </w:rPrChange>
+          </w:rPr>
+          <w:t xml:space="preserve">button </w:t>
+        </w:r>
+      </w:ins>
+      <w:ins w:id="191" w:author="Winnie Wu" w:date="2020-08-06T15:11:00Z">
+        <w:r>
+          <w:rPr>
+            <w:rFonts w:ascii="宋体" w:eastAsia="宋体" w:hAnsi="宋体" w:cs="宋体"/>
+            <w:kern w:val="0"/>
+            <w:sz w:val="24"/>
+            <w:szCs w:val="24"/>
+            <w:rPrChange w:id="192" w:author="Joe Zhao" w:date="2020-08-07T10:55:00Z">
+              <w:rPr>
+                <w:b/>
+                <w:bCs/>
+              </w:rPr>
+            </w:rPrChange>
+          </w:rPr>
+          <w:t xml:space="preserve">on the </w:t>
+        </w:r>
+      </w:ins>
+      <w:ins w:id="193" w:author="Winnie Wu" w:date="2020-08-06T15:12:00Z">
+        <w:r>
+          <w:rPr>
+            <w:rFonts w:ascii="宋体" w:eastAsia="宋体" w:hAnsi="宋体" w:cs="宋体"/>
+            <w:kern w:val="0"/>
+            <w:sz w:val="24"/>
+            <w:szCs w:val="24"/>
+            <w:rPrChange w:id="194" w:author="Joe Zhao" w:date="2020-08-07T10:55:00Z">
+              <w:rPr>
+                <w:b/>
+                <w:bCs/>
+              </w:rPr>
+            </w:rPrChange>
+          </w:rPr>
+          <w:t>top</w:t>
+        </w:r>
+      </w:ins>
+      <w:ins w:id="195" w:author="Winnie Wu" w:date="2020-08-06T15:13:00Z">
+        <w:r>
+          <w:rPr>
+            <w:rFonts w:ascii="宋体" w:eastAsia="宋体" w:hAnsi="宋体" w:cs="宋体"/>
+            <w:kern w:val="0"/>
+            <w:sz w:val="24"/>
+            <w:szCs w:val="24"/>
+            <w:rPrChange w:id="196" w:author="Joe Zhao" w:date="2020-08-07T10:55:00Z">
+              <w:rPr>
+                <w:b/>
+                <w:bCs/>
+              </w:rPr>
+            </w:rPrChange>
+          </w:rPr>
+          <w:t xml:space="preserve"> right</w:t>
+        </w:r>
+      </w:ins>
+      <w:ins w:id="197" w:author="Winnie Wu" w:date="2020-08-06T15:12:00Z">
+        <w:r>
+          <w:rPr>
+            <w:rFonts w:ascii="宋体" w:eastAsia="宋体" w:hAnsi="宋体" w:cs="宋体"/>
+            <w:kern w:val="0"/>
+            <w:sz w:val="24"/>
+            <w:szCs w:val="24"/>
+            <w:rPrChange w:id="198" w:author="Joe Zhao" w:date="2020-08-07T10:55:00Z">
+              <w:rPr>
+                <w:b/>
+                <w:bCs/>
+              </w:rPr>
+            </w:rPrChange>
+          </w:rPr>
+          <w:t>.</w:t>
+        </w:r>
+      </w:ins>
     </w:p>
     <w:p>
       <w:r>
@@ -1045,7 +3205,7 @@
                     </pic:cNvPicPr>
                   </pic:nvPicPr>
                   <pic:blipFill>
-                    <a:blip r:embed="rId12" cstate="print">
+                    <a:blip r:embed="rId18" cstate="print">
                       <a:extLst>
                         <a:ext uri="{28A0092B-C50C-407E-A947-70E740481C1C}">
                           <a14:useLocalDpi xmlns:a14="http://schemas.microsoft.com/office/drawing/2010/main" val="0"/>
@@ -1080,130 +3240,682 @@
     <w:p/>
     <w:p>
       <w:pPr>
-        <w:rPr>
+        <w:widowControl/>
+        <w:spacing w:before="100" w:beforeAutospacing="1" w:after="100" w:afterAutospacing="1"/>
+        <w:jc w:val="left"/>
+        <w:rPr>
+          <w:rFonts w:ascii="宋体" w:eastAsia="宋体" w:hAnsi="宋体" w:cs="宋体"/>
           <w:b/>
           <w:bCs/>
-        </w:rPr>
+          <w:kern w:val="0"/>
+          <w:sz w:val="24"/>
+          <w:szCs w:val="24"/>
+          <w:rPrChange w:id="199" w:author="Joe Zhao" w:date="2020-08-07T10:55:00Z">
+            <w:rPr>
+              <w:b/>
+              <w:bCs/>
+            </w:rPr>
+          </w:rPrChange>
+        </w:rPr>
+        <w:pPrChange w:id="200" w:author="Joe Zhao" w:date="2020-08-07T10:55:00Z">
+          <w:pPr/>
+        </w:pPrChange>
       </w:pPr>
       <w:r>
         <w:rPr>
-          <w:rFonts w:hint="eastAsia"/>
+          <w:rFonts w:ascii="宋体" w:eastAsia="宋体" w:hAnsi="宋体" w:cs="宋体"/>
           <w:b/>
           <w:bCs/>
-        </w:rPr>
-        <w:t>H</w:t>
-      </w:r>
-      <w:r>
-        <w:rPr>
-          <w:b/>
-          <w:bCs/>
-        </w:rPr>
-        <w:t>ow to login as Admin to maintain and edit the device support matrix?</w:t>
+          <w:kern w:val="0"/>
+          <w:sz w:val="24"/>
+          <w:szCs w:val="24"/>
+          <w:rPrChange w:id="201" w:author="Joe Zhao" w:date="2020-08-07T10:55:00Z">
+            <w:rPr>
+              <w:b/>
+              <w:bCs/>
+            </w:rPr>
+          </w:rPrChange>
+        </w:rPr>
+        <w:t>How to login as Admin to maintain and edit the device support matrix?</w:t>
       </w:r>
     </w:p>
     <w:p>
       <w:pPr>
         <w:rPr>
-          <w:rFonts w:hint="eastAsia"/>
+          <w:ins w:id="202" w:author="Winnie Wu" w:date="2020-08-06T15:12:00Z"/>
+          <w:rFonts w:ascii="宋体" w:eastAsia="宋体" w:hAnsi="宋体" w:cs="宋体"/>
+          <w:kern w:val="0"/>
+          <w:sz w:val="24"/>
+          <w:szCs w:val="24"/>
+          <w:rPrChange w:id="203" w:author="Joe Zhao" w:date="2020-08-07T10:56:00Z">
+            <w:rPr>
+              <w:ins w:id="204" w:author="Winnie Wu" w:date="2020-08-06T15:12:00Z"/>
+            </w:rPr>
+          </w:rPrChange>
         </w:rPr>
       </w:pPr>
-      <w:r>
-        <w:t>The admin username is admin. The default password is ca$hc0w. When the admin login for the 1</w:t>
-      </w:r>
-      <w:r>
-        <w:rPr>
-          <w:vertAlign w:val="superscript"/>
-        </w:rPr>
-        <w:t>st</w:t>
-      </w:r>
-      <w:r>
-        <w:t xml:space="preserve"> time, it will be mandatory to change the admin password.</w:t>
-      </w:r>
+      <w:ins w:id="205" w:author="Winnie Wu" w:date="2020-08-06T15:12:00Z">
+        <w:r>
+          <w:rPr>
+            <w:rFonts w:ascii="宋体" w:eastAsia="宋体" w:hAnsi="宋体" w:cs="宋体"/>
+            <w:kern w:val="0"/>
+            <w:sz w:val="24"/>
+            <w:szCs w:val="24"/>
+            <w:rPrChange w:id="206" w:author="Joe Zhao" w:date="2020-08-07T10:56:00Z">
+              <w:rPr>
+                <w:b/>
+                <w:bCs/>
+              </w:rPr>
+            </w:rPrChange>
+          </w:rPr>
+          <w:t xml:space="preserve">Use any browser to open </w:t>
+        </w:r>
+        <w:del w:id="207" w:author="Joe Zhao" w:date="2020-08-12T11:29:00Z">
+          <w:r>
+            <w:rPr>
+              <w:rFonts w:ascii="宋体" w:eastAsia="宋体" w:hAnsi="宋体" w:cs="宋体"/>
+              <w:kern w:val="0"/>
+              <w:sz w:val="24"/>
+              <w:szCs w:val="24"/>
+              <w:rPrChange w:id="208" w:author="Joe Zhao" w:date="2020-08-07T10:56:00Z">
+                <w:rPr>
+                  <w:b/>
+                  <w:bCs/>
+                </w:rPr>
+              </w:rPrChange>
+            </w:rPr>
+            <w:delText>DoctorJoeIntelligence</w:delText>
+          </w:r>
+        </w:del>
+      </w:ins>
+      <w:ins w:id="209" w:author="Joe Zhao" w:date="2020-08-12T11:29:00Z">
+        <w:r>
+          <w:rPr>
+            <w:rFonts w:ascii="宋体" w:eastAsia="宋体" w:hAnsi="宋体" w:cs="宋体"/>
+            <w:kern w:val="0"/>
+            <w:sz w:val="24"/>
+            <w:szCs w:val="24"/>
+          </w:rPr>
+          <w:t>Horizon Peripherals Intelligence</w:t>
+        </w:r>
+      </w:ins>
+      <w:ins w:id="210" w:author="Winnie Wu" w:date="2020-08-06T15:12:00Z">
+        <w:r>
+          <w:rPr>
+            <w:rFonts w:ascii="宋体" w:eastAsia="宋体" w:hAnsi="宋体" w:cs="宋体"/>
+            <w:kern w:val="0"/>
+            <w:sz w:val="24"/>
+            <w:szCs w:val="24"/>
+            <w:rPrChange w:id="211" w:author="Joe Zhao" w:date="2020-08-07T10:56:00Z">
+              <w:rPr>
+                <w:b/>
+                <w:bCs/>
+              </w:rPr>
+            </w:rPrChange>
+          </w:rPr>
+          <w:t xml:space="preserve"> web server page</w:t>
+        </w:r>
+      </w:ins>
+      <w:ins w:id="212" w:author="Joe Zhao" w:date="2020-08-07T10:56:00Z">
+        <w:r>
+          <w:rPr>
+            <w:rFonts w:ascii="宋体" w:eastAsia="宋体" w:hAnsi="宋体" w:cs="宋体"/>
+            <w:kern w:val="0"/>
+            <w:sz w:val="24"/>
+            <w:szCs w:val="24"/>
+            <w:rPrChange w:id="213" w:author="Joe Zhao" w:date="2020-08-07T10:56:00Z">
+              <w:rPr>
+                <w:b/>
+                <w:bCs/>
+              </w:rPr>
+            </w:rPrChange>
+          </w:rPr>
+          <w:t>. C</w:t>
+        </w:r>
+      </w:ins>
+      <w:ins w:id="214" w:author="Winnie Wu" w:date="2020-08-06T15:12:00Z">
+        <w:del w:id="215" w:author="Joe Zhao" w:date="2020-08-07T10:56:00Z">
+          <w:r>
+            <w:rPr>
+              <w:rFonts w:ascii="宋体" w:eastAsia="宋体" w:hAnsi="宋体" w:cs="宋体"/>
+              <w:kern w:val="0"/>
+              <w:sz w:val="24"/>
+              <w:szCs w:val="24"/>
+              <w:rPrChange w:id="216" w:author="Joe Zhao" w:date="2020-08-07T10:56:00Z">
+                <w:rPr>
+                  <w:b/>
+                  <w:bCs/>
+                </w:rPr>
+              </w:rPrChange>
+            </w:rPr>
+            <w:delText>, and c</w:delText>
+          </w:r>
+        </w:del>
+        <w:r>
+          <w:rPr>
+            <w:rFonts w:ascii="宋体" w:eastAsia="宋体" w:hAnsi="宋体" w:cs="宋体"/>
+            <w:kern w:val="0"/>
+            <w:sz w:val="24"/>
+            <w:szCs w:val="24"/>
+            <w:rPrChange w:id="217" w:author="Joe Zhao" w:date="2020-08-07T10:56:00Z">
+              <w:rPr>
+                <w:b/>
+                <w:bCs/>
+              </w:rPr>
+            </w:rPrChange>
+          </w:rPr>
+          <w:t xml:space="preserve">lick </w:t>
+        </w:r>
+      </w:ins>
+      <w:ins w:id="218" w:author="Joe Zhao" w:date="2020-08-07T10:57:00Z">
+        <w:r>
+          <w:rPr>
+            <w:rFonts w:ascii="宋体" w:eastAsia="宋体" w:hAnsi="宋体" w:cs="宋体"/>
+            <w:kern w:val="0"/>
+            <w:sz w:val="24"/>
+            <w:szCs w:val="24"/>
+          </w:rPr>
+          <w:t>“</w:t>
+        </w:r>
+      </w:ins>
+      <w:ins w:id="219" w:author="Winnie Wu" w:date="2020-08-06T15:12:00Z">
+        <w:del w:id="220" w:author="Joe Zhao" w:date="2020-08-07T10:57:00Z">
+          <w:r>
+            <w:rPr>
+              <w:rFonts w:ascii="宋体" w:eastAsia="宋体" w:hAnsi="宋体" w:cs="宋体"/>
+              <w:kern w:val="0"/>
+              <w:sz w:val="24"/>
+              <w:szCs w:val="24"/>
+              <w:rPrChange w:id="221" w:author="Joe Zhao" w:date="2020-08-07T10:56:00Z">
+                <w:rPr>
+                  <w:b/>
+                  <w:bCs/>
+                </w:rPr>
+              </w:rPrChange>
+            </w:rPr>
+            <w:delText>“</w:delText>
+          </w:r>
+        </w:del>
+        <w:r>
+          <w:rPr>
+            <w:rFonts w:ascii="宋体" w:eastAsia="宋体" w:hAnsi="宋体" w:cs="宋体"/>
+            <w:kern w:val="0"/>
+            <w:sz w:val="24"/>
+            <w:szCs w:val="24"/>
+            <w:rPrChange w:id="222" w:author="Joe Zhao" w:date="2020-08-07T10:56:00Z">
+              <w:rPr>
+                <w:b/>
+                <w:bCs/>
+              </w:rPr>
+            </w:rPrChange>
+          </w:rPr>
+          <w:t>Log In”</w:t>
+        </w:r>
+      </w:ins>
+      <w:ins w:id="223" w:author="Winnie Wu" w:date="2020-08-06T15:13:00Z">
+        <w:r>
+          <w:rPr>
+            <w:rFonts w:ascii="宋体" w:eastAsia="宋体" w:hAnsi="宋体" w:cs="宋体"/>
+            <w:kern w:val="0"/>
+            <w:sz w:val="24"/>
+            <w:szCs w:val="24"/>
+            <w:rPrChange w:id="224" w:author="Joe Zhao" w:date="2020-08-07T10:56:00Z">
+              <w:rPr>
+                <w:b/>
+                <w:bCs/>
+              </w:rPr>
+            </w:rPrChange>
+          </w:rPr>
+          <w:t xml:space="preserve"> button on the top right</w:t>
+        </w:r>
+      </w:ins>
+      <w:ins w:id="225" w:author="Winnie Wu" w:date="2020-08-06T15:12:00Z">
+        <w:r>
+          <w:rPr>
+            <w:rFonts w:ascii="宋体" w:eastAsia="宋体" w:hAnsi="宋体" w:cs="宋体"/>
+            <w:kern w:val="0"/>
+            <w:sz w:val="24"/>
+            <w:szCs w:val="24"/>
+            <w:rPrChange w:id="226" w:author="Joe Zhao" w:date="2020-08-07T10:56:00Z">
+              <w:rPr>
+                <w:b/>
+                <w:bCs/>
+              </w:rPr>
+            </w:rPrChange>
+          </w:rPr>
+          <w:t>.</w:t>
+        </w:r>
+      </w:ins>
     </w:p>
     <w:p>
       <w:pPr>
         <w:rPr>
+          <w:rFonts w:ascii="宋体" w:eastAsia="宋体" w:hAnsi="宋体" w:cs="宋体"/>
+          <w:kern w:val="0"/>
+          <w:sz w:val="24"/>
+          <w:szCs w:val="24"/>
+          <w:rPrChange w:id="227" w:author="Joe Zhao" w:date="2020-08-07T10:57:00Z">
+            <w:rPr/>
+          </w:rPrChange>
+        </w:rPr>
+      </w:pPr>
+      <w:r>
+        <w:rPr>
+          <w:rFonts w:ascii="宋体" w:eastAsia="宋体" w:hAnsi="宋体" w:cs="宋体"/>
+          <w:kern w:val="0"/>
+          <w:sz w:val="24"/>
+          <w:szCs w:val="24"/>
+          <w:rPrChange w:id="228" w:author="Joe Zhao" w:date="2020-08-07T10:57:00Z">
+            <w:rPr/>
+          </w:rPrChange>
+        </w:rPr>
+        <w:t xml:space="preserve">The admin username is </w:t>
+      </w:r>
+      <w:ins w:id="229" w:author="Winnie Wu" w:date="2020-08-06T15:04:00Z">
+        <w:r>
+          <w:rPr>
+            <w:rFonts w:ascii="宋体" w:eastAsia="宋体" w:hAnsi="宋体" w:cs="宋体"/>
+            <w:kern w:val="0"/>
+            <w:sz w:val="24"/>
+            <w:szCs w:val="24"/>
+            <w:rPrChange w:id="230" w:author="Joe Zhao" w:date="2020-08-07T10:57:00Z">
+              <w:rPr/>
+            </w:rPrChange>
+          </w:rPr>
+          <w:t>“</w:t>
+        </w:r>
+      </w:ins>
+      <w:r>
+        <w:rPr>
+          <w:rFonts w:ascii="宋体" w:eastAsia="宋体" w:hAnsi="宋体" w:cs="宋体"/>
+          <w:kern w:val="0"/>
+          <w:sz w:val="24"/>
+          <w:szCs w:val="24"/>
+          <w:rPrChange w:id="231" w:author="Joe Zhao" w:date="2020-08-07T10:57:00Z">
+            <w:rPr/>
+          </w:rPrChange>
+        </w:rPr>
+        <w:t>admin</w:t>
+      </w:r>
+      <w:ins w:id="232" w:author="Winnie Wu" w:date="2020-08-06T15:04:00Z">
+        <w:r>
+          <w:rPr>
+            <w:rFonts w:ascii="宋体" w:eastAsia="宋体" w:hAnsi="宋体" w:cs="宋体"/>
+            <w:kern w:val="0"/>
+            <w:sz w:val="24"/>
+            <w:szCs w:val="24"/>
+            <w:rPrChange w:id="233" w:author="Joe Zhao" w:date="2020-08-07T10:57:00Z">
+              <w:rPr/>
+            </w:rPrChange>
+          </w:rPr>
+          <w:t>”</w:t>
+        </w:r>
+      </w:ins>
+      <w:r>
+        <w:rPr>
+          <w:rFonts w:ascii="宋体" w:eastAsia="宋体" w:hAnsi="宋体" w:cs="宋体"/>
+          <w:kern w:val="0"/>
+          <w:sz w:val="24"/>
+          <w:szCs w:val="24"/>
+          <w:rPrChange w:id="234" w:author="Joe Zhao" w:date="2020-08-07T10:57:00Z">
+            <w:rPr/>
+          </w:rPrChange>
+        </w:rPr>
+        <w:t xml:space="preserve">. The default password is </w:t>
+      </w:r>
+      <w:ins w:id="235" w:author="Winnie Wu" w:date="2020-08-06T15:04:00Z">
+        <w:r>
+          <w:rPr>
+            <w:rFonts w:ascii="宋体" w:eastAsia="宋体" w:hAnsi="宋体" w:cs="宋体"/>
+            <w:kern w:val="0"/>
+            <w:sz w:val="24"/>
+            <w:szCs w:val="24"/>
+            <w:rPrChange w:id="236" w:author="Joe Zhao" w:date="2020-08-07T10:57:00Z">
+              <w:rPr/>
+            </w:rPrChange>
+          </w:rPr>
+          <w:t>“</w:t>
+        </w:r>
+      </w:ins>
+      <w:proofErr w:type="spellStart"/>
+      <w:r>
+        <w:rPr>
+          <w:rFonts w:ascii="宋体" w:eastAsia="宋体" w:hAnsi="宋体" w:cs="宋体"/>
+          <w:kern w:val="0"/>
+          <w:sz w:val="24"/>
+          <w:szCs w:val="24"/>
+          <w:rPrChange w:id="237" w:author="Joe Zhao" w:date="2020-08-07T10:57:00Z">
+            <w:rPr/>
+          </w:rPrChange>
+        </w:rPr>
+        <w:t>changeme</w:t>
+      </w:r>
+      <w:proofErr w:type="spellEnd"/>
+      <w:ins w:id="238" w:author="Winnie Wu" w:date="2020-08-06T15:04:00Z">
+        <w:r>
+          <w:rPr>
+            <w:rFonts w:ascii="宋体" w:eastAsia="宋体" w:hAnsi="宋体" w:cs="宋体"/>
+            <w:kern w:val="0"/>
+            <w:sz w:val="24"/>
+            <w:szCs w:val="24"/>
+            <w:rPrChange w:id="239" w:author="Joe Zhao" w:date="2020-08-07T10:57:00Z">
+              <w:rPr/>
+            </w:rPrChange>
+          </w:rPr>
+          <w:t>”</w:t>
+        </w:r>
+      </w:ins>
+      <w:r>
+        <w:rPr>
+          <w:rFonts w:ascii="宋体" w:eastAsia="宋体" w:hAnsi="宋体" w:cs="宋体"/>
+          <w:kern w:val="0"/>
+          <w:sz w:val="24"/>
+          <w:szCs w:val="24"/>
+          <w:rPrChange w:id="240" w:author="Joe Zhao" w:date="2020-08-07T10:57:00Z">
+            <w:rPr/>
+          </w:rPrChange>
+        </w:rPr>
+        <w:t>. When the admin login</w:t>
+      </w:r>
+      <w:ins w:id="241" w:author="Winnie Wu" w:date="2020-08-06T15:05:00Z">
+        <w:r>
+          <w:rPr>
+            <w:rFonts w:ascii="宋体" w:eastAsia="宋体" w:hAnsi="宋体" w:cs="宋体"/>
+            <w:kern w:val="0"/>
+            <w:sz w:val="24"/>
+            <w:szCs w:val="24"/>
+            <w:rPrChange w:id="242" w:author="Joe Zhao" w:date="2020-08-07T10:57:00Z">
+              <w:rPr/>
+            </w:rPrChange>
+          </w:rPr>
+          <w:t>s</w:t>
+        </w:r>
+      </w:ins>
+      <w:r>
+        <w:rPr>
+          <w:rFonts w:ascii="宋体" w:eastAsia="宋体" w:hAnsi="宋体" w:cs="宋体"/>
+          <w:kern w:val="0"/>
+          <w:sz w:val="24"/>
+          <w:szCs w:val="24"/>
+          <w:rPrChange w:id="243" w:author="Joe Zhao" w:date="2020-08-07T10:57:00Z">
+            <w:rPr/>
+          </w:rPrChange>
+        </w:rPr>
+        <w:t xml:space="preserve"> for the 1</w:t>
+      </w:r>
+      <w:r>
+        <w:rPr>
+          <w:rFonts w:ascii="宋体" w:eastAsia="宋体" w:hAnsi="宋体" w:cs="宋体"/>
+          <w:kern w:val="0"/>
+          <w:sz w:val="24"/>
+          <w:szCs w:val="24"/>
+          <w:rPrChange w:id="244" w:author="Joe Zhao" w:date="2020-08-07T10:57:00Z">
+            <w:rPr>
+              <w:vertAlign w:val="superscript"/>
+            </w:rPr>
+          </w:rPrChange>
+        </w:rPr>
+        <w:t>st</w:t>
+      </w:r>
+      <w:r>
+        <w:rPr>
+          <w:rFonts w:ascii="宋体" w:eastAsia="宋体" w:hAnsi="宋体" w:cs="宋体"/>
+          <w:kern w:val="0"/>
+          <w:sz w:val="24"/>
+          <w:szCs w:val="24"/>
+          <w:rPrChange w:id="245" w:author="Joe Zhao" w:date="2020-08-07T10:57:00Z">
+            <w:rPr/>
+          </w:rPrChange>
+        </w:rPr>
+        <w:t xml:space="preserve"> time, it </w:t>
+      </w:r>
+      <w:del w:id="246" w:author="Winnie Wu" w:date="2020-08-06T15:04:00Z">
+        <w:r>
+          <w:rPr>
+            <w:rFonts w:ascii="宋体" w:eastAsia="宋体" w:hAnsi="宋体" w:cs="宋体"/>
+            <w:kern w:val="0"/>
+            <w:sz w:val="24"/>
+            <w:szCs w:val="24"/>
+            <w:rPrChange w:id="247" w:author="Joe Zhao" w:date="2020-08-07T10:57:00Z">
+              <w:rPr/>
+            </w:rPrChange>
+          </w:rPr>
+          <w:delText>will be</w:delText>
+        </w:r>
+      </w:del>
+      <w:ins w:id="248" w:author="Winnie Wu" w:date="2020-08-06T15:04:00Z">
+        <w:r>
+          <w:rPr>
+            <w:rFonts w:ascii="宋体" w:eastAsia="宋体" w:hAnsi="宋体" w:cs="宋体"/>
+            <w:kern w:val="0"/>
+            <w:sz w:val="24"/>
+            <w:szCs w:val="24"/>
+            <w:rPrChange w:id="249" w:author="Joe Zhao" w:date="2020-08-07T10:57:00Z">
+              <w:rPr/>
+            </w:rPrChange>
+          </w:rPr>
+          <w:t>is</w:t>
+        </w:r>
+      </w:ins>
+      <w:r>
+        <w:rPr>
+          <w:rFonts w:ascii="宋体" w:eastAsia="宋体" w:hAnsi="宋体" w:cs="宋体"/>
+          <w:kern w:val="0"/>
+          <w:sz w:val="24"/>
+          <w:szCs w:val="24"/>
+          <w:rPrChange w:id="250" w:author="Joe Zhao" w:date="2020-08-07T10:57:00Z">
+            <w:rPr/>
+          </w:rPrChange>
+        </w:rPr>
+        <w:t xml:space="preserve"> mandatory to change the admin password.</w:t>
+      </w:r>
+    </w:p>
+    <w:p>
+      <w:pPr>
+        <w:rPr>
+          <w:del w:id="251" w:author="Joe Zhao" w:date="2020-08-14T16:09:00Z"/>
           <w:b/>
           <w:bCs/>
+          <w:rPrChange w:id="252" w:author="Joe Zhao" w:date="2020-08-14T16:09:00Z">
+            <w:rPr>
+              <w:del w:id="253" w:author="Joe Zhao" w:date="2020-08-14T16:09:00Z"/>
+              <w:b/>
+              <w:bCs/>
+            </w:rPr>
+          </w:rPrChange>
         </w:rPr>
       </w:pPr>
-      <w:r>
-        <w:rPr>
-          <w:b/>
-          <w:bCs/>
-          <w:noProof/>
-        </w:rPr>
-        <w:drawing>
-          <wp:inline distT="0" distB="0" distL="0" distR="0" wp14:anchorId="23A61CB2" wp14:editId="020030D4">
-            <wp:extent cx="5274310" cy="1958975"/>
-            <wp:effectExtent l="0" t="0" r="2540" b="3175"/>
-            <wp:docPr id="10" name="Picture 10"/>
-            <wp:cNvGraphicFramePr>
-              <a:graphicFrameLocks xmlns:a="http://schemas.openxmlformats.org/drawingml/2006/main" noChangeAspect="1"/>
-            </wp:cNvGraphicFramePr>
-            <a:graphic xmlns:a="http://schemas.openxmlformats.org/drawingml/2006/main">
-              <a:graphicData uri="http://schemas.openxmlformats.org/drawingml/2006/picture">
-                <pic:pic xmlns:pic="http://schemas.openxmlformats.org/drawingml/2006/picture">
-                  <pic:nvPicPr>
-                    <pic:cNvPr id="0" name="Picture 11"/>
-                    <pic:cNvPicPr>
-                      <a:picLocks noChangeAspect="1" noChangeArrowheads="1"/>
-                    </pic:cNvPicPr>
-                  </pic:nvPicPr>
-                  <pic:blipFill>
-                    <a:blip r:embed="rId13" cstate="print">
-                      <a:extLst>
-                        <a:ext uri="{28A0092B-C50C-407E-A947-70E740481C1C}">
-                          <a14:useLocalDpi xmlns:a14="http://schemas.microsoft.com/office/drawing/2010/main" val="0"/>
-                        </a:ext>
-                      </a:extLst>
-                    </a:blip>
-                    <a:srcRect/>
-                    <a:stretch>
-                      <a:fillRect/>
-                    </a:stretch>
-                  </pic:blipFill>
-                  <pic:spPr bwMode="auto">
-                    <a:xfrm>
-                      <a:off x="0" y="0"/>
-                      <a:ext cx="5274310" cy="1958975"/>
-                    </a:xfrm>
-                    <a:prstGeom prst="rect">
-                      <a:avLst/>
-                    </a:prstGeom>
-                    <a:noFill/>
-                    <a:ln>
+      <w:del w:id="254" w:author="Joe Zhao" w:date="2020-08-14T16:09:00Z">
+        <w:r>
+          <w:rPr>
+            <w:b/>
+            <w:bCs/>
+            <w:noProof/>
+          </w:rPr>
+          <w:lastRenderedPageBreak/>
+          <w:drawing>
+            <wp:inline distT="0" distB="0" distL="0" distR="0" wp14:anchorId="23A61CB2" wp14:editId="2653F501">
+              <wp:extent cx="5274310" cy="1958975"/>
+              <wp:effectExtent l="0" t="0" r="2540" b="3175"/>
+              <wp:docPr id="10" name="Picture 10"/>
+              <wp:cNvGraphicFramePr>
+                <a:graphicFrameLocks xmlns:a="http://schemas.openxmlformats.org/drawingml/2006/main" noChangeAspect="1"/>
+              </wp:cNvGraphicFramePr>
+              <a:graphic xmlns:a="http://schemas.openxmlformats.org/drawingml/2006/main">
+                <a:graphicData uri="http://schemas.openxmlformats.org/drawingml/2006/picture">
+                  <pic:pic xmlns:pic="http://schemas.openxmlformats.org/drawingml/2006/picture">
+                    <pic:nvPicPr>
+                      <pic:cNvPr id="0" name="Picture 11"/>
+                      <pic:cNvPicPr>
+                        <a:picLocks noChangeAspect="1" noChangeArrowheads="1"/>
+                      </pic:cNvPicPr>
+                    </pic:nvPicPr>
+                    <pic:blipFill>
+                      <a:blip r:embed="rId19" cstate="print">
+                        <a:extLst>
+                          <a:ext uri="{28A0092B-C50C-407E-A947-70E740481C1C}">
+                            <a14:useLocalDpi xmlns:a14="http://schemas.microsoft.com/office/drawing/2010/main" val="0"/>
+                          </a:ext>
+                        </a:extLst>
+                      </a:blip>
+                      <a:srcRect/>
+                      <a:stretch>
+                        <a:fillRect/>
+                      </a:stretch>
+                    </pic:blipFill>
+                    <pic:spPr bwMode="auto">
+                      <a:xfrm>
+                        <a:off x="0" y="0"/>
+                        <a:ext cx="5274310" cy="1958975"/>
+                      </a:xfrm>
+                      <a:prstGeom prst="rect">
+                        <a:avLst/>
+                      </a:prstGeom>
                       <a:noFill/>
-                    </a:ln>
-                  </pic:spPr>
-                </pic:pic>
-              </a:graphicData>
-            </a:graphic>
-          </wp:inline>
-        </w:drawing>
-      </w:r>
-    </w:p>
-    <w:p/>
-    <w:p>
-      <w:r>
-        <w:rPr>
-          <w:rFonts w:hint="eastAsia"/>
-        </w:rPr>
-        <w:t>A</w:t>
-      </w:r>
-      <w:r>
-        <w:t>fter admin login the web site, click the Device Matrix tab again. The edit functions will be enabled on this page.</w:t>
-      </w:r>
-      <w:r>
-        <w:t xml:space="preserve"> Please be cautious when you edit any information on this page. The operations are irreversible.</w:t>
-      </w:r>
+                      <a:ln>
+                        <a:noFill/>
+                      </a:ln>
+                    </pic:spPr>
+                  </pic:pic>
+                </a:graphicData>
+              </a:graphic>
+            </wp:inline>
+          </w:drawing>
+        </w:r>
+      </w:del>
+      <w:ins w:id="255" w:author="Joe Zhao" w:date="2020-08-14T16:09:00Z">
+        <w:r>
+          <w:rPr>
+            <w:b/>
+            <w:bCs/>
+            <w:noProof/>
+          </w:rPr>
+          <w:drawing>
+            <wp:inline distT="0" distB="0" distL="0" distR="0" wp14:anchorId="51EB15B3" wp14:editId="649A180D">
+              <wp:extent cx="5274310" cy="1837055"/>
+              <wp:effectExtent l="0" t="0" r="2540" b="0"/>
+              <wp:docPr id="12" name="Picture 12"/>
+              <wp:cNvGraphicFramePr>
+                <a:graphicFrameLocks xmlns:a="http://schemas.openxmlformats.org/drawingml/2006/main" noChangeAspect="1"/>
+              </wp:cNvGraphicFramePr>
+              <a:graphic xmlns:a="http://schemas.openxmlformats.org/drawingml/2006/main">
+                <a:graphicData uri="http://schemas.openxmlformats.org/drawingml/2006/picture">
+                  <pic:pic xmlns:pic="http://schemas.openxmlformats.org/drawingml/2006/picture">
+                    <pic:nvPicPr>
+                      <pic:cNvPr id="0" name="Picture 1"/>
+                      <pic:cNvPicPr>
+                        <a:picLocks noChangeAspect="1" noChangeArrowheads="1"/>
+                      </pic:cNvPicPr>
+                    </pic:nvPicPr>
+                    <pic:blipFill>
+                      <a:blip r:embed="rId20" cstate="print">
+                        <a:extLst>
+                          <a:ext uri="{28A0092B-C50C-407E-A947-70E740481C1C}">
+                            <a14:useLocalDpi xmlns:a14="http://schemas.microsoft.com/office/drawing/2010/main" val="0"/>
+                          </a:ext>
+                        </a:extLst>
+                      </a:blip>
+                      <a:srcRect/>
+                      <a:stretch>
+                        <a:fillRect/>
+                      </a:stretch>
+                    </pic:blipFill>
+                    <pic:spPr bwMode="auto">
+                      <a:xfrm>
+                        <a:off x="0" y="0"/>
+                        <a:ext cx="5274310" cy="1837055"/>
+                      </a:xfrm>
+                      <a:prstGeom prst="rect">
+                        <a:avLst/>
+                      </a:prstGeom>
+                      <a:noFill/>
+                      <a:ln>
+                        <a:noFill/>
+                      </a:ln>
+                    </pic:spPr>
+                  </pic:pic>
+                </a:graphicData>
+              </a:graphic>
+            </wp:inline>
+          </w:drawing>
+        </w:r>
+      </w:ins>
     </w:p>
     <w:p>
+      <w:pPr>
+        <w:rPr>
+          <w:rFonts w:hint="eastAsia"/>
+        </w:rPr>
+      </w:pPr>
+    </w:p>
+    <w:p>
+      <w:pPr>
+        <w:rPr>
+          <w:rFonts w:ascii="宋体" w:eastAsia="宋体" w:hAnsi="宋体" w:cs="宋体"/>
+          <w:kern w:val="0"/>
+          <w:sz w:val="24"/>
+          <w:szCs w:val="24"/>
+          <w:rPrChange w:id="256" w:author="Joe Zhao" w:date="2020-08-07T10:57:00Z">
+            <w:rPr/>
+          </w:rPrChange>
+        </w:rPr>
+      </w:pPr>
+      <w:r>
+        <w:rPr>
+          <w:rFonts w:ascii="宋体" w:eastAsia="宋体" w:hAnsi="宋体" w:cs="宋体"/>
+          <w:kern w:val="0"/>
+          <w:sz w:val="24"/>
+          <w:szCs w:val="24"/>
+          <w:rPrChange w:id="257" w:author="Joe Zhao" w:date="2020-08-07T10:57:00Z">
+            <w:rPr/>
+          </w:rPrChange>
+        </w:rPr>
+        <w:t>After admin login</w:t>
+      </w:r>
+      <w:ins w:id="258" w:author="Winnie Wu" w:date="2020-08-06T15:05:00Z">
+        <w:r>
+          <w:rPr>
+            <w:rFonts w:ascii="宋体" w:eastAsia="宋体" w:hAnsi="宋体" w:cs="宋体"/>
+            <w:kern w:val="0"/>
+            <w:sz w:val="24"/>
+            <w:szCs w:val="24"/>
+            <w:rPrChange w:id="259" w:author="Joe Zhao" w:date="2020-08-07T10:57:00Z">
+              <w:rPr/>
+            </w:rPrChange>
+          </w:rPr>
+          <w:t>s</w:t>
+        </w:r>
+      </w:ins>
+      <w:r>
+        <w:rPr>
+          <w:rFonts w:ascii="宋体" w:eastAsia="宋体" w:hAnsi="宋体" w:cs="宋体"/>
+          <w:kern w:val="0"/>
+          <w:sz w:val="24"/>
+          <w:szCs w:val="24"/>
+          <w:rPrChange w:id="260" w:author="Joe Zhao" w:date="2020-08-07T10:57:00Z">
+            <w:rPr/>
+          </w:rPrChange>
+        </w:rPr>
+        <w:t xml:space="preserve"> the web site, click the Device Matrix tab again. The edit functions will be enabled on this page.</w:t>
+      </w:r>
+      <w:r>
+        <w:rPr>
+          <w:rFonts w:ascii="宋体" w:eastAsia="宋体" w:hAnsi="宋体" w:cs="宋体"/>
+          <w:kern w:val="0"/>
+          <w:sz w:val="24"/>
+          <w:szCs w:val="24"/>
+          <w:rPrChange w:id="261" w:author="Joe Zhao" w:date="2020-08-07T10:57:00Z">
+            <w:rPr/>
+          </w:rPrChange>
+        </w:rPr>
+        <w:t xml:space="preserve"> Please be cautious when you edit any information on this page. The operations are irreversible.</w:t>
+      </w:r>
+    </w:p>
+    <w:p>
       <w:r>
         <w:rPr>
           <w:noProof/>
         </w:rPr>
-        <w:lastRenderedPageBreak/>
         <w:drawing>
           <wp:inline distT="0" distB="0" distL="0" distR="0" wp14:anchorId="629AA608" wp14:editId="495CAE91">
             <wp:extent cx="5274310" cy="1454785"/>
@@ -1222,7 +3934,7 @@
                     </pic:cNvPicPr>
                   </pic:nvPicPr>
                   <pic:blipFill>
-                    <a:blip r:embed="rId14" cstate="print">
+                    <a:blip r:embed="rId21" cstate="print">
                       <a:extLst>
                         <a:ext uri="{28A0092B-C50C-407E-A947-70E740481C1C}">
                           <a14:useLocalDpi xmlns:a14="http://schemas.microsoft.com/office/drawing/2010/main" val="0"/>
@@ -1254,13 +3966,7 @@
         </w:drawing>
       </w:r>
     </w:p>
-    <w:p>
-      <w:pPr>
-        <w:rPr>
-          <w:rFonts w:hint="eastAsia"/>
-        </w:rPr>
-      </w:pPr>
-    </w:p>
+    <w:p/>
     <w:sectPr>
       <w:pgSz w:w="11906" w:h="16838"/>
       <w:pgMar w:top="1440" w:right="1800" w:bottom="1440" w:left="1800" w:header="851" w:footer="992" w:gutter="0"/>
@@ -1271,9 +3977,189 @@
 </w:document>
 </file>
 
+<file path=word/comments.xml><?xml version="1.0" encoding="utf-8"?>
+<w:comments xmlns:wpc="http://schemas.microsoft.com/office/word/2010/wordprocessingCanvas" xmlns:cx="http://schemas.microsoft.com/office/drawing/2014/chartex" xmlns:cx1="http://schemas.microsoft.com/office/drawing/2015/9/8/chartex" xmlns:cx2="http://schemas.microsoft.com/office/drawing/2015/10/21/chartex" xmlns:cx3="http://schemas.microsoft.com/office/drawing/2016/5/9/chartex" xmlns:cx4="http://schemas.microsoft.com/office/drawing/2016/5/10/chartex" xmlns:cx5="http://schemas.microsoft.com/office/drawing/2016/5/11/chartex" xmlns:cx6="http://schemas.microsoft.com/office/drawing/2016/5/12/chartex" xmlns:cx7="http://schemas.microsoft.com/office/drawing/2016/5/13/chartex" xmlns:cx8="http://schemas.microsoft.com/office/drawing/2016/5/14/chartex" xmlns:mc="http://schemas.openxmlformats.org/markup-compatibility/2006" xmlns:aink="http://schemas.microsoft.com/office/drawing/2016/ink" xmlns:am3d="http://schemas.microsoft.com/office/drawing/2017/model3d" xmlns:o="urn:schemas-microsoft-com:office:office" xmlns:r="http://schemas.openxmlformats.org/officeDocument/2006/relationships" xmlns:m="http://schemas.openxmlformats.org/officeDocument/2006/math" xmlns:v="urn:schemas-microsoft-com:vml" xmlns:wp14="http://schemas.microsoft.com/office/word/2010/wordprocessingDrawing" xmlns:wp="http://schemas.openxmlformats.org/drawingml/2006/wordprocessingDrawing" xmlns:w10="urn:schemas-microsoft-com:office:word" xmlns:w="http://schemas.openxmlformats.org/wordprocessingml/2006/main" xmlns:w14="http://schemas.microsoft.com/office/word/2010/wordml" xmlns:w15="http://schemas.microsoft.com/office/word/2012/wordml" xmlns:w16cex="http://schemas.microsoft.com/office/word/2018/wordml/cex" xmlns:w16cid="http://schemas.microsoft.com/office/word/2016/wordml/cid" xmlns:w16="http://schemas.microsoft.com/office/word/2018/wordml" xmlns:w16se="http://schemas.microsoft.com/office/word/2015/wordml/symex" xmlns:wpg="http://schemas.microsoft.com/office/word/2010/wordprocessingGroup" xmlns:wpi="http://schemas.microsoft.com/office/word/2010/wordprocessingInk" xmlns:wne="http://schemas.microsoft.com/office/word/2006/wordml" xmlns:wps="http://schemas.microsoft.com/office/word/2010/wordprocessingShape" mc:Ignorable="w14 w15 w16se w16cid w16 w16cex wp14">
+  <w:comment w:id="24" w:author="Winnie Wu" w:date="2020-08-06T15:05:00Z" w:initials="WW">
+    <w:p>
+      <w:pPr>
+        <w:pStyle w:val="CommentText"/>
+      </w:pPr>
+      <w:r>
+        <w:t>Admin</w:t>
+      </w:r>
+      <w:r>
+        <w:rPr>
+          <w:rFonts w:hint="eastAsia"/>
+        </w:rPr>
+        <w:t>的</w:t>
+      </w:r>
+      <w:r>
+        <w:rPr>
+          <w:rStyle w:val="CommentReference"/>
+        </w:rPr>
+        <w:annotationRef/>
+      </w:r>
+      <w:r>
+        <w:rPr>
+          <w:rFonts w:hint="eastAsia"/>
+        </w:rPr>
+        <w:t>单复数应该保持一致</w:t>
+      </w:r>
+    </w:p>
+  </w:comment>
+  <w:comment w:id="55" w:author="Winnie Wu" w:date="2020-08-06T15:07:00Z" w:initials="WW">
+    <w:p>
+      <w:pPr>
+        <w:pStyle w:val="CommentText"/>
+      </w:pPr>
+      <w:r>
+        <w:rPr>
+          <w:rStyle w:val="CommentReference"/>
+        </w:rPr>
+        <w:annotationRef/>
+      </w:r>
+      <w:r>
+        <w:rPr>
+          <w:rFonts w:hint="eastAsia"/>
+        </w:rPr>
+        <w:t>感觉这句话逻辑不太对。不论有没有安装D</w:t>
+      </w:r>
+      <w:r>
+        <w:t>J</w:t>
+      </w:r>
+      <w:r>
+        <w:rPr>
+          <w:rFonts w:hint="eastAsia"/>
+        </w:rPr>
+        <w:t>，用户都是可以带着设备去连接远程桌面的。我的理解这里是想表达可以诊断的前提?</w:t>
+      </w:r>
+      <w:r>
+        <w:t xml:space="preserve"> </w:t>
+      </w:r>
+      <w:r>
+        <w:rPr>
+          <w:rFonts w:hint="eastAsia"/>
+        </w:rPr>
+        <w:t>基于这个理解我把这段改了下，塞到“如何诊断”那段里了</w:t>
+      </w:r>
+    </w:p>
+  </w:comment>
+</w:comments>
+</file>
+
+<file path=word/commentsExtended.xml><?xml version="1.0" encoding="utf-8"?>
+<w15:commentsEx xmlns:wpc="http://schemas.microsoft.com/office/word/2010/wordprocessingCanvas" xmlns:cx="http://schemas.microsoft.com/office/drawing/2014/chartex" xmlns:cx1="http://schemas.microsoft.com/office/drawing/2015/9/8/chartex" xmlns:cx2="http://schemas.microsoft.com/office/drawing/2015/10/21/chartex" xmlns:cx3="http://schemas.microsoft.com/office/drawing/2016/5/9/chartex" xmlns:cx4="http://schemas.microsoft.com/office/drawing/2016/5/10/chartex" xmlns:cx5="http://schemas.microsoft.com/office/drawing/2016/5/11/chartex" xmlns:cx6="http://schemas.microsoft.com/office/drawing/2016/5/12/chartex" xmlns:cx7="http://schemas.microsoft.com/office/drawing/2016/5/13/chartex" xmlns:cx8="http://schemas.microsoft.com/office/drawing/2016/5/14/chartex" xmlns:mc="http://schemas.openxmlformats.org/markup-compatibility/2006" xmlns:aink="http://schemas.microsoft.com/office/drawing/2016/ink" xmlns:am3d="http://schemas.microsoft.com/office/drawing/2017/model3d" xmlns:o="urn:schemas-microsoft-com:office:office" xmlns:r="http://schemas.openxmlformats.org/officeDocument/2006/relationships" xmlns:m="http://schemas.openxmlformats.org/officeDocument/2006/math" xmlns:v="urn:schemas-microsoft-com:vml" xmlns:wp14="http://schemas.microsoft.com/office/word/2010/wordprocessingDrawing" xmlns:wp="http://schemas.openxmlformats.org/drawingml/2006/wordprocessingDrawing" xmlns:w10="urn:schemas-microsoft-com:office:word" xmlns:w="http://schemas.openxmlformats.org/wordprocessingml/2006/main" xmlns:w14="http://schemas.microsoft.com/office/word/2010/wordml" xmlns:w15="http://schemas.microsoft.com/office/word/2012/wordml" xmlns:w16cex="http://schemas.microsoft.com/office/word/2018/wordml/cex" xmlns:w16cid="http://schemas.microsoft.com/office/word/2016/wordml/cid" xmlns:w16="http://schemas.microsoft.com/office/word/2018/wordml" xmlns:w16se="http://schemas.microsoft.com/office/word/2015/wordml/symex" xmlns:wpg="http://schemas.microsoft.com/office/word/2010/wordprocessingGroup" xmlns:wpi="http://schemas.microsoft.com/office/word/2010/wordprocessingInk" xmlns:wne="http://schemas.microsoft.com/office/word/2006/wordml" xmlns:wps="http://schemas.microsoft.com/office/word/2010/wordprocessingShape" mc:Ignorable="w14 w15 w16se w16cid w16 w16cex wp14">
+  <w15:commentEx w15:paraId="70AF0C9C" w15:done="0"/>
+  <w15:commentEx w15:paraId="030C7539" w15:done="0"/>
+</w15:commentsEx>
+</file>
+
+<file path=word/commentsExtensible.xml><?xml version="1.0" encoding="utf-8"?>
+<w16cex:commentsExtensible xmlns:wpc="http://schemas.microsoft.com/office/word/2010/wordprocessingCanvas" xmlns:cx="http://schemas.microsoft.com/office/drawing/2014/chartex" xmlns:cx1="http://schemas.microsoft.com/office/drawing/2015/9/8/chartex" xmlns:cx2="http://schemas.microsoft.com/office/drawing/2015/10/21/chartex" xmlns:cx3="http://schemas.microsoft.com/office/drawing/2016/5/9/chartex" xmlns:cx4="http://schemas.microsoft.com/office/drawing/2016/5/10/chartex" xmlns:cx5="http://schemas.microsoft.com/office/drawing/2016/5/11/chartex" xmlns:cx6="http://schemas.microsoft.com/office/drawing/2016/5/12/chartex" xmlns:cx7="http://schemas.microsoft.com/office/drawing/2016/5/13/chartex" xmlns:cx8="http://schemas.microsoft.com/office/drawing/2016/5/14/chartex" xmlns:mc="http://schemas.openxmlformats.org/markup-compatibility/2006" xmlns:aink="http://schemas.microsoft.com/office/drawing/2016/ink" xmlns:am3d="http://schemas.microsoft.com/office/drawing/2017/model3d" xmlns:o="urn:schemas-microsoft-com:office:office" xmlns:r="http://schemas.openxmlformats.org/officeDocument/2006/relationships" xmlns:m="http://schemas.openxmlformats.org/officeDocument/2006/math" xmlns:v="urn:schemas-microsoft-com:vml" xmlns:wp14="http://schemas.microsoft.com/office/word/2010/wordprocessingDrawing" xmlns:wp="http://schemas.openxmlformats.org/drawingml/2006/wordprocessingDrawing" xmlns:w10="urn:schemas-microsoft-com:office:word" xmlns:w="http://schemas.openxmlformats.org/wordprocessingml/2006/main" xmlns:w14="http://schemas.microsoft.com/office/word/2010/wordml" xmlns:w15="http://schemas.microsoft.com/office/word/2012/wordml" xmlns:w16cex="http://schemas.microsoft.com/office/word/2018/wordml/cex" xmlns:w16cid="http://schemas.microsoft.com/office/word/2016/wordml/cid" xmlns:w16="http://schemas.microsoft.com/office/word/2018/wordml" xmlns:w16se="http://schemas.microsoft.com/office/word/2015/wordml/symex" xmlns:wpg="http://schemas.microsoft.com/office/word/2010/wordprocessingGroup" xmlns:wpi="http://schemas.microsoft.com/office/word/2010/wordprocessingInk" xmlns:wne="http://schemas.microsoft.com/office/word/2006/wordml" xmlns:wps="http://schemas.microsoft.com/office/word/2010/wordprocessingShape" mc:Ignorable="w14 w15 w16se w16cid w16 w16cex wp14">
+  <w16cex:commentExtensible w16cex:durableId="22D69ACE" w16cex:dateUtc="2020-08-06T07:05:00Z"/>
+  <w16cex:commentExtensible w16cex:durableId="22D69B2A" w16cex:dateUtc="2020-08-06T07:07:00Z"/>
+</w16cex:commentsExtensible>
+</file>
+
+<file path=word/commentsIds.xml><?xml version="1.0" encoding="utf-8"?>
+<w16cid:commentsIds xmlns:wpc="http://schemas.microsoft.com/office/word/2010/wordprocessingCanvas" xmlns:cx="http://schemas.microsoft.com/office/drawing/2014/chartex" xmlns:cx1="http://schemas.microsoft.com/office/drawing/2015/9/8/chartex" xmlns:cx2="http://schemas.microsoft.com/office/drawing/2015/10/21/chartex" xmlns:cx3="http://schemas.microsoft.com/office/drawing/2016/5/9/chartex" xmlns:cx4="http://schemas.microsoft.com/office/drawing/2016/5/10/chartex" xmlns:cx5="http://schemas.microsoft.com/office/drawing/2016/5/11/chartex" xmlns:cx6="http://schemas.microsoft.com/office/drawing/2016/5/12/chartex" xmlns:cx7="http://schemas.microsoft.com/office/drawing/2016/5/13/chartex" xmlns:cx8="http://schemas.microsoft.com/office/drawing/2016/5/14/chartex" xmlns:mc="http://schemas.openxmlformats.org/markup-compatibility/2006" xmlns:aink="http://schemas.microsoft.com/office/drawing/2016/ink" xmlns:am3d="http://schemas.microsoft.com/office/drawing/2017/model3d" xmlns:o="urn:schemas-microsoft-com:office:office" xmlns:r="http://schemas.openxmlformats.org/officeDocument/2006/relationships" xmlns:m="http://schemas.openxmlformats.org/officeDocument/2006/math" xmlns:v="urn:schemas-microsoft-com:vml" xmlns:wp14="http://schemas.microsoft.com/office/word/2010/wordprocessingDrawing" xmlns:wp="http://schemas.openxmlformats.org/drawingml/2006/wordprocessingDrawing" xmlns:w10="urn:schemas-microsoft-com:office:word" xmlns:w="http://schemas.openxmlformats.org/wordprocessingml/2006/main" xmlns:w14="http://schemas.microsoft.com/office/word/2010/wordml" xmlns:w15="http://schemas.microsoft.com/office/word/2012/wordml" xmlns:w16cex="http://schemas.microsoft.com/office/word/2018/wordml/cex" xmlns:w16cid="http://schemas.microsoft.com/office/word/2016/wordml/cid" xmlns:w16="http://schemas.microsoft.com/office/word/2018/wordml" xmlns:w16se="http://schemas.microsoft.com/office/word/2015/wordml/symex" xmlns:wpg="http://schemas.microsoft.com/office/word/2010/wordprocessingGroup" xmlns:wpi="http://schemas.microsoft.com/office/word/2010/wordprocessingInk" xmlns:wne="http://schemas.microsoft.com/office/word/2006/wordml" xmlns:wps="http://schemas.microsoft.com/office/word/2010/wordprocessingShape" mc:Ignorable="w14 w15 w16se w16cid w16 w16cex wp14">
+  <w16cid:commentId w16cid:paraId="70AF0C9C" w16cid:durableId="22D69ACE"/>
+  <w16cid:commentId w16cid:paraId="030C7539" w16cid:durableId="22D69B2A"/>
+</w16cid:commentsIds>
+</file>
+
 <file path=word/numbering.xml><?xml version="1.0" encoding="utf-8"?>
 <w:numbering xmlns:wpc="http://schemas.microsoft.com/office/word/2010/wordprocessingCanvas" xmlns:cx="http://schemas.microsoft.com/office/drawing/2014/chartex" xmlns:cx1="http://schemas.microsoft.com/office/drawing/2015/9/8/chartex" xmlns:cx2="http://schemas.microsoft.com/office/drawing/2015/10/21/chartex" xmlns:cx3="http://schemas.microsoft.com/office/drawing/2016/5/9/chartex" xmlns:cx4="http://schemas.microsoft.com/office/drawing/2016/5/10/chartex" xmlns:cx5="http://schemas.microsoft.com/office/drawing/2016/5/11/chartex" xmlns:cx6="http://schemas.microsoft.com/office/drawing/2016/5/12/chartex" xmlns:cx7="http://schemas.microsoft.com/office/drawing/2016/5/13/chartex" xmlns:cx8="http://schemas.microsoft.com/office/drawing/2016/5/14/chartex" xmlns:mc="http://schemas.openxmlformats.org/markup-compatibility/2006" xmlns:aink="http://schemas.microsoft.com/office/drawing/2016/ink" xmlns:am3d="http://schemas.microsoft.com/office/drawing/2017/model3d" xmlns:o="urn:schemas-microsoft-com:office:office" xmlns:r="http://schemas.openxmlformats.org/officeDocument/2006/relationships" xmlns:m="http://schemas.openxmlformats.org/officeDocument/2006/math" xmlns:v="urn:schemas-microsoft-com:vml" xmlns:wp14="http://schemas.microsoft.com/office/word/2010/wordprocessingDrawing" xmlns:wp="http://schemas.openxmlformats.org/drawingml/2006/wordprocessingDrawing" xmlns:w10="urn:schemas-microsoft-com:office:word" xmlns:w="http://schemas.openxmlformats.org/wordprocessingml/2006/main" xmlns:w14="http://schemas.microsoft.com/office/word/2010/wordml" xmlns:w15="http://schemas.microsoft.com/office/word/2012/wordml" xmlns:w16cex="http://schemas.microsoft.com/office/word/2018/wordml/cex" xmlns:w16cid="http://schemas.microsoft.com/office/word/2016/wordml/cid" xmlns:w16="http://schemas.microsoft.com/office/word/2018/wordml" xmlns:w16se="http://schemas.microsoft.com/office/word/2015/wordml/symex" xmlns:wpg="http://schemas.microsoft.com/office/word/2010/wordprocessingGroup" xmlns:wpi="http://schemas.microsoft.com/office/word/2010/wordprocessingInk" xmlns:wne="http://schemas.microsoft.com/office/word/2006/wordml" xmlns:wps="http://schemas.microsoft.com/office/word/2010/wordprocessingShape" mc:Ignorable="w14 w15 w16se w16cid w16 w16cex wp14">
   <w:abstractNum w:abstractNumId="0" w15:restartNumberingAfterBreak="0">
+    <w:nsid w:val="05BB195E"/>
+    <w:multiLevelType w:val="hybridMultilevel"/>
+    <w:tmpl w:val="0FDCE1E2"/>
+    <w:lvl w:ilvl="0" w:tplc="0409000F">
+      <w:start w:val="1"/>
+      <w:numFmt w:val="decimal"/>
+      <w:lvlText w:val="%1."/>
+      <w:lvlJc w:val="left"/>
+      <w:pPr>
+        <w:ind w:left="720" w:hanging="360"/>
+      </w:pPr>
+      <w:rPr>
+        <w:rFonts w:hint="default"/>
+      </w:rPr>
+    </w:lvl>
+    <w:lvl w:ilvl="1" w:tplc="04090019" w:tentative="1">
+      <w:start w:val="1"/>
+      <w:numFmt w:val="lowerLetter"/>
+      <w:lvlText w:val="%2."/>
+      <w:lvlJc w:val="left"/>
+      <w:pPr>
+        <w:ind w:left="1440" w:hanging="360"/>
+      </w:pPr>
+    </w:lvl>
+    <w:lvl w:ilvl="2" w:tplc="0409001B" w:tentative="1">
+      <w:start w:val="1"/>
+      <w:numFmt w:val="lowerRoman"/>
+      <w:lvlText w:val="%3."/>
+      <w:lvlJc w:val="right"/>
+      <w:pPr>
+        <w:ind w:left="2160" w:hanging="180"/>
+      </w:pPr>
+    </w:lvl>
+    <w:lvl w:ilvl="3" w:tplc="0409000F" w:tentative="1">
+      <w:start w:val="1"/>
+      <w:numFmt w:val="decimal"/>
+      <w:lvlText w:val="%4."/>
+      <w:lvlJc w:val="left"/>
+      <w:pPr>
+        <w:ind w:left="2880" w:hanging="360"/>
+      </w:pPr>
+    </w:lvl>
+    <w:lvl w:ilvl="4" w:tplc="04090019" w:tentative="1">
+      <w:start w:val="1"/>
+      <w:numFmt w:val="lowerLetter"/>
+      <w:lvlText w:val="%5."/>
+      <w:lvlJc w:val="left"/>
+      <w:pPr>
+        <w:ind w:left="3600" w:hanging="360"/>
+      </w:pPr>
+    </w:lvl>
+    <w:lvl w:ilvl="5" w:tplc="0409001B" w:tentative="1">
+      <w:start w:val="1"/>
+      <w:numFmt w:val="lowerRoman"/>
+      <w:lvlText w:val="%6."/>
+      <w:lvlJc w:val="right"/>
+      <w:pPr>
+        <w:ind w:left="4320" w:hanging="180"/>
+      </w:pPr>
+    </w:lvl>
+    <w:lvl w:ilvl="6" w:tplc="0409000F" w:tentative="1">
+      <w:start w:val="1"/>
+      <w:numFmt w:val="decimal"/>
+      <w:lvlText w:val="%7."/>
+      <w:lvlJc w:val="left"/>
+      <w:pPr>
+        <w:ind w:left="5040" w:hanging="360"/>
+      </w:pPr>
+    </w:lvl>
+    <w:lvl w:ilvl="7" w:tplc="04090019" w:tentative="1">
+      <w:start w:val="1"/>
+      <w:numFmt w:val="lowerLetter"/>
+      <w:lvlText w:val="%8."/>
+      <w:lvlJc w:val="left"/>
+      <w:pPr>
+        <w:ind w:left="5760" w:hanging="360"/>
+      </w:pPr>
+    </w:lvl>
+    <w:lvl w:ilvl="8" w:tplc="0409001B" w:tentative="1">
+      <w:start w:val="1"/>
+      <w:numFmt w:val="lowerRoman"/>
+      <w:lvlText w:val="%9."/>
+      <w:lvlJc w:val="right"/>
+      <w:pPr>
+        <w:ind w:left="6480" w:hanging="180"/>
+      </w:pPr>
+    </w:lvl>
+  </w:abstractNum>
+  <w:abstractNum w:abstractNumId="1" w15:restartNumberingAfterBreak="0">
     <w:nsid w:val="52B53D6C"/>
     <w:multiLevelType w:val="multilevel"/>
     <w:tmpl w:val="2F7C361A"/>
@@ -1387,9 +4273,23 @@
     </w:lvl>
   </w:abstractNum>
   <w:num w:numId="1">
+    <w:abstractNumId w:val="1"/>
+  </w:num>
+  <w:num w:numId="2">
     <w:abstractNumId w:val="0"/>
   </w:num>
 </w:numbering>
+</file>
+
+<file path=word/people.xml><?xml version="1.0" encoding="utf-8"?>
+<w15:people xmlns:wpc="http://schemas.microsoft.com/office/word/2010/wordprocessingCanvas" xmlns:cx="http://schemas.microsoft.com/office/drawing/2014/chartex" xmlns:cx1="http://schemas.microsoft.com/office/drawing/2015/9/8/chartex" xmlns:cx2="http://schemas.microsoft.com/office/drawing/2015/10/21/chartex" xmlns:cx3="http://schemas.microsoft.com/office/drawing/2016/5/9/chartex" xmlns:cx4="http://schemas.microsoft.com/office/drawing/2016/5/10/chartex" xmlns:cx5="http://schemas.microsoft.com/office/drawing/2016/5/11/chartex" xmlns:cx6="http://schemas.microsoft.com/office/drawing/2016/5/12/chartex" xmlns:cx7="http://schemas.microsoft.com/office/drawing/2016/5/13/chartex" xmlns:cx8="http://schemas.microsoft.com/office/drawing/2016/5/14/chartex" xmlns:mc="http://schemas.openxmlformats.org/markup-compatibility/2006" xmlns:aink="http://schemas.microsoft.com/office/drawing/2016/ink" xmlns:am3d="http://schemas.microsoft.com/office/drawing/2017/model3d" xmlns:o="urn:schemas-microsoft-com:office:office" xmlns:r="http://schemas.openxmlformats.org/officeDocument/2006/relationships" xmlns:m="http://schemas.openxmlformats.org/officeDocument/2006/math" xmlns:v="urn:schemas-microsoft-com:vml" xmlns:wp14="http://schemas.microsoft.com/office/word/2010/wordprocessingDrawing" xmlns:wp="http://schemas.openxmlformats.org/drawingml/2006/wordprocessingDrawing" xmlns:w10="urn:schemas-microsoft-com:office:word" xmlns:w="http://schemas.openxmlformats.org/wordprocessingml/2006/main" xmlns:w14="http://schemas.microsoft.com/office/word/2010/wordml" xmlns:w15="http://schemas.microsoft.com/office/word/2012/wordml" xmlns:w16cex="http://schemas.microsoft.com/office/word/2018/wordml/cex" xmlns:w16cid="http://schemas.microsoft.com/office/word/2016/wordml/cid" xmlns:w16="http://schemas.microsoft.com/office/word/2018/wordml" xmlns:w16se="http://schemas.microsoft.com/office/word/2015/wordml/symex" xmlns:wpg="http://schemas.microsoft.com/office/word/2010/wordprocessingGroup" xmlns:wpi="http://schemas.microsoft.com/office/word/2010/wordprocessingInk" xmlns:wne="http://schemas.microsoft.com/office/word/2006/wordml" xmlns:wps="http://schemas.microsoft.com/office/word/2010/wordprocessingShape" mc:Ignorable="w14 w15 w16se w16cid w16 w16cex wp14">
+  <w15:person w15:author="Joe Zhao">
+    <w15:presenceInfo w15:providerId="AD" w15:userId="S::joez@vmware.com::96524ee9-a921-4396-b1d1-7c6ac18b3c7e"/>
+  </w15:person>
+  <w15:person w15:author="Winnie Wu">
+    <w15:presenceInfo w15:providerId="AD" w15:userId="S::wuy@vmware.com::5630199d-8365-4da0-9846-2323807a9169"/>
+  </w15:person>
+</w15:people>
 </file>
 
 <file path=word/styles.xml><?xml version="1.0" encoding="utf-8"?>
@@ -1512,6 +4412,7 @@
     <w:lsdException w:name="HTML Sample" w:semiHidden="1" w:unhideWhenUsed="1"/>
     <w:lsdException w:name="HTML Typewriter" w:semiHidden="1" w:unhideWhenUsed="1"/>
     <w:lsdException w:name="HTML Variable" w:semiHidden="1" w:unhideWhenUsed="1"/>
+    <w:lsdException w:name="Normal Table" w:semiHidden="1" w:unhideWhenUsed="1"/>
     <w:lsdException w:name="annotation subject" w:semiHidden="1" w:unhideWhenUsed="1"/>
     <w:lsdException w:name="No List" w:semiHidden="1" w:unhideWhenUsed="1"/>
     <w:lsdException w:name="Outline List 1" w:semiHidden="1" w:unhideWhenUsed="1"/>
@@ -1558,8 +4459,10 @@
     <w:lsdException w:name="Table Subtle 2" w:semiHidden="1" w:unhideWhenUsed="1"/>
     <w:lsdException w:name="Table Web 1" w:semiHidden="1" w:unhideWhenUsed="1"/>
     <w:lsdException w:name="Table Web 2" w:semiHidden="1" w:unhideWhenUsed="1"/>
+    <w:lsdException w:name="Table Web 3" w:semiHidden="1" w:unhideWhenUsed="1"/>
     <w:lsdException w:name="Balloon Text" w:semiHidden="1" w:unhideWhenUsed="1"/>
     <w:lsdException w:name="Table Grid" w:uiPriority="39"/>
+    <w:lsdException w:name="Table Theme" w:semiHidden="1" w:unhideWhenUsed="1"/>
     <w:lsdException w:name="Placeholder Text" w:semiHidden="1"/>
     <w:lsdException w:name="No Spacing" w:uiPriority="1" w:qFormat="1"/>
     <w:lsdException w:name="Light Shading" w:uiPriority="60"/>
@@ -1789,6 +4692,28 @@
       <w:jc w:val="both"/>
     </w:pPr>
   </w:style>
+  <w:style w:type="paragraph" w:styleId="Heading1">
+    <w:name w:val="heading 1"/>
+    <w:basedOn w:val="Normal"/>
+    <w:next w:val="Normal"/>
+    <w:link w:val="Heading1Char"/>
+    <w:uiPriority w:val="9"/>
+    <w:qFormat/>
+    <w:rsid w:val="00800F57"/>
+    <w:pPr>
+      <w:keepNext/>
+      <w:keepLines/>
+      <w:spacing w:before="340" w:after="330" w:line="578" w:lineRule="auto"/>
+      <w:outlineLvl w:val="0"/>
+    </w:pPr>
+    <w:rPr>
+      <w:b/>
+      <w:bCs/>
+      <w:kern w:val="44"/>
+      <w:sz w:val="44"/>
+      <w:szCs w:val="44"/>
+    </w:rPr>
+  </w:style>
   <w:style w:type="character" w:default="1" w:styleId="DefaultParagraphFont">
     <w:name w:val="Default Paragraph Font"/>
     <w:uiPriority w:val="1"/>
@@ -1834,6 +4759,155 @@
       <w:sz w:val="24"/>
       <w:szCs w:val="24"/>
     </w:rPr>
+  </w:style>
+  <w:style w:type="character" w:customStyle="1" w:styleId="Heading1Char">
+    <w:name w:val="Heading 1 Char"/>
+    <w:basedOn w:val="DefaultParagraphFont"/>
+    <w:link w:val="Heading1"/>
+    <w:uiPriority w:val="9"/>
+    <w:rsid w:val="00800F57"/>
+    <w:rPr>
+      <w:b/>
+      <w:bCs/>
+      <w:kern w:val="44"/>
+      <w:sz w:val="44"/>
+      <w:szCs w:val="44"/>
+    </w:rPr>
+  </w:style>
+  <w:style w:type="paragraph" w:styleId="TOCHeading">
+    <w:name w:val="TOC Heading"/>
+    <w:basedOn w:val="Heading1"/>
+    <w:next w:val="Normal"/>
+    <w:uiPriority w:val="39"/>
+    <w:unhideWhenUsed/>
+    <w:qFormat/>
+    <w:rsid w:val="00800F57"/>
+    <w:pPr>
+      <w:widowControl/>
+      <w:spacing w:before="240" w:after="0" w:line="259" w:lineRule="auto"/>
+      <w:jc w:val="left"/>
+      <w:outlineLvl w:val="9"/>
+    </w:pPr>
+    <w:rPr>
+      <w:rFonts w:asciiTheme="majorHAnsi" w:eastAsiaTheme="majorEastAsia" w:hAnsiTheme="majorHAnsi" w:cstheme="majorBidi"/>
+      <w:b w:val="0"/>
+      <w:bCs w:val="0"/>
+      <w:color w:val="2F5496" w:themeColor="accent1" w:themeShade="BF"/>
+      <w:kern w:val="0"/>
+      <w:sz w:val="32"/>
+      <w:szCs w:val="32"/>
+      <w:lang w:eastAsia="en-US"/>
+    </w:rPr>
+  </w:style>
+  <w:style w:type="paragraph" w:styleId="BalloonText">
+    <w:name w:val="Balloon Text"/>
+    <w:basedOn w:val="Normal"/>
+    <w:link w:val="BalloonTextChar"/>
+    <w:uiPriority w:val="99"/>
+    <w:semiHidden/>
+    <w:unhideWhenUsed/>
+    <w:rsid w:val="003D2DD9"/>
+    <w:rPr>
+      <w:rFonts w:ascii="Segoe UI" w:hAnsi="Segoe UI" w:cs="Segoe UI"/>
+      <w:sz w:val="18"/>
+      <w:szCs w:val="18"/>
+    </w:rPr>
+  </w:style>
+  <w:style w:type="character" w:customStyle="1" w:styleId="BalloonTextChar">
+    <w:name w:val="Balloon Text Char"/>
+    <w:basedOn w:val="DefaultParagraphFont"/>
+    <w:link w:val="BalloonText"/>
+    <w:uiPriority w:val="99"/>
+    <w:semiHidden/>
+    <w:rsid w:val="003D2DD9"/>
+    <w:rPr>
+      <w:rFonts w:ascii="Segoe UI" w:hAnsi="Segoe UI" w:cs="Segoe UI"/>
+      <w:sz w:val="18"/>
+      <w:szCs w:val="18"/>
+    </w:rPr>
+  </w:style>
+  <w:style w:type="paragraph" w:styleId="ListParagraph">
+    <w:name w:val="List Paragraph"/>
+    <w:basedOn w:val="Normal"/>
+    <w:uiPriority w:val="34"/>
+    <w:qFormat/>
+    <w:rsid w:val="003D2DD9"/>
+    <w:pPr>
+      <w:ind w:left="720"/>
+      <w:contextualSpacing/>
+    </w:pPr>
+  </w:style>
+  <w:style w:type="character" w:styleId="CommentReference">
+    <w:name w:val="annotation reference"/>
+    <w:basedOn w:val="DefaultParagraphFont"/>
+    <w:uiPriority w:val="99"/>
+    <w:semiHidden/>
+    <w:unhideWhenUsed/>
+    <w:rsid w:val="00570B90"/>
+    <w:rPr>
+      <w:sz w:val="16"/>
+      <w:szCs w:val="16"/>
+    </w:rPr>
+  </w:style>
+  <w:style w:type="paragraph" w:styleId="CommentText">
+    <w:name w:val="annotation text"/>
+    <w:basedOn w:val="Normal"/>
+    <w:link w:val="CommentTextChar"/>
+    <w:uiPriority w:val="99"/>
+    <w:semiHidden/>
+    <w:unhideWhenUsed/>
+    <w:rsid w:val="00570B90"/>
+    <w:rPr>
+      <w:sz w:val="20"/>
+      <w:szCs w:val="20"/>
+    </w:rPr>
+  </w:style>
+  <w:style w:type="character" w:customStyle="1" w:styleId="CommentTextChar">
+    <w:name w:val="Comment Text Char"/>
+    <w:basedOn w:val="DefaultParagraphFont"/>
+    <w:link w:val="CommentText"/>
+    <w:uiPriority w:val="99"/>
+    <w:semiHidden/>
+    <w:rsid w:val="00570B90"/>
+    <w:rPr>
+      <w:sz w:val="20"/>
+      <w:szCs w:val="20"/>
+    </w:rPr>
+  </w:style>
+  <w:style w:type="paragraph" w:styleId="CommentSubject">
+    <w:name w:val="annotation subject"/>
+    <w:basedOn w:val="CommentText"/>
+    <w:next w:val="CommentText"/>
+    <w:link w:val="CommentSubjectChar"/>
+    <w:uiPriority w:val="99"/>
+    <w:semiHidden/>
+    <w:unhideWhenUsed/>
+    <w:rsid w:val="00570B90"/>
+    <w:rPr>
+      <w:b/>
+      <w:bCs/>
+    </w:rPr>
+  </w:style>
+  <w:style w:type="character" w:customStyle="1" w:styleId="CommentSubjectChar">
+    <w:name w:val="Comment Subject Char"/>
+    <w:basedOn w:val="CommentTextChar"/>
+    <w:link w:val="CommentSubject"/>
+    <w:uiPriority w:val="99"/>
+    <w:semiHidden/>
+    <w:rsid w:val="00570B90"/>
+    <w:rPr>
+      <w:b/>
+      <w:bCs/>
+      <w:sz w:val="20"/>
+      <w:szCs w:val="20"/>
+    </w:rPr>
+  </w:style>
+  <w:style w:type="paragraph" w:styleId="Revision">
+    <w:name w:val="Revision"/>
+    <w:hidden/>
+    <w:uiPriority w:val="99"/>
+    <w:semiHidden/>
+    <w:rsid w:val="00596B3F"/>
   </w:style>
 </w:styles>
 </file>
@@ -2131,4 +5205,16 @@
     </a:ext>
   </a:extLst>
 </a:theme>
+</file>
+
+<file path=customXml/item1.xml><?xml version="1.0" encoding="utf-8"?>
+<b:Sources xmlns:b="http://schemas.openxmlformats.org/officeDocument/2006/bibliography" xmlns="http://schemas.openxmlformats.org/officeDocument/2006/bibliography" SelectedStyle="\APASixthEditionOfficeOnline.xsl" StyleName="APA" Version="6"/>
+</file>
+
+<file path=customXml/itemProps1.xml><?xml version="1.0" encoding="utf-8"?>
+<ds:datastoreItem xmlns:ds="http://schemas.openxmlformats.org/officeDocument/2006/customXml" ds:itemID="{4522EC5F-EE9D-417C-B6F0-8C371C3954F4}">
+  <ds:schemaRefs>
+    <ds:schemaRef ds:uri="http://schemas.openxmlformats.org/officeDocument/2006/bibliography"/>
+  </ds:schemaRefs>
+</ds:datastoreItem>
 </file>
</xml_diff>